<commit_message>
submit to USACE commit
This is the commit on the day before submission to USACE. Changes to the repository after this commit are either revisions, or downstream analyses for subsequent manuscripts
</commit_message>
<xml_diff>
--- a/notes/Re-Adaptation to the Wild.docx
+++ b/notes/Re-Adaptation to the Wild.docx
@@ -240,10 +240,16 @@
         <w:t xml:space="preserve"> rapid</w:t>
       </w:r>
       <w:r>
-        <w:t xml:space="preserve"> re-adaptation is by no </w:t>
-      </w:r>
-      <w:r>
-        <w:t>means assured, because it depends on the availability of beneficial variants in the standing genetic variation among HOR salmon</w:t>
+        <w:t xml:space="preserve"> re-adaptation is </w:t>
+      </w:r>
+      <w:r>
+        <w:t>not</w:t>
+      </w:r>
+      <w:r>
+        <w:t xml:space="preserve"> assured, because it depends on the availability of beneficial variants in the standing genetic variation among HOR salmon</w:t>
+      </w:r>
+      <w:r>
+        <w:t xml:space="preserve"> used to seed the reintroduced population</w:t>
       </w:r>
       <w:r>
         <w:t>.</w:t>
@@ -257,21 +263,10 @@
         <w:t xml:space="preserve"> To date, </w:t>
       </w:r>
       <w:r>
-        <w:t xml:space="preserve">there is little empirical evidence to suggest that adaptation to natural conditions among the natural-origin (NOR) descendents of HOR salmon occurs as rapidly as </w:t>
-      </w:r>
-      <w:commentRangeStart w:id="0"/>
-      <w:r>
-        <w:t>domestication</w:t>
+        <w:t>there is little empirical evidence to suggest that adaptation to natural conditions among the natural-origin (NOR) descendents of HOR salmon occurs as rapidly as domestication</w:t>
       </w:r>
       <w:r>
         <w:t xml:space="preserve">. </w:t>
-      </w:r>
-      <w:commentRangeEnd w:id="0"/>
-      <w:r>
-        <w:rPr>
-          <w:rStyle w:val="CommentReference"/>
-        </w:rPr>
-        <w:commentReference w:id="0"/>
       </w:r>
       <w:r>
         <w:t xml:space="preserve">This gap in the literature stems from </w:t>
@@ -355,13 +350,24 @@
       </w:r>
       <w:r>
         <w:lastRenderedPageBreak/>
-        <w:t>we could compare fitness estimates of HOR salmon with that of their first, second and later generation NOR offspring (hereafter F</w:t>
+        <w:t xml:space="preserve">we could compare fitness estimates of HOR salmon with that of their first, second and later generation NOR offspring (hereafter </w:t>
+      </w:r>
+      <w:commentRangeStart w:id="0"/>
+      <w:r>
+        <w:t>F</w:t>
       </w:r>
       <w:r>
         <w:rPr>
           <w:vertAlign w:val="subscript"/>
         </w:rPr>
         <w:t>1</w:t>
+      </w:r>
+      <w:commentRangeEnd w:id="0"/>
+      <w:r>
+        <w:rPr>
+          <w:rStyle w:val="CommentReference"/>
+        </w:rPr>
+        <w:commentReference w:id="0"/>
       </w:r>
       <w:r>
         <w:t xml:space="preserve"> , F</w:t>
@@ -1627,7 +1633,7 @@
         <w:t>1</w:t>
       </w:r>
       <w:r>
-        <w:t xml:space="preserve">s, can tell us a great deal about how the pace of </w:t>
+        <w:t xml:space="preserve">s, can tell us about the pace of </w:t>
       </w:r>
       <w:r>
         <w:rPr>
@@ -1644,7 +1650,22 @@
         <w:t xml:space="preserve"> </w:t>
       </w:r>
       <w:r>
-        <w:t>Specifically, if the fitness of the first generation offspring of HOR salmon is indistinguishable from NOR immigrants, this suggests that re-adaptation to the wild may be as rapid as domestication.</w:t>
+        <w:t xml:space="preserve">Specifically, if the fitness of the first generation offspring of HOR salmon is indistinguishable from NOR immigrants, this suggests that re-adaptation to the wild may be as rapid as </w:t>
+      </w:r>
+      <w:commentRangeStart w:id="1"/>
+      <w:r>
+        <w:t>domestication</w:t>
+      </w:r>
+      <w:commentRangeEnd w:id="1"/>
+      <w:r>
+        <w:rPr>
+          <w:rStyle w:val="CommentReference"/>
+          <w:rFonts w:asciiTheme="minorHAnsi" w:hAnsiTheme="minorHAnsi" w:cstheme="minorBidi"/>
+        </w:rPr>
+        <w:commentReference w:id="1"/>
+      </w:r>
+      <w:r>
+        <w:t>.</w:t>
       </w:r>
       <w:r>
         <w:rPr>
@@ -1834,13 +1855,7 @@
       </w:pPr>
       <w:r>
         <w:tab/>
-        <w:t xml:space="preserve">We estimate fitness using total lifetime fitness (TLF) defined as the total number of adult offspring assigned to a parent. Because </w:t>
-      </w:r>
-      <w:r>
-        <w:t>most (98%) returning adults are ages 3 to 5</w:t>
-      </w:r>
-      <w:r>
-        <w:t xml:space="preserve">, we cannot accurately estimate TLF for an individual until 5 years have passed since it was released above the dam. Our latest year of offspring sampling is 2020. Therefore, our TLF estimates only extend for salmon released above the dam </w:t>
+        <w:t xml:space="preserve">We estimate fitness using total lifetime fitness (TLF) defined as the total number of adult offspring assigned to a parent. Because most (98%) returning adults are ages 3 to 5, we cannot accurately estimate TLF for an individual until 5 years have passed since it was released above the dam. Our latest year of offspring sampling is 2020. Therefore, our TLF estimates only extend for salmon released above the dam </w:t>
       </w:r>
       <w:r>
         <w:t xml:space="preserve">in 2015 and earlier years. </w:t>
@@ -1894,13 +1909,7 @@
         <w:t xml:space="preserve">s have different fitness from HOR salmon and NOR immigrants, we fit a generalized linear model on TLF using </w:t>
       </w:r>
       <w:r>
-        <w:t xml:space="preserve">a </w:t>
-      </w:r>
-      <w:r>
-        <w:t xml:space="preserve">negative binomial </w:t>
-      </w:r>
-      <w:r>
-        <w:t xml:space="preserve">distribution, log link function and </w:t>
+        <w:t xml:space="preserve">a negative binomial distribution, log link function and </w:t>
       </w:r>
       <w:r>
         <w:t>a predictor termed</w:t>
@@ -1929,7 +1938,6 @@
         </w:rPr>
         <w:t xml:space="preserve"> </w:t>
       </w:r>
-      <w:proofErr w:type="spellStart"/>
       <w:r>
         <w:rPr>
           <w:i/>
@@ -1937,7 +1945,6 @@
         </w:rPr>
         <w:t>Generation</w:t>
       </w:r>
-      <w:proofErr w:type="spellEnd"/>
       <w:r>
         <w:t xml:space="preserve"> was a factor and reflected whether an individual salmon was HOR, an F</w:t>
       </w:r>
@@ -1991,10 +1998,7 @@
         <w:t>Release day</w:t>
       </w:r>
       <w:r>
-        <w:t xml:space="preserve"> was the centered Julian day of release. </w:t>
-      </w:r>
-      <w:r>
-        <w:t xml:space="preserve">Model fit used the </w:t>
+        <w:t xml:space="preserve"> was the centered Julian day of release. Model fit used the </w:t>
       </w:r>
       <w:proofErr w:type="spellStart"/>
       <w:r>
@@ -2022,16 +2026,10 @@
         <w:t>.</w:t>
       </w:r>
       <w:r>
-        <w:t xml:space="preserve"> </w:t>
-      </w:r>
-      <w:r>
-        <w:t xml:space="preserve">Model selection used backwards stepwise selection based on likelihood ratio tests and a critical p-value of 0.05. Multicollinearity was evaluated using GVIFs and a cutoff of </w:t>
-      </w:r>
-      <w:r>
-        <w:t>GVIF</w:t>
-      </w:r>
-      <w:r>
-        <w:t xml:space="preserve"> </w:t>
+        <w:t xml:space="preserve"> Model selection used backwards stepwise selection based on likelihood ratio tests and a critical p-value of 0.05. Multicollinearity was evaluated using GVIFs and a cutoff of </w:t>
+      </w:r>
+      <w:r>
+        <w:t xml:space="preserve">GVIF </w:t>
       </w:r>
       <w:r>
         <w:t>or</w:t>
@@ -2225,15 +2223,7 @@
         <w:t>generation</w:t>
       </w:r>
       <w:r>
-        <w:t xml:space="preserve"> are presented in Figure 1. Significance testing for differences in fitness between all pairwise comparisons of </w:t>
-      </w:r>
-      <w:proofErr w:type="spellStart"/>
-      <w:r>
-        <w:t>levels</w:t>
-      </w:r>
-      <w:proofErr w:type="spellEnd"/>
-      <w:r>
-        <w:t xml:space="preserve"> of </w:t>
+        <w:t xml:space="preserve"> are presented in Figure 1. Significance testing for differences in fitness between all pairwise comparisons of levels of </w:t>
       </w:r>
       <w:r>
         <w:rPr>
@@ -3844,11 +3834,252 @@
     </w:p>
     <w:p>
       <w:pPr>
-        <w:ind w:right="90"/>
-        <w:rPr>
-          <w:rFonts w:eastAsia="Times New Roman" w:cstheme="minorHAnsi"/>
-        </w:rPr>
-      </w:pPr>
+        <w:rPr>
+          <w:rFonts w:ascii="Times New Roman" w:eastAsia="Times New Roman" w:hAnsi="Times New Roman" w:cs="Times New Roman"/>
+        </w:rPr>
+      </w:pPr>
+      <w:r>
+        <w:rPr>
+          <w:rFonts w:ascii="Times New Roman" w:eastAsia="Times New Roman" w:hAnsi="Times New Roman" w:cs="Times New Roman"/>
+        </w:rPr>
+        <w:fldChar w:fldCharType="begin"/>
+      </w:r>
+      <w:r>
+        <w:rPr>
+          <w:rFonts w:ascii="Times New Roman" w:eastAsia="Times New Roman" w:hAnsi="Times New Roman" w:cs="Times New Roman"/>
+        </w:rPr>
+        <w:instrText xml:space="preserve"> INCLUDEPICTURE "http://127.0.0.1:20918/chunk_output/s/3F2BDE13/c27b18rg7049e/00000e.png?resize=857" \* MERGEFORMATINET </w:instrText>
+      </w:r>
+      <w:r>
+        <w:rPr>
+          <w:rFonts w:ascii="Times New Roman" w:eastAsia="Times New Roman" w:hAnsi="Times New Roman" w:cs="Times New Roman"/>
+        </w:rPr>
+        <w:fldChar w:fldCharType="separate"/>
+      </w:r>
+      <w:r>
+        <w:rPr>
+          <w:rFonts w:ascii="Times New Roman" w:eastAsia="Times New Roman" w:hAnsi="Times New Roman" w:cs="Times New Roman"/>
+          <w:noProof/>
+        </w:rPr>
+        <mc:AlternateContent>
+          <mc:Choice Requires="wps">
+            <w:drawing>
+              <wp:inline distT="0" distB="0" distL="0" distR="0" wp14:anchorId="0149F523" wp14:editId="56E7B1F3">
+                <wp:extent cx="301625" cy="301625"/>
+                <wp:effectExtent l="0" t="0" r="0" b="0"/>
+                <wp:docPr id="1" name="Rectangle 1"/>
+                <wp:cNvGraphicFramePr>
+                  <a:graphicFrameLocks xmlns:a="http://schemas.openxmlformats.org/drawingml/2006/main" noChangeAspect="1"/>
+                </wp:cNvGraphicFramePr>
+                <a:graphic xmlns:a="http://schemas.openxmlformats.org/drawingml/2006/main">
+                  <a:graphicData uri="http://schemas.microsoft.com/office/word/2010/wordprocessingShape">
+                    <wps:wsp>
+                      <wps:cNvSpPr>
+                        <a:spLocks noChangeAspect="1" noChangeArrowheads="1"/>
+                      </wps:cNvSpPr>
+                      <wps:spPr bwMode="auto">
+                        <a:xfrm>
+                          <a:off x="0" y="0"/>
+                          <a:ext cx="301625" cy="301625"/>
+                        </a:xfrm>
+                        <a:prstGeom prst="rect">
+                          <a:avLst/>
+                        </a:prstGeom>
+                        <a:noFill/>
+                        <a:ln>
+                          <a:noFill/>
+                        </a:ln>
+                        <a:extLst>
+                          <a:ext uri="{909E8E84-426E-40DD-AFC4-6F175D3DCCD1}">
+                            <a14:hiddenFill xmlns:a14="http://schemas.microsoft.com/office/drawing/2010/main">
+                              <a:solidFill>
+                                <a:srgbClr val="FFFFFF"/>
+                              </a:solidFill>
+                            </a14:hiddenFill>
+                          </a:ext>
+                          <a:ext uri="{91240B29-F687-4F45-9708-019B960494DF}">
+                            <a14:hiddenLine xmlns:a14="http://schemas.microsoft.com/office/drawing/2010/main" w="9525">
+                              <a:solidFill>
+                                <a:srgbClr val="000000"/>
+                              </a:solidFill>
+                              <a:miter lim="800000"/>
+                              <a:headEnd/>
+                              <a:tailEnd/>
+                            </a14:hiddenLine>
+                          </a:ext>
+                        </a:extLst>
+                      </wps:spPr>
+                      <wps:bodyPr rot="0" vert="horz" wrap="square" lIns="91440" tIns="45720" rIns="91440" bIns="45720" anchor="t" anchorCtr="0" upright="1">
+                        <a:noAutofit/>
+                      </wps:bodyPr>
+                    </wps:wsp>
+                  </a:graphicData>
+                </a:graphic>
+              </wp:inline>
+            </w:drawing>
+          </mc:Choice>
+          <mc:Fallback>
+            <w:pict>
+              <v:rect w14:anchorId="42D3EBD2" id="Rectangle 1" o:spid="_x0000_s1026" style="width:23.75pt;height:23.75pt;visibility:visible;mso-wrap-style:square;mso-left-percent:-10001;mso-top-percent:-10001;mso-position-horizontal:absolute;mso-position-horizontal-relative:char;mso-position-vertical:absolute;mso-position-vertical-relative:line;mso-left-percent:-10001;mso-top-percent:-10001;v-text-anchor:top" o:gfxdata="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" filled="f" stroked="f">
+                <o:lock v:ext="edit" aspectratio="t"/>
+                <w10:anchorlock/>
+              </v:rect>
+            </w:pict>
+          </mc:Fallback>
+        </mc:AlternateContent>
+      </w:r>
+      <w:r>
+        <w:rPr>
+          <w:rFonts w:ascii="Times New Roman" w:eastAsia="Times New Roman" w:hAnsi="Times New Roman" w:cs="Times New Roman"/>
+        </w:rPr>
+        <w:fldChar w:fldCharType="end"/>
+      </w:r>
+      <w:r>
+        <w:t xml:space="preserve"> </w:t>
+      </w:r>
+      <w:r>
+        <w:rPr>
+          <w:rFonts w:ascii="Times New Roman" w:eastAsia="Times New Roman" w:hAnsi="Times New Roman" w:cs="Times New Roman"/>
+        </w:rPr>
+        <w:fldChar w:fldCharType="begin"/>
+      </w:r>
+      <w:r>
+        <w:rPr>
+          <w:rFonts w:ascii="Times New Roman" w:eastAsia="Times New Roman" w:hAnsi="Times New Roman" w:cs="Times New Roman"/>
+        </w:rPr>
+        <w:instrText xml:space="preserve"> INCLUDEPICTURE "http://127.0.0.1:20918/chunk_output/s/3F2BDE13/c27b18rg7049e/00000e.png?resize=857" \* MERGEFORMATINET </w:instrText>
+      </w:r>
+      <w:r>
+        <w:rPr>
+          <w:rFonts w:ascii="Times New Roman" w:eastAsia="Times New Roman" w:hAnsi="Times New Roman" w:cs="Times New Roman"/>
+        </w:rPr>
+        <w:fldChar w:fldCharType="separate"/>
+      </w:r>
+      <w:r>
+        <w:rPr>
+          <w:rFonts w:ascii="Times New Roman" w:eastAsia="Times New Roman" w:hAnsi="Times New Roman" w:cs="Times New Roman"/>
+          <w:noProof/>
+        </w:rPr>
+        <mc:AlternateContent>
+          <mc:Choice Requires="wps">
+            <w:drawing>
+              <wp:inline distT="0" distB="0" distL="0" distR="0" wp14:anchorId="65998EB6" wp14:editId="5A00DC87">
+                <wp:extent cx="301625" cy="301625"/>
+                <wp:effectExtent l="0" t="0" r="0" b="0"/>
+                <wp:docPr id="2" name="Rectangle 2"/>
+                <wp:cNvGraphicFramePr>
+                  <a:graphicFrameLocks xmlns:a="http://schemas.openxmlformats.org/drawingml/2006/main" noChangeAspect="1"/>
+                </wp:cNvGraphicFramePr>
+                <a:graphic xmlns:a="http://schemas.openxmlformats.org/drawingml/2006/main">
+                  <a:graphicData uri="http://schemas.microsoft.com/office/word/2010/wordprocessingShape">
+                    <wps:wsp>
+                      <wps:cNvSpPr>
+                        <a:spLocks noChangeAspect="1" noChangeArrowheads="1"/>
+                      </wps:cNvSpPr>
+                      <wps:spPr bwMode="auto">
+                        <a:xfrm>
+                          <a:off x="0" y="0"/>
+                          <a:ext cx="301625" cy="301625"/>
+                        </a:xfrm>
+                        <a:prstGeom prst="rect">
+                          <a:avLst/>
+                        </a:prstGeom>
+                        <a:noFill/>
+                        <a:ln>
+                          <a:noFill/>
+                        </a:ln>
+                        <a:extLst>
+                          <a:ext uri="{909E8E84-426E-40DD-AFC4-6F175D3DCCD1}">
+                            <a14:hiddenFill xmlns:a14="http://schemas.microsoft.com/office/drawing/2010/main">
+                              <a:solidFill>
+                                <a:srgbClr val="FFFFFF"/>
+                              </a:solidFill>
+                            </a14:hiddenFill>
+                          </a:ext>
+                          <a:ext uri="{91240B29-F687-4F45-9708-019B960494DF}">
+                            <a14:hiddenLine xmlns:a14="http://schemas.microsoft.com/office/drawing/2010/main" w="9525">
+                              <a:solidFill>
+                                <a:srgbClr val="000000"/>
+                              </a:solidFill>
+                              <a:miter lim="800000"/>
+                              <a:headEnd/>
+                              <a:tailEnd/>
+                            </a14:hiddenLine>
+                          </a:ext>
+                        </a:extLst>
+                      </wps:spPr>
+                      <wps:bodyPr rot="0" vert="horz" wrap="square" lIns="91440" tIns="45720" rIns="91440" bIns="45720" anchor="t" anchorCtr="0" upright="1">
+                        <a:noAutofit/>
+                      </wps:bodyPr>
+                    </wps:wsp>
+                  </a:graphicData>
+                </a:graphic>
+              </wp:inline>
+            </w:drawing>
+          </mc:Choice>
+          <mc:Fallback>
+            <w:pict>
+              <v:rect w14:anchorId="4DCBDFBC" id="Rectangle 2" o:spid="_x0000_s1026" style="width:23.75pt;height:23.75pt;visibility:visible;mso-wrap-style:square;mso-left-percent:-10001;mso-top-percent:-10001;mso-position-horizontal:absolute;mso-position-horizontal-relative:char;mso-position-vertical:absolute;mso-position-vertical-relative:line;mso-left-percent:-10001;mso-top-percent:-10001;v-text-anchor:top" o:gfxdata="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" filled="f" stroked="f">
+                <o:lock v:ext="edit" aspectratio="t"/>
+                <w10:anchorlock/>
+              </v:rect>
+            </w:pict>
+          </mc:Fallback>
+        </mc:AlternateContent>
+      </w:r>
+      <w:r>
+        <w:rPr>
+          <w:rFonts w:ascii="Times New Roman" w:eastAsia="Times New Roman" w:hAnsi="Times New Roman" w:cs="Times New Roman"/>
+        </w:rPr>
+        <w:fldChar w:fldCharType="end"/>
+      </w:r>
+      <w:r>
+        <w:rPr>
+          <w:rFonts w:ascii="Times New Roman" w:eastAsia="Times New Roman" w:hAnsi="Times New Roman" w:cs="Times New Roman"/>
+          <w:noProof/>
+        </w:rPr>
+        <w:drawing>
+          <wp:inline distT="0" distB="0" distL="0" distR="0" wp14:anchorId="2DE7E9FB" wp14:editId="37CA9E3A">
+            <wp:extent cx="5943600" cy="3661410"/>
+            <wp:effectExtent l="0" t="0" r="0" b="0"/>
+            <wp:docPr id="3" name="Picture 3" descr="Chart, box and whisker chart&#10;&#10;Description automatically generated"/>
+            <wp:cNvGraphicFramePr>
+              <a:graphicFrameLocks xmlns:a="http://schemas.openxmlformats.org/drawingml/2006/main" noChangeAspect="1"/>
+            </wp:cNvGraphicFramePr>
+            <a:graphic xmlns:a="http://schemas.openxmlformats.org/drawingml/2006/main">
+              <a:graphicData uri="http://schemas.openxmlformats.org/drawingml/2006/picture">
+                <pic:pic xmlns:pic="http://schemas.openxmlformats.org/drawingml/2006/picture">
+                  <pic:nvPicPr>
+                    <pic:cNvPr id="3" name="Picture 3" descr="Chart, box and whisker chart&#10;&#10;Description automatically generated"/>
+                    <pic:cNvPicPr/>
+                  </pic:nvPicPr>
+                  <pic:blipFill>
+                    <a:blip r:embed="rId10">
+                      <a:extLst>
+                        <a:ext uri="{28A0092B-C50C-407E-A947-70E740481C1C}">
+                          <a14:useLocalDpi xmlns:a14="http://schemas.microsoft.com/office/drawing/2010/main" val="0"/>
+                        </a:ext>
+                      </a:extLst>
+                    </a:blip>
+                    <a:stretch>
+                      <a:fillRect/>
+                    </a:stretch>
+                  </pic:blipFill>
+                  <pic:spPr>
+                    <a:xfrm>
+                      <a:off x="0" y="0"/>
+                      <a:ext cx="5943600" cy="3661410"/>
+                    </a:xfrm>
+                    <a:prstGeom prst="rect">
+                      <a:avLst/>
+                    </a:prstGeom>
+                  </pic:spPr>
+                </pic:pic>
+              </a:graphicData>
+            </a:graphic>
+          </wp:inline>
+        </w:drawing>
+      </w:r>
     </w:p>
     <w:p>
       <w:pPr>
@@ -3877,7 +4108,7 @@
         </w:rPr>
         <w:t xml:space="preserve"> </w:t>
       </w:r>
-      <w:commentRangeStart w:id="1"/>
+      <w:commentRangeStart w:id="2"/>
       <w:r>
         <w:rPr>
           <w:rFonts w:eastAsia="Times New Roman" w:cstheme="minorHAnsi"/>
@@ -3886,12 +4117,12 @@
         </w:rPr>
         <w:t>Predicted</w:t>
       </w:r>
-      <w:commentRangeEnd w:id="1"/>
+      <w:commentRangeEnd w:id="2"/>
       <w:r>
         <w:rPr>
           <w:rStyle w:val="CommentReference"/>
         </w:rPr>
-        <w:commentReference w:id="1"/>
+        <w:commentReference w:id="2"/>
       </w:r>
       <w:r>
         <w:rPr>
@@ -3977,6 +4208,36 @@
         </w:rPr>
         <w:t xml:space="preserve"> is HOR</w:t>
       </w:r>
+    </w:p>
+    <w:p>
+      <w:pPr>
+        <w:pStyle w:val="EndNoteBibliography"/>
+        <w:ind w:firstLine="720"/>
+      </w:pPr>
+    </w:p>
+    <w:p>
+      <w:pPr>
+        <w:pStyle w:val="EndNoteBibliography"/>
+        <w:ind w:firstLine="720"/>
+      </w:pPr>
+    </w:p>
+    <w:p>
+      <w:pPr>
+        <w:pStyle w:val="EndNoteBibliography"/>
+        <w:ind w:firstLine="720"/>
+      </w:pPr>
+    </w:p>
+    <w:p>
+      <w:pPr>
+        <w:pStyle w:val="EndNoteBibliography"/>
+        <w:ind w:firstLine="720"/>
+      </w:pPr>
+    </w:p>
+    <w:p>
+      <w:pPr>
+        <w:pStyle w:val="EndNoteBibliography"/>
+        <w:ind w:firstLine="720"/>
+      </w:pPr>
     </w:p>
     <w:p>
       <w:pPr>
@@ -4004,6 +4265,7 @@
           <w:sz w:val="20"/>
           <w:szCs w:val="20"/>
         </w:rPr>
+        <w:lastRenderedPageBreak/>
         <w:t>Table 3</w:t>
       </w:r>
       <w:r>
@@ -4082,12 +4344,12 @@
     </w:p>
     <w:tbl>
       <w:tblPr>
-        <w:tblW w:w="7119" w:type="dxa"/>
+        <w:tblW w:w="7404" w:type="dxa"/>
         <w:jc w:val="center"/>
         <w:tblLook w:val="04A0" w:firstRow="1" w:lastRow="0" w:firstColumn="1" w:lastColumn="0" w:noHBand="0" w:noVBand="1"/>
       </w:tblPr>
       <w:tblGrid>
-        <w:gridCol w:w="1919"/>
+        <w:gridCol w:w="2204"/>
         <w:gridCol w:w="1300"/>
         <w:gridCol w:w="1300"/>
         <w:gridCol w:w="1300"/>
@@ -4100,7 +4362,7 @@
         </w:trPr>
         <w:tc>
           <w:tcPr>
-            <w:tcW w:w="1919" w:type="dxa"/>
+            <w:tcW w:w="2204" w:type="dxa"/>
             <w:tcBorders>
               <w:top w:val="single" w:sz="4" w:space="0" w:color="auto"/>
               <w:left w:val="nil"/>
@@ -4133,18 +4395,7 @@
                 <w:sz w:val="20"/>
                 <w:szCs w:val="20"/>
               </w:rPr>
-              <w:t>C</w:t>
-            </w:r>
-            <w:r>
-              <w:rPr>
-                <w:rFonts w:ascii="Calibri" w:eastAsia="Times New Roman" w:hAnsi="Calibri" w:cs="Calibri"/>
-                <w:b/>
-                <w:bCs/>
-                <w:color w:val="000000"/>
-                <w:sz w:val="20"/>
-                <w:szCs w:val="20"/>
-              </w:rPr>
-              <w:t>ontrast</w:t>
+              <w:t>Contrast</w:t>
             </w:r>
           </w:p>
         </w:tc>
@@ -4316,7 +4567,7 @@
         </w:trPr>
         <w:tc>
           <w:tcPr>
-            <w:tcW w:w="1919" w:type="dxa"/>
+            <w:tcW w:w="2204" w:type="dxa"/>
             <w:tcBorders>
               <w:top w:val="single" w:sz="4" w:space="0" w:color="auto"/>
               <w:left w:val="nil"/>
@@ -4325,7 +4576,7 @@
             </w:tcBorders>
             <w:shd w:val="clear" w:color="auto" w:fill="auto"/>
             <w:noWrap/>
-            <w:vAlign w:val="center"/>
+            <w:vAlign w:val="bottom"/>
             <w:hideMark/>
           </w:tcPr>
           <w:p>
@@ -4340,12 +4591,12 @@
             </w:pPr>
             <w:r>
               <w:rPr>
-                <w:rFonts w:ascii="Calibri" w:eastAsia="Times New Roman" w:hAnsi="Calibri" w:cs="Calibri"/>
-                <w:color w:val="000000"/>
-                <w:sz w:val="20"/>
-                <w:szCs w:val="20"/>
-              </w:rPr>
-              <w:t>F0 / F1</w:t>
+                <w:rFonts w:ascii="Calibri" w:hAnsi="Calibri"/>
+                <w:color w:val="000000"/>
+                <w:sz w:val="20"/>
+                <w:szCs w:val="20"/>
+              </w:rPr>
+              <w:t>HOR/F1</w:t>
             </w:r>
           </w:p>
         </w:tc>
@@ -4360,7 +4611,7 @@
             </w:tcBorders>
             <w:shd w:val="clear" w:color="auto" w:fill="auto"/>
             <w:noWrap/>
-            <w:vAlign w:val="center"/>
+            <w:vAlign w:val="bottom"/>
             <w:hideMark/>
           </w:tcPr>
           <w:p>
@@ -4375,12 +4626,12 @@
             </w:pPr>
             <w:r>
               <w:rPr>
-                <w:rFonts w:ascii="Calibri" w:eastAsia="Times New Roman" w:hAnsi="Calibri" w:cs="Calibri"/>
-                <w:color w:val="000000"/>
-                <w:sz w:val="20"/>
-                <w:szCs w:val="20"/>
-              </w:rPr>
-              <w:t>0.464</w:t>
+                <w:rFonts w:ascii="Calibri" w:hAnsi="Calibri"/>
+                <w:color w:val="000000"/>
+                <w:sz w:val="20"/>
+                <w:szCs w:val="20"/>
+              </w:rPr>
+              <w:t>0.6</w:t>
             </w:r>
           </w:p>
         </w:tc>
@@ -4395,7 +4646,7 @@
             </w:tcBorders>
             <w:shd w:val="clear" w:color="auto" w:fill="auto"/>
             <w:noWrap/>
-            <w:vAlign w:val="center"/>
+            <w:vAlign w:val="bottom"/>
             <w:hideMark/>
           </w:tcPr>
           <w:p>
@@ -4410,12 +4661,12 @@
             </w:pPr>
             <w:r>
               <w:rPr>
-                <w:rFonts w:ascii="Calibri" w:eastAsia="Times New Roman" w:hAnsi="Calibri" w:cs="Calibri"/>
-                <w:color w:val="000000"/>
-                <w:sz w:val="20"/>
-                <w:szCs w:val="20"/>
-              </w:rPr>
-              <w:t>0.0549</w:t>
+                <w:rFonts w:ascii="Calibri" w:hAnsi="Calibri"/>
+                <w:color w:val="000000"/>
+                <w:sz w:val="20"/>
+                <w:szCs w:val="20"/>
+              </w:rPr>
+              <w:t>0.0713</w:t>
             </w:r>
           </w:p>
         </w:tc>
@@ -4430,7 +4681,7 @@
             </w:tcBorders>
             <w:shd w:val="clear" w:color="auto" w:fill="auto"/>
             <w:noWrap/>
-            <w:vAlign w:val="center"/>
+            <w:vAlign w:val="bottom"/>
             <w:hideMark/>
           </w:tcPr>
           <w:p>
@@ -4447,14 +4698,12 @@
             </w:pPr>
             <w:r>
               <w:rPr>
-                <w:rFonts w:ascii="Calibri" w:eastAsia="Times New Roman" w:hAnsi="Calibri" w:cs="Calibri"/>
-                <w:b/>
-                <w:bCs/>
-                <w:color w:val="000000"/>
-                <w:sz w:val="20"/>
-                <w:szCs w:val="20"/>
-              </w:rPr>
-              <w:t>-6.484</w:t>
+                <w:rFonts w:ascii="Calibri" w:hAnsi="Calibri"/>
+                <w:color w:val="000000"/>
+                <w:sz w:val="20"/>
+                <w:szCs w:val="20"/>
+              </w:rPr>
+              <w:t>-4.302</w:t>
             </w:r>
           </w:p>
         </w:tc>
@@ -4469,7 +4718,7 @@
             </w:tcBorders>
             <w:shd w:val="clear" w:color="auto" w:fill="auto"/>
             <w:noWrap/>
-            <w:vAlign w:val="center"/>
+            <w:vAlign w:val="bottom"/>
             <w:hideMark/>
           </w:tcPr>
           <w:p>
@@ -4486,14 +4735,12 @@
             </w:pPr>
             <w:r>
               <w:rPr>
-                <w:rFonts w:ascii="Calibri" w:eastAsia="Times New Roman" w:hAnsi="Calibri" w:cs="Calibri"/>
-                <w:b/>
-                <w:bCs/>
-                <w:color w:val="000000"/>
-                <w:sz w:val="20"/>
-                <w:szCs w:val="20"/>
-              </w:rPr>
-              <w:t>&lt;.0001</w:t>
+                <w:rFonts w:ascii="Calibri" w:hAnsi="Calibri"/>
+                <w:color w:val="000000"/>
+                <w:sz w:val="20"/>
+                <w:szCs w:val="20"/>
+              </w:rPr>
+              <w:t>0.0001</w:t>
             </w:r>
           </w:p>
         </w:tc>
@@ -4505,569 +4752,7 @@
         </w:trPr>
         <w:tc>
           <w:tcPr>
-            <w:tcW w:w="1919" w:type="dxa"/>
-            <w:tcBorders>
-              <w:top w:val="nil"/>
-              <w:left w:val="nil"/>
-              <w:bottom w:val="nil"/>
-              <w:right w:val="nil"/>
-            </w:tcBorders>
-            <w:shd w:val="clear" w:color="auto" w:fill="auto"/>
-            <w:noWrap/>
-            <w:vAlign w:val="center"/>
-            <w:hideMark/>
-          </w:tcPr>
-          <w:p>
-            <w:pPr>
-              <w:jc w:val="center"/>
-              <w:rPr>
-                <w:rFonts w:ascii="Calibri" w:eastAsia="Times New Roman" w:hAnsi="Calibri" w:cs="Calibri"/>
-                <w:color w:val="000000"/>
-                <w:sz w:val="20"/>
-                <w:szCs w:val="20"/>
-              </w:rPr>
-            </w:pPr>
-            <w:r>
-              <w:rPr>
-                <w:rFonts w:ascii="Calibri" w:eastAsia="Times New Roman" w:hAnsi="Calibri" w:cs="Calibri"/>
-                <w:color w:val="000000"/>
-                <w:sz w:val="20"/>
-                <w:szCs w:val="20"/>
-              </w:rPr>
-              <w:t>F0 / F2</w:t>
-            </w:r>
-          </w:p>
-        </w:tc>
-        <w:tc>
-          <w:tcPr>
-            <w:tcW w:w="1300" w:type="dxa"/>
-            <w:tcBorders>
-              <w:top w:val="nil"/>
-              <w:left w:val="nil"/>
-              <w:bottom w:val="nil"/>
-              <w:right w:val="nil"/>
-            </w:tcBorders>
-            <w:shd w:val="clear" w:color="auto" w:fill="auto"/>
-            <w:noWrap/>
-            <w:vAlign w:val="center"/>
-            <w:hideMark/>
-          </w:tcPr>
-          <w:p>
-            <w:pPr>
-              <w:jc w:val="center"/>
-              <w:rPr>
-                <w:rFonts w:ascii="Calibri" w:eastAsia="Times New Roman" w:hAnsi="Calibri" w:cs="Calibri"/>
-                <w:color w:val="000000"/>
-                <w:sz w:val="20"/>
-                <w:szCs w:val="20"/>
-              </w:rPr>
-            </w:pPr>
-            <w:r>
-              <w:rPr>
-                <w:rFonts w:ascii="Calibri" w:eastAsia="Times New Roman" w:hAnsi="Calibri" w:cs="Calibri"/>
-                <w:color w:val="000000"/>
-                <w:sz w:val="20"/>
-                <w:szCs w:val="20"/>
-              </w:rPr>
-              <w:t>0.615</w:t>
-            </w:r>
-          </w:p>
-        </w:tc>
-        <w:tc>
-          <w:tcPr>
-            <w:tcW w:w="1300" w:type="dxa"/>
-            <w:tcBorders>
-              <w:top w:val="nil"/>
-              <w:left w:val="nil"/>
-              <w:bottom w:val="nil"/>
-              <w:right w:val="nil"/>
-            </w:tcBorders>
-            <w:shd w:val="clear" w:color="auto" w:fill="auto"/>
-            <w:noWrap/>
-            <w:vAlign w:val="center"/>
-            <w:hideMark/>
-          </w:tcPr>
-          <w:p>
-            <w:pPr>
-              <w:jc w:val="center"/>
-              <w:rPr>
-                <w:rFonts w:ascii="Calibri" w:eastAsia="Times New Roman" w:hAnsi="Calibri" w:cs="Calibri"/>
-                <w:color w:val="000000"/>
-                <w:sz w:val="20"/>
-                <w:szCs w:val="20"/>
-              </w:rPr>
-            </w:pPr>
-            <w:r>
-              <w:rPr>
-                <w:rFonts w:ascii="Calibri" w:eastAsia="Times New Roman" w:hAnsi="Calibri" w:cs="Calibri"/>
-                <w:color w:val="000000"/>
-                <w:sz w:val="20"/>
-                <w:szCs w:val="20"/>
-              </w:rPr>
-              <w:t>0.2816</w:t>
-            </w:r>
-          </w:p>
-        </w:tc>
-        <w:tc>
-          <w:tcPr>
-            <w:tcW w:w="1300" w:type="dxa"/>
-            <w:tcBorders>
-              <w:top w:val="nil"/>
-              <w:left w:val="nil"/>
-              <w:bottom w:val="nil"/>
-              <w:right w:val="nil"/>
-            </w:tcBorders>
-            <w:shd w:val="clear" w:color="auto" w:fill="auto"/>
-            <w:noWrap/>
-            <w:vAlign w:val="center"/>
-            <w:hideMark/>
-          </w:tcPr>
-          <w:p>
-            <w:pPr>
-              <w:jc w:val="center"/>
-              <w:rPr>
-                <w:rFonts w:ascii="Calibri" w:eastAsia="Times New Roman" w:hAnsi="Calibri" w:cs="Calibri"/>
-                <w:color w:val="000000"/>
-                <w:sz w:val="20"/>
-                <w:szCs w:val="20"/>
-              </w:rPr>
-            </w:pPr>
-            <w:r>
-              <w:rPr>
-                <w:rFonts w:ascii="Calibri" w:eastAsia="Times New Roman" w:hAnsi="Calibri" w:cs="Calibri"/>
-                <w:color w:val="000000"/>
-                <w:sz w:val="20"/>
-                <w:szCs w:val="20"/>
-              </w:rPr>
-              <w:t>-1.061</w:t>
-            </w:r>
-          </w:p>
-        </w:tc>
-        <w:tc>
-          <w:tcPr>
-            <w:tcW w:w="1300" w:type="dxa"/>
-            <w:tcBorders>
-              <w:top w:val="nil"/>
-              <w:left w:val="nil"/>
-              <w:bottom w:val="nil"/>
-              <w:right w:val="nil"/>
-            </w:tcBorders>
-            <w:shd w:val="clear" w:color="auto" w:fill="auto"/>
-            <w:noWrap/>
-            <w:vAlign w:val="center"/>
-            <w:hideMark/>
-          </w:tcPr>
-          <w:p>
-            <w:pPr>
-              <w:jc w:val="center"/>
-              <w:rPr>
-                <w:rFonts w:ascii="Calibri" w:eastAsia="Times New Roman" w:hAnsi="Calibri" w:cs="Calibri"/>
-                <w:color w:val="000000"/>
-                <w:sz w:val="20"/>
-                <w:szCs w:val="20"/>
-              </w:rPr>
-            </w:pPr>
-            <w:r>
-              <w:rPr>
-                <w:rFonts w:ascii="Calibri" w:eastAsia="Times New Roman" w:hAnsi="Calibri" w:cs="Calibri"/>
-                <w:color w:val="000000"/>
-                <w:sz w:val="20"/>
-                <w:szCs w:val="20"/>
-              </w:rPr>
-              <w:t>0.713</w:t>
-            </w:r>
-          </w:p>
-        </w:tc>
-      </w:tr>
-      <w:tr>
-        <w:trPr>
-          <w:trHeight w:val="320"/>
-          <w:jc w:val="center"/>
-        </w:trPr>
-        <w:tc>
-          <w:tcPr>
-            <w:tcW w:w="1919" w:type="dxa"/>
-            <w:tcBorders>
-              <w:top w:val="nil"/>
-              <w:left w:val="nil"/>
-              <w:bottom w:val="nil"/>
-              <w:right w:val="nil"/>
-            </w:tcBorders>
-            <w:shd w:val="clear" w:color="auto" w:fill="auto"/>
-            <w:noWrap/>
-            <w:vAlign w:val="center"/>
-            <w:hideMark/>
-          </w:tcPr>
-          <w:p>
-            <w:pPr>
-              <w:jc w:val="center"/>
-              <w:rPr>
-                <w:rFonts w:ascii="Calibri" w:eastAsia="Times New Roman" w:hAnsi="Calibri" w:cs="Calibri"/>
-                <w:color w:val="000000"/>
-                <w:sz w:val="20"/>
-                <w:szCs w:val="20"/>
-              </w:rPr>
-            </w:pPr>
-            <w:r>
-              <w:rPr>
-                <w:rFonts w:ascii="Calibri" w:eastAsia="Times New Roman" w:hAnsi="Calibri" w:cs="Calibri"/>
-                <w:color w:val="000000"/>
-                <w:sz w:val="20"/>
-                <w:szCs w:val="20"/>
-              </w:rPr>
-              <w:t xml:space="preserve">F0 / </w:t>
-            </w:r>
-            <w:proofErr w:type="spellStart"/>
-            <w:r>
-              <w:rPr>
-                <w:rFonts w:ascii="Calibri" w:eastAsia="Times New Roman" w:hAnsi="Calibri" w:cs="Calibri"/>
-                <w:color w:val="000000"/>
-                <w:sz w:val="20"/>
-                <w:szCs w:val="20"/>
-              </w:rPr>
-              <w:t>NORimmigrant</w:t>
-            </w:r>
-            <w:proofErr w:type="spellEnd"/>
-          </w:p>
-        </w:tc>
-        <w:tc>
-          <w:tcPr>
-            <w:tcW w:w="1300" w:type="dxa"/>
-            <w:tcBorders>
-              <w:top w:val="nil"/>
-              <w:left w:val="nil"/>
-              <w:bottom w:val="nil"/>
-              <w:right w:val="nil"/>
-            </w:tcBorders>
-            <w:shd w:val="clear" w:color="auto" w:fill="auto"/>
-            <w:noWrap/>
-            <w:vAlign w:val="center"/>
-            <w:hideMark/>
-          </w:tcPr>
-          <w:p>
-            <w:pPr>
-              <w:jc w:val="center"/>
-              <w:rPr>
-                <w:rFonts w:ascii="Calibri" w:eastAsia="Times New Roman" w:hAnsi="Calibri" w:cs="Calibri"/>
-                <w:color w:val="000000"/>
-                <w:sz w:val="20"/>
-                <w:szCs w:val="20"/>
-              </w:rPr>
-            </w:pPr>
-            <w:r>
-              <w:rPr>
-                <w:rFonts w:ascii="Calibri" w:eastAsia="Times New Roman" w:hAnsi="Calibri" w:cs="Calibri"/>
-                <w:color w:val="000000"/>
-                <w:sz w:val="20"/>
-                <w:szCs w:val="20"/>
-              </w:rPr>
-              <w:t>0.425</w:t>
-            </w:r>
-          </w:p>
-        </w:tc>
-        <w:tc>
-          <w:tcPr>
-            <w:tcW w:w="1300" w:type="dxa"/>
-            <w:tcBorders>
-              <w:top w:val="nil"/>
-              <w:left w:val="nil"/>
-              <w:bottom w:val="nil"/>
-              <w:right w:val="nil"/>
-            </w:tcBorders>
-            <w:shd w:val="clear" w:color="auto" w:fill="auto"/>
-            <w:noWrap/>
-            <w:vAlign w:val="center"/>
-            <w:hideMark/>
-          </w:tcPr>
-          <w:p>
-            <w:pPr>
-              <w:jc w:val="center"/>
-              <w:rPr>
-                <w:rFonts w:ascii="Calibri" w:eastAsia="Times New Roman" w:hAnsi="Calibri" w:cs="Calibri"/>
-                <w:color w:val="000000"/>
-                <w:sz w:val="20"/>
-                <w:szCs w:val="20"/>
-              </w:rPr>
-            </w:pPr>
-            <w:r>
-              <w:rPr>
-                <w:rFonts w:ascii="Calibri" w:eastAsia="Times New Roman" w:hAnsi="Calibri" w:cs="Calibri"/>
-                <w:color w:val="000000"/>
-                <w:sz w:val="20"/>
-                <w:szCs w:val="20"/>
-              </w:rPr>
-              <w:t>0.0634</w:t>
-            </w:r>
-          </w:p>
-        </w:tc>
-        <w:tc>
-          <w:tcPr>
-            <w:tcW w:w="1300" w:type="dxa"/>
-            <w:tcBorders>
-              <w:top w:val="nil"/>
-              <w:left w:val="nil"/>
-              <w:bottom w:val="nil"/>
-              <w:right w:val="nil"/>
-            </w:tcBorders>
-            <w:shd w:val="clear" w:color="auto" w:fill="auto"/>
-            <w:noWrap/>
-            <w:vAlign w:val="center"/>
-            <w:hideMark/>
-          </w:tcPr>
-          <w:p>
-            <w:pPr>
-              <w:jc w:val="center"/>
-              <w:rPr>
-                <w:rFonts w:ascii="Calibri" w:eastAsia="Times New Roman" w:hAnsi="Calibri" w:cs="Calibri"/>
-                <w:b/>
-                <w:bCs/>
-                <w:color w:val="000000"/>
-                <w:sz w:val="20"/>
-                <w:szCs w:val="20"/>
-              </w:rPr>
-            </w:pPr>
-            <w:r>
-              <w:rPr>
-                <w:rFonts w:ascii="Calibri" w:eastAsia="Times New Roman" w:hAnsi="Calibri" w:cs="Calibri"/>
-                <w:b/>
-                <w:bCs/>
-                <w:color w:val="000000"/>
-                <w:sz w:val="20"/>
-                <w:szCs w:val="20"/>
-              </w:rPr>
-              <w:t>-5.735</w:t>
-            </w:r>
-          </w:p>
-        </w:tc>
-        <w:tc>
-          <w:tcPr>
-            <w:tcW w:w="1300" w:type="dxa"/>
-            <w:tcBorders>
-              <w:top w:val="nil"/>
-              <w:left w:val="nil"/>
-              <w:bottom w:val="nil"/>
-              <w:right w:val="nil"/>
-            </w:tcBorders>
-            <w:shd w:val="clear" w:color="auto" w:fill="auto"/>
-            <w:noWrap/>
-            <w:vAlign w:val="center"/>
-            <w:hideMark/>
-          </w:tcPr>
-          <w:p>
-            <w:pPr>
-              <w:jc w:val="center"/>
-              <w:rPr>
-                <w:rFonts w:ascii="Calibri" w:eastAsia="Times New Roman" w:hAnsi="Calibri" w:cs="Calibri"/>
-                <w:b/>
-                <w:bCs/>
-                <w:color w:val="000000"/>
-                <w:sz w:val="20"/>
-                <w:szCs w:val="20"/>
-              </w:rPr>
-            </w:pPr>
-            <w:r>
-              <w:rPr>
-                <w:rFonts w:ascii="Calibri" w:eastAsia="Times New Roman" w:hAnsi="Calibri" w:cs="Calibri"/>
-                <w:b/>
-                <w:bCs/>
-                <w:color w:val="000000"/>
-                <w:sz w:val="20"/>
-                <w:szCs w:val="20"/>
-              </w:rPr>
-              <w:t>&lt;.0001</w:t>
-            </w:r>
-          </w:p>
-        </w:tc>
-      </w:tr>
-      <w:tr>
-        <w:trPr>
-          <w:trHeight w:val="320"/>
-          <w:jc w:val="center"/>
-        </w:trPr>
-        <w:tc>
-          <w:tcPr>
-            <w:tcW w:w="1919" w:type="dxa"/>
-            <w:tcBorders>
-              <w:top w:val="nil"/>
-              <w:left w:val="nil"/>
-              <w:bottom w:val="nil"/>
-              <w:right w:val="nil"/>
-            </w:tcBorders>
-            <w:shd w:val="clear" w:color="auto" w:fill="auto"/>
-            <w:noWrap/>
-            <w:vAlign w:val="center"/>
-            <w:hideMark/>
-          </w:tcPr>
-          <w:p>
-            <w:pPr>
-              <w:jc w:val="center"/>
-              <w:rPr>
-                <w:rFonts w:ascii="Calibri" w:eastAsia="Times New Roman" w:hAnsi="Calibri" w:cs="Calibri"/>
-                <w:color w:val="000000"/>
-                <w:sz w:val="20"/>
-                <w:szCs w:val="20"/>
-              </w:rPr>
-            </w:pPr>
-            <w:r>
-              <w:rPr>
-                <w:rFonts w:ascii="Calibri" w:eastAsia="Times New Roman" w:hAnsi="Calibri" w:cs="Calibri"/>
-                <w:color w:val="000000"/>
-                <w:sz w:val="20"/>
-                <w:szCs w:val="20"/>
-              </w:rPr>
-              <w:t>F1 / F2</w:t>
-            </w:r>
-          </w:p>
-        </w:tc>
-        <w:tc>
-          <w:tcPr>
-            <w:tcW w:w="1300" w:type="dxa"/>
-            <w:tcBorders>
-              <w:top w:val="nil"/>
-              <w:left w:val="nil"/>
-              <w:bottom w:val="nil"/>
-              <w:right w:val="nil"/>
-            </w:tcBorders>
-            <w:shd w:val="clear" w:color="auto" w:fill="auto"/>
-            <w:noWrap/>
-            <w:vAlign w:val="center"/>
-            <w:hideMark/>
-          </w:tcPr>
-          <w:p>
-            <w:pPr>
-              <w:jc w:val="center"/>
-              <w:rPr>
-                <w:rFonts w:ascii="Calibri" w:eastAsia="Times New Roman" w:hAnsi="Calibri" w:cs="Calibri"/>
-                <w:color w:val="000000"/>
-                <w:sz w:val="20"/>
-                <w:szCs w:val="20"/>
-              </w:rPr>
-            </w:pPr>
-            <w:r>
-              <w:rPr>
-                <w:rFonts w:ascii="Calibri" w:eastAsia="Times New Roman" w:hAnsi="Calibri" w:cs="Calibri"/>
-                <w:color w:val="000000"/>
-                <w:sz w:val="20"/>
-                <w:szCs w:val="20"/>
-              </w:rPr>
-              <w:t>1.326</w:t>
-            </w:r>
-          </w:p>
-        </w:tc>
-        <w:tc>
-          <w:tcPr>
-            <w:tcW w:w="1300" w:type="dxa"/>
-            <w:tcBorders>
-              <w:top w:val="nil"/>
-              <w:left w:val="nil"/>
-              <w:bottom w:val="nil"/>
-              <w:right w:val="nil"/>
-            </w:tcBorders>
-            <w:shd w:val="clear" w:color="auto" w:fill="auto"/>
-            <w:noWrap/>
-            <w:vAlign w:val="center"/>
-            <w:hideMark/>
-          </w:tcPr>
-          <w:p>
-            <w:pPr>
-              <w:jc w:val="center"/>
-              <w:rPr>
-                <w:rFonts w:ascii="Calibri" w:eastAsia="Times New Roman" w:hAnsi="Calibri" w:cs="Calibri"/>
-                <w:color w:val="000000"/>
-                <w:sz w:val="20"/>
-                <w:szCs w:val="20"/>
-              </w:rPr>
-            </w:pPr>
-            <w:r>
-              <w:rPr>
-                <w:rFonts w:ascii="Calibri" w:eastAsia="Times New Roman" w:hAnsi="Calibri" w:cs="Calibri"/>
-                <w:color w:val="000000"/>
-                <w:sz w:val="20"/>
-                <w:szCs w:val="20"/>
-              </w:rPr>
-              <w:t>0.6233</w:t>
-            </w:r>
-          </w:p>
-        </w:tc>
-        <w:tc>
-          <w:tcPr>
-            <w:tcW w:w="1300" w:type="dxa"/>
-            <w:tcBorders>
-              <w:top w:val="nil"/>
-              <w:left w:val="nil"/>
-              <w:bottom w:val="nil"/>
-              <w:right w:val="nil"/>
-            </w:tcBorders>
-            <w:shd w:val="clear" w:color="auto" w:fill="auto"/>
-            <w:noWrap/>
-            <w:vAlign w:val="center"/>
-            <w:hideMark/>
-          </w:tcPr>
-          <w:p>
-            <w:pPr>
-              <w:jc w:val="center"/>
-              <w:rPr>
-                <w:rFonts w:ascii="Calibri" w:eastAsia="Times New Roman" w:hAnsi="Calibri" w:cs="Calibri"/>
-                <w:color w:val="000000"/>
-                <w:sz w:val="20"/>
-                <w:szCs w:val="20"/>
-              </w:rPr>
-            </w:pPr>
-            <w:r>
-              <w:rPr>
-                <w:rFonts w:ascii="Calibri" w:eastAsia="Times New Roman" w:hAnsi="Calibri" w:cs="Calibri"/>
-                <w:color w:val="000000"/>
-                <w:sz w:val="20"/>
-                <w:szCs w:val="20"/>
-              </w:rPr>
-              <w:t>0.599</w:t>
-            </w:r>
-          </w:p>
-        </w:tc>
-        <w:tc>
-          <w:tcPr>
-            <w:tcW w:w="1300" w:type="dxa"/>
-            <w:tcBorders>
-              <w:top w:val="nil"/>
-              <w:left w:val="nil"/>
-              <w:bottom w:val="nil"/>
-              <w:right w:val="nil"/>
-            </w:tcBorders>
-            <w:shd w:val="clear" w:color="auto" w:fill="auto"/>
-            <w:noWrap/>
-            <w:vAlign w:val="center"/>
-            <w:hideMark/>
-          </w:tcPr>
-          <w:p>
-            <w:pPr>
-              <w:jc w:val="center"/>
-              <w:rPr>
-                <w:rFonts w:ascii="Calibri" w:eastAsia="Times New Roman" w:hAnsi="Calibri" w:cs="Calibri"/>
-                <w:color w:val="000000"/>
-                <w:sz w:val="20"/>
-                <w:szCs w:val="20"/>
-              </w:rPr>
-            </w:pPr>
-            <w:r>
-              <w:rPr>
-                <w:rFonts w:ascii="Calibri" w:eastAsia="Times New Roman" w:hAnsi="Calibri" w:cs="Calibri"/>
-                <w:color w:val="000000"/>
-                <w:sz w:val="20"/>
-                <w:szCs w:val="20"/>
-              </w:rPr>
-              <w:t>0.9322</w:t>
-            </w:r>
-          </w:p>
-        </w:tc>
-      </w:tr>
-      <w:tr>
-        <w:trPr>
-          <w:trHeight w:val="320"/>
-          <w:jc w:val="center"/>
-        </w:trPr>
-        <w:tc>
-          <w:tcPr>
-            <w:tcW w:w="1919" w:type="dxa"/>
+            <w:tcW w:w="2204" w:type="dxa"/>
             <w:tcBorders>
               <w:top w:val="nil"/>
               <w:left w:val="nil"/>
@@ -5075,7 +4760,7 @@
             </w:tcBorders>
             <w:shd w:val="clear" w:color="auto" w:fill="auto"/>
             <w:noWrap/>
-            <w:vAlign w:val="center"/>
+            <w:vAlign w:val="bottom"/>
             <w:hideMark/>
           </w:tcPr>
           <w:p>
@@ -5090,17 +4775,17 @@
             </w:pPr>
             <w:r>
               <w:rPr>
-                <w:rFonts w:ascii="Calibri" w:eastAsia="Times New Roman" w:hAnsi="Calibri" w:cs="Calibri"/>
-                <w:color w:val="000000"/>
-                <w:sz w:val="20"/>
-                <w:szCs w:val="20"/>
-              </w:rPr>
-              <w:t xml:space="preserve">F1 / </w:t>
+                <w:rFonts w:ascii="Calibri" w:hAnsi="Calibri"/>
+                <w:color w:val="000000"/>
+                <w:sz w:val="20"/>
+                <w:szCs w:val="20"/>
+              </w:rPr>
+              <w:t>HOR/</w:t>
             </w:r>
             <w:proofErr w:type="spellStart"/>
             <w:r>
               <w:rPr>
-                <w:rFonts w:ascii="Calibri" w:eastAsia="Times New Roman" w:hAnsi="Calibri" w:cs="Calibri"/>
+                <w:rFonts w:ascii="Calibri" w:hAnsi="Calibri"/>
                 <w:color w:val="000000"/>
                 <w:sz w:val="20"/>
                 <w:szCs w:val="20"/>
@@ -5120,7 +4805,7 @@
             </w:tcBorders>
             <w:shd w:val="clear" w:color="auto" w:fill="auto"/>
             <w:noWrap/>
-            <w:vAlign w:val="center"/>
+            <w:vAlign w:val="bottom"/>
             <w:hideMark/>
           </w:tcPr>
           <w:p>
@@ -5135,12 +4820,12 @@
             </w:pPr>
             <w:r>
               <w:rPr>
-                <w:rFonts w:ascii="Calibri" w:eastAsia="Times New Roman" w:hAnsi="Calibri" w:cs="Calibri"/>
-                <w:color w:val="000000"/>
-                <w:sz w:val="20"/>
-                <w:szCs w:val="20"/>
-              </w:rPr>
-              <w:t>0.915</w:t>
+                <w:rFonts w:ascii="Calibri" w:hAnsi="Calibri"/>
+                <w:color w:val="000000"/>
+                <w:sz w:val="20"/>
+                <w:szCs w:val="20"/>
+              </w:rPr>
+              <w:t>0.532</w:t>
             </w:r>
           </w:p>
         </w:tc>
@@ -5154,7 +4839,7 @@
             </w:tcBorders>
             <w:shd w:val="clear" w:color="auto" w:fill="auto"/>
             <w:noWrap/>
-            <w:vAlign w:val="center"/>
+            <w:vAlign w:val="bottom"/>
             <w:hideMark/>
           </w:tcPr>
           <w:p>
@@ -5169,12 +4854,12 @@
             </w:pPr>
             <w:r>
               <w:rPr>
-                <w:rFonts w:ascii="Calibri" w:eastAsia="Times New Roman" w:hAnsi="Calibri" w:cs="Calibri"/>
-                <w:color w:val="000000"/>
-                <w:sz w:val="20"/>
-                <w:szCs w:val="20"/>
-              </w:rPr>
-              <w:t>0.1452</w:t>
+                <w:rFonts w:ascii="Calibri" w:hAnsi="Calibri"/>
+                <w:color w:val="000000"/>
+                <w:sz w:val="20"/>
+                <w:szCs w:val="20"/>
+              </w:rPr>
+              <w:t>0.0806</w:t>
             </w:r>
           </w:p>
         </w:tc>
@@ -5188,7 +4873,7 @@
             </w:tcBorders>
             <w:shd w:val="clear" w:color="auto" w:fill="auto"/>
             <w:noWrap/>
-            <w:vAlign w:val="center"/>
+            <w:vAlign w:val="bottom"/>
             <w:hideMark/>
           </w:tcPr>
           <w:p>
@@ -5203,12 +4888,12 @@
             </w:pPr>
             <w:r>
               <w:rPr>
-                <w:rFonts w:ascii="Calibri" w:eastAsia="Times New Roman" w:hAnsi="Calibri" w:cs="Calibri"/>
-                <w:color w:val="000000"/>
-                <w:sz w:val="20"/>
-                <w:szCs w:val="20"/>
-              </w:rPr>
-              <w:t>-0.558</w:t>
+                <w:rFonts w:ascii="Calibri" w:hAnsi="Calibri"/>
+                <w:color w:val="000000"/>
+                <w:sz w:val="20"/>
+                <w:szCs w:val="20"/>
+              </w:rPr>
+              <w:t>-4.163</w:t>
             </w:r>
           </w:p>
         </w:tc>
@@ -5222,7 +4907,7 @@
             </w:tcBorders>
             <w:shd w:val="clear" w:color="auto" w:fill="auto"/>
             <w:noWrap/>
-            <w:vAlign w:val="center"/>
+            <w:vAlign w:val="bottom"/>
             <w:hideMark/>
           </w:tcPr>
           <w:p>
@@ -5237,12 +4922,12 @@
             </w:pPr>
             <w:r>
               <w:rPr>
-                <w:rFonts w:ascii="Calibri" w:eastAsia="Times New Roman" w:hAnsi="Calibri" w:cs="Calibri"/>
-                <w:color w:val="000000"/>
-                <w:sz w:val="20"/>
-                <w:szCs w:val="20"/>
-              </w:rPr>
-              <w:t>0.9443</w:t>
+                <w:rFonts w:ascii="Calibri" w:hAnsi="Calibri"/>
+                <w:color w:val="000000"/>
+                <w:sz w:val="20"/>
+                <w:szCs w:val="20"/>
+              </w:rPr>
+              <w:t>0.0001</w:t>
             </w:r>
           </w:p>
         </w:tc>
@@ -5254,7 +4939,7 @@
         </w:trPr>
         <w:tc>
           <w:tcPr>
-            <w:tcW w:w="1919" w:type="dxa"/>
+            <w:tcW w:w="2204" w:type="dxa"/>
             <w:tcBorders>
               <w:top w:val="nil"/>
               <w:left w:val="nil"/>
@@ -5263,7 +4948,7 @@
             </w:tcBorders>
             <w:shd w:val="clear" w:color="auto" w:fill="auto"/>
             <w:noWrap/>
-            <w:vAlign w:val="center"/>
+            <w:vAlign w:val="bottom"/>
             <w:hideMark/>
           </w:tcPr>
           <w:p>
@@ -5278,17 +4963,17 @@
             </w:pPr>
             <w:r>
               <w:rPr>
-                <w:rFonts w:ascii="Calibri" w:eastAsia="Times New Roman" w:hAnsi="Calibri" w:cs="Calibri"/>
-                <w:color w:val="000000"/>
-                <w:sz w:val="20"/>
-                <w:szCs w:val="20"/>
-              </w:rPr>
-              <w:t xml:space="preserve">F2 / </w:t>
+                <w:rFonts w:ascii="Calibri" w:hAnsi="Calibri"/>
+                <w:color w:val="000000"/>
+                <w:sz w:val="20"/>
+                <w:szCs w:val="20"/>
+              </w:rPr>
+              <w:t>F1/</w:t>
             </w:r>
             <w:proofErr w:type="spellStart"/>
             <w:r>
               <w:rPr>
-                <w:rFonts w:ascii="Calibri" w:eastAsia="Times New Roman" w:hAnsi="Calibri" w:cs="Calibri"/>
+                <w:rFonts w:ascii="Calibri" w:hAnsi="Calibri"/>
                 <w:color w:val="000000"/>
                 <w:sz w:val="20"/>
                 <w:szCs w:val="20"/>
@@ -5309,7 +4994,7 @@
             </w:tcBorders>
             <w:shd w:val="clear" w:color="auto" w:fill="auto"/>
             <w:noWrap/>
-            <w:vAlign w:val="center"/>
+            <w:vAlign w:val="bottom"/>
             <w:hideMark/>
           </w:tcPr>
           <w:p>
@@ -5324,12 +5009,12 @@
             </w:pPr>
             <w:r>
               <w:rPr>
-                <w:rFonts w:ascii="Calibri" w:eastAsia="Times New Roman" w:hAnsi="Calibri" w:cs="Calibri"/>
-                <w:color w:val="000000"/>
-                <w:sz w:val="20"/>
-                <w:szCs w:val="20"/>
-              </w:rPr>
-              <w:t>0.69</w:t>
+                <w:rFonts w:ascii="Calibri" w:hAnsi="Calibri"/>
+                <w:color w:val="000000"/>
+                <w:sz w:val="20"/>
+                <w:szCs w:val="20"/>
+              </w:rPr>
+              <w:t>0.888</w:t>
             </w:r>
           </w:p>
         </w:tc>
@@ -5344,7 +5029,7 @@
             </w:tcBorders>
             <w:shd w:val="clear" w:color="auto" w:fill="auto"/>
             <w:noWrap/>
-            <w:vAlign w:val="center"/>
+            <w:vAlign w:val="bottom"/>
             <w:hideMark/>
           </w:tcPr>
           <w:p>
@@ -5359,12 +5044,12 @@
             </w:pPr>
             <w:r>
               <w:rPr>
-                <w:rFonts w:ascii="Calibri" w:eastAsia="Times New Roman" w:hAnsi="Calibri" w:cs="Calibri"/>
-                <w:color w:val="000000"/>
-                <w:sz w:val="20"/>
-                <w:szCs w:val="20"/>
-              </w:rPr>
-              <w:t>0.3302</w:t>
+                <w:rFonts w:ascii="Calibri" w:hAnsi="Calibri"/>
+                <w:color w:val="000000"/>
+                <w:sz w:val="20"/>
+                <w:szCs w:val="20"/>
+              </w:rPr>
+              <w:t>0.1391</w:t>
             </w:r>
           </w:p>
         </w:tc>
@@ -5379,7 +5064,7 @@
             </w:tcBorders>
             <w:shd w:val="clear" w:color="auto" w:fill="auto"/>
             <w:noWrap/>
-            <w:vAlign w:val="center"/>
+            <w:vAlign w:val="bottom"/>
             <w:hideMark/>
           </w:tcPr>
           <w:p>
@@ -5387,19 +5072,21 @@
               <w:jc w:val="center"/>
               <w:rPr>
                 <w:rFonts w:ascii="Calibri" w:eastAsia="Times New Roman" w:hAnsi="Calibri" w:cs="Calibri"/>
-                <w:color w:val="000000"/>
-                <w:sz w:val="20"/>
-                <w:szCs w:val="20"/>
-              </w:rPr>
-            </w:pPr>
-            <w:r>
-              <w:rPr>
-                <w:rFonts w:ascii="Calibri" w:eastAsia="Times New Roman" w:hAnsi="Calibri" w:cs="Calibri"/>
-                <w:color w:val="000000"/>
-                <w:sz w:val="20"/>
-                <w:szCs w:val="20"/>
-              </w:rPr>
-              <w:t>-0.775</w:t>
+                <w:b/>
+                <w:bCs/>
+                <w:color w:val="000000"/>
+                <w:sz w:val="20"/>
+                <w:szCs w:val="20"/>
+              </w:rPr>
+            </w:pPr>
+            <w:r>
+              <w:rPr>
+                <w:rFonts w:ascii="Calibri" w:hAnsi="Calibri"/>
+                <w:color w:val="000000"/>
+                <w:sz w:val="20"/>
+                <w:szCs w:val="20"/>
+              </w:rPr>
+              <w:t>-0.761</w:t>
             </w:r>
           </w:p>
         </w:tc>
@@ -5414,7 +5101,7 @@
             </w:tcBorders>
             <w:shd w:val="clear" w:color="auto" w:fill="auto"/>
             <w:noWrap/>
-            <w:vAlign w:val="center"/>
+            <w:vAlign w:val="bottom"/>
             <w:hideMark/>
           </w:tcPr>
           <w:p>
@@ -5422,19 +5109,21 @@
               <w:jc w:val="center"/>
               <w:rPr>
                 <w:rFonts w:ascii="Calibri" w:eastAsia="Times New Roman" w:hAnsi="Calibri" w:cs="Calibri"/>
-                <w:color w:val="000000"/>
-                <w:sz w:val="20"/>
-                <w:szCs w:val="20"/>
-              </w:rPr>
-            </w:pPr>
-            <w:r>
-              <w:rPr>
-                <w:rFonts w:ascii="Calibri" w:eastAsia="Times New Roman" w:hAnsi="Calibri" w:cs="Calibri"/>
-                <w:color w:val="000000"/>
-                <w:sz w:val="20"/>
-                <w:szCs w:val="20"/>
-              </w:rPr>
-              <w:t>0.866</w:t>
+                <w:b/>
+                <w:bCs/>
+                <w:color w:val="000000"/>
+                <w:sz w:val="20"/>
+                <w:szCs w:val="20"/>
+              </w:rPr>
+            </w:pPr>
+            <w:r>
+              <w:rPr>
+                <w:rFonts w:ascii="Calibri" w:hAnsi="Calibri"/>
+                <w:color w:val="000000"/>
+                <w:sz w:val="20"/>
+                <w:szCs w:val="20"/>
+              </w:rPr>
+              <w:t>0.7268</w:t>
             </w:r>
           </w:p>
         </w:tc>
@@ -5449,7 +5138,6 @@
     <w:p>
       <w:pPr>
         <w:pStyle w:val="EndNoteBibliography"/>
-        <w:ind w:firstLine="720"/>
       </w:pPr>
     </w:p>
     <w:p>
@@ -5457,6 +5145,103 @@
         <w:pStyle w:val="EndNoteBibliography"/>
         <w:ind w:firstLine="720"/>
       </w:pPr>
+      <w:r>
+        <w:t>Together these results suggest that both F</w:t>
+      </w:r>
+      <w:r>
+        <w:rPr>
+          <w:vertAlign w:val="subscript"/>
+        </w:rPr>
+        <w:t>1</w:t>
+      </w:r>
+      <w:r>
+        <w:t xml:space="preserve">s and NOR immigrants have significantly greater fitness than HORs (p-value = </w:t>
+      </w:r>
+      <w:r>
+        <w:t>&lt;0.0001)</w:t>
+      </w:r>
+      <w:r>
+        <w:t xml:space="preserve">. HORs are estimated to have </w:t>
+      </w:r>
+      <w:r>
+        <w:t>60</w:t>
+      </w:r>
+      <w:r>
+        <w:t xml:space="preserve">% and </w:t>
+      </w:r>
+      <w:r>
+        <w:t>53</w:t>
+      </w:r>
+      <w:r>
+        <w:t>% of the returning adult offspring of F1s and NOR immigrants respectively from 2012 to 2015. While F</w:t>
+      </w:r>
+      <w:r>
+        <w:rPr>
+          <w:vertAlign w:val="subscript"/>
+        </w:rPr>
+        <w:t>1</w:t>
+      </w:r>
+      <w:r>
+        <w:t xml:space="preserve"> fitness was somewhat lower than NOR immigrant fitness (F1 fitness / NOR immigrant fitness *100 = </w:t>
+      </w:r>
+      <w:r>
+        <w:t>89</w:t>
+      </w:r>
+      <w:r>
+        <w:t>%), this difference was not significant (p-value = 0.</w:t>
+      </w:r>
+      <w:r>
+        <w:t>73</w:t>
+      </w:r>
+      <w:r>
+        <w:t xml:space="preserve">). </w:t>
+      </w:r>
+    </w:p>
+    <w:p>
+      <w:pPr>
+        <w:pStyle w:val="EndNoteBibliography"/>
+      </w:pPr>
+    </w:p>
+    <w:p>
+      <w:pPr>
+        <w:pStyle w:val="EndNoteBibliography"/>
+        <w:rPr>
+          <w:b/>
+          <w:bCs/>
+        </w:rPr>
+      </w:pPr>
+    </w:p>
+    <w:p>
+      <w:pPr>
+        <w:pStyle w:val="EndNoteBibliography"/>
+        <w:rPr>
+          <w:b/>
+          <w:bCs/>
+        </w:rPr>
+      </w:pPr>
+      <w:r>
+        <w:rPr>
+          <w:b/>
+          <w:bCs/>
+        </w:rPr>
+        <w:t>Caveats/Questions</w:t>
+      </w:r>
+    </w:p>
+    <w:p>
+      <w:pPr>
+        <w:pStyle w:val="EndNoteBibliography"/>
+        <w:rPr>
+          <w:i/>
+          <w:iCs/>
+        </w:rPr>
+      </w:pPr>
+      <w:r>
+        <w:rPr>
+          <w:i/>
+          <w:iCs/>
+        </w:rPr>
+        <w:t xml:space="preserve">(1) How confident are we that can correctly identify NOR immigrants? </w:t>
+      </w:r>
     </w:p>
     <w:p>
       <w:pPr>
@@ -5464,66 +5249,162 @@
         <w:ind w:firstLine="720"/>
       </w:pPr>
       <w:r>
-        <w:t>Together these results suggest that both F</w:t>
-      </w:r>
-      <w:r>
-        <w:rPr>
-          <w:vertAlign w:val="subscript"/>
-        </w:rPr>
-        <w:t>1</w:t>
-      </w:r>
-      <w:r>
-        <w:t xml:space="preserve">s and NOR immigrants have significantly greater fitness than HORs (p-value = </w:t>
-      </w:r>
-      <w:r>
-        <w:t>&lt;0.0001)</w:t>
-      </w:r>
-      <w:r>
-        <w:t>. HORs are estimated to have 46% and 42% of the returning adult offspring of F1s and NOR immigrants respectively from 2012 to 2015. While F</w:t>
-      </w:r>
-      <w:r>
-        <w:rPr>
-          <w:vertAlign w:val="subscript"/>
-        </w:rPr>
-        <w:t>1</w:t>
-      </w:r>
-      <w:r>
-        <w:t xml:space="preserve"> fitness was somewhat lower than NOR immigrant fitness (F1 fitness / NOR immigrant fitness *100 = 92%), this difference was not significant (p-value = 0.94). </w:t>
+        <w:t xml:space="preserve">We are primarily focused on “non-exclusion probabilities” when we examine our assignment protocol, which describe type I error rates, e.g. how likely is a given offspring to be assigned spuriously to a parent. However, we do not carefully examine type II error, which would falsely identify NOR descendants of HOR salmon released above the dam as NOR immigrants. </w:t>
+      </w:r>
+      <w:r>
+        <w:t xml:space="preserve">While type II error rates for Colony are expected to be low given the information content of our dataset </w:t>
+      </w:r>
+      <w:r>
+        <w:fldChar w:fldCharType="begin"/>
+      </w:r>
+      <w:r>
+        <w:instrText xml:space="preserve"> ADDIN EN.CITE &lt;EndNote&gt;&lt;Cite&gt;&lt;Author&gt;Harrison&lt;/Author&gt;&lt;Year&gt;2013&lt;/Year&gt;&lt;RecNum&gt;1541&lt;/RecNum&gt;&lt;DisplayText&gt;(Harrison et al. 2013)&lt;/DisplayText&gt;&lt;record&gt;&lt;rec-number&gt;1541&lt;/rec-number&gt;&lt;foreign-keys&gt;&lt;key app="EN" db-id="fstdwt0t3xzrskewzvmxpsf80xx25990rfrd" timestamp="1665165757"&gt;1541&lt;/key&gt;&lt;/foreign-keys&gt;&lt;ref-type name="Journal Article"&gt;17&lt;/ref-type&gt;&lt;contributors&gt;&lt;authors&gt;&lt;author&gt;Harrison, Hugo B&lt;/author&gt;&lt;author&gt;Saenz‐Agudelo, Pablo&lt;/author&gt;&lt;author&gt;Planes, Serge&lt;/author&gt;&lt;author&gt;Jones, Geoffrey P&lt;/author&gt;&lt;author&gt;Berumen, Michael L&lt;/author&gt;&lt;/authors&gt;&lt;/contributors&gt;&lt;titles&gt;&lt;title&gt;Relative accuracy of three common methods of parentage analysis in natural populations&lt;/title&gt;&lt;secondary-title&gt;Molecular ecology&lt;/secondary-title&gt;&lt;/titles&gt;&lt;periodical&gt;&lt;full-title&gt;Molecular Ecology&lt;/full-title&gt;&lt;/periodical&gt;&lt;pages&gt;1158-1170&lt;/pages&gt;&lt;volume&gt;22&lt;/volume&gt;&lt;number&gt;4&lt;/number&gt;&lt;dates&gt;&lt;year&gt;2013&lt;/year&gt;&lt;/dates&gt;&lt;isbn&gt;0962-1083&lt;/isbn&gt;&lt;urls&gt;&lt;/urls&gt;&lt;/record&gt;&lt;/Cite&gt;&lt;/EndNote&gt;</w:instrText>
+      </w:r>
+      <w:r>
+        <w:fldChar w:fldCharType="separate"/>
+      </w:r>
+      <w:r>
+        <w:rPr>
+          <w:noProof/>
+        </w:rPr>
+        <w:t>(Harrison et al. 2013)</w:t>
+      </w:r>
+      <w:r>
+        <w:fldChar w:fldCharType="end"/>
+      </w:r>
+      <w:r>
+        <w:t xml:space="preserve">, our requirement of no more than a single mismatch per parent-offspring pair in addition to the assignments </w:t>
+      </w:r>
+      <w:r>
+        <w:t>cutoffs determined</w:t>
+      </w:r>
+      <w:r>
+        <w:t xml:space="preserve"> by Colony and Cervus may inflate our type II error rate. </w:t>
       </w:r>
     </w:p>
     <w:p>
       <w:pPr>
         <w:pStyle w:val="EndNoteBibliography"/>
-      </w:pPr>
+        <w:ind w:firstLine="720"/>
+      </w:pPr>
+      <w:r>
+        <w:t>While our ability to identify trends in the proportion of NOR immigrant over time at the Cougar trap suggests that many NOR immigrants are correctly identified, any F1s</w:t>
+      </w:r>
+      <w:r>
+        <w:t>/</w:t>
+      </w:r>
+      <w:r>
+        <w:t xml:space="preserve">F2s falsely called NOR immigrants would lead to type II error in our </w:t>
+      </w:r>
+      <w:r>
+        <w:t>principal</w:t>
+      </w:r>
+      <w:r>
+        <w:t xml:space="preserve"> question by reducing the apparent difference in fitness between F1s and NOR immigrants. </w:t>
+      </w:r>
+      <w:r>
+        <w:t>We would need to take some time to explore type II error rates</w:t>
+      </w:r>
+      <w:r>
+        <w:t xml:space="preserve"> in the final pedigree before being confident </w:t>
+      </w:r>
+      <w:r>
+        <w:t>enough</w:t>
+      </w:r>
+      <w:r>
+        <w:t xml:space="preserve"> our results</w:t>
+      </w:r>
+      <w:r>
+        <w:t xml:space="preserve"> to publish a manuscript</w:t>
+      </w:r>
+      <w:r>
+        <w:t>.</w:t>
+      </w:r>
     </w:p>
     <w:p>
       <w:pPr>
         <w:pStyle w:val="EndNoteBibliography"/>
-        <w:rPr>
-          <w:b/>
-          <w:bCs/>
-        </w:rPr>
-      </w:pPr>
-    </w:p>
-    <w:p>
-      <w:pPr>
-        <w:pStyle w:val="EndNoteBibliography"/>
-        <w:rPr>
-          <w:b/>
-          <w:bCs/>
-        </w:rPr>
-      </w:pPr>
-      <w:r>
-        <w:rPr>
-          <w:b/>
-          <w:bCs/>
-        </w:rPr>
-        <w:t>Caveats/Questions</w:t>
-      </w:r>
-    </w:p>
-    <w:p>
-      <w:pPr>
-        <w:pStyle w:val="EndNoteBibliography"/>
+        <w:ind w:firstLine="720"/>
+      </w:pPr>
+      <w:r>
+        <w:t xml:space="preserve">Another challenge is the presence of </w:t>
+      </w:r>
+      <w:proofErr w:type="spellStart"/>
+      <w:r>
+        <w:t>adfluvial</w:t>
+      </w:r>
+      <w:proofErr w:type="spellEnd"/>
+      <w:r>
+        <w:t xml:space="preserve"> females and precocial males. I think we are okay here. While the small numbers of </w:t>
+      </w:r>
+      <w:proofErr w:type="spellStart"/>
+      <w:r>
+        <w:t>adfluvials</w:t>
+      </w:r>
+      <w:proofErr w:type="spellEnd"/>
+      <w:r>
+        <w:t xml:space="preserve"> and </w:t>
+      </w:r>
+      <w:proofErr w:type="spellStart"/>
+      <w:r>
+        <w:t>precocials</w:t>
+      </w:r>
+      <w:proofErr w:type="spellEnd"/>
+      <w:r>
+        <w:t xml:space="preserve"> are relevant to broader questions about the productivity of the above dam population, to falsely identify offspring of these fish as an NOR immigrant </w:t>
+      </w:r>
+      <w:r>
+        <w:t xml:space="preserve">because we don’t sample their </w:t>
+      </w:r>
+      <w:proofErr w:type="spellStart"/>
+      <w:r>
+        <w:t>adfluvial</w:t>
+      </w:r>
+      <w:proofErr w:type="spellEnd"/>
+      <w:r>
+        <w:t xml:space="preserve">/precocial parent </w:t>
+      </w:r>
+      <w:r>
+        <w:t xml:space="preserve">would require </w:t>
+      </w:r>
+      <w:r>
+        <w:t>both parents to be unsampled</w:t>
+      </w:r>
+      <w:r>
+        <w:t xml:space="preserve">. For example, even in the generous case where 10% of successful female spawners are </w:t>
+      </w:r>
+      <w:proofErr w:type="spellStart"/>
+      <w:r>
+        <w:t>adfluvial</w:t>
+      </w:r>
+      <w:proofErr w:type="spellEnd"/>
+      <w:r>
+        <w:t xml:space="preserve"> and 10% of successful male spawners are precocial, only 1% (e.g. 10% x 10%) of offspring would descend from </w:t>
+      </w:r>
+      <w:proofErr w:type="spellStart"/>
+      <w:r>
+        <w:t>adfluvial</w:t>
+      </w:r>
+      <w:proofErr w:type="spellEnd"/>
+      <w:r>
+        <w:t xml:space="preserve"> x precocial mate pairs and be falsely identified as NOR immigrants because </w:t>
+      </w:r>
+      <w:r>
+        <w:t>both parents were</w:t>
+      </w:r>
+      <w:r>
+        <w:t xml:space="preserve"> </w:t>
+      </w:r>
+      <w:r>
+        <w:t>not sampled</w:t>
+      </w:r>
+      <w:r>
+        <w:t>.</w:t>
+      </w:r>
+    </w:p>
+    <w:p/>
+    <w:p>
+      <w:pPr>
         <w:rPr>
           <w:i/>
           <w:iCs/>
@@ -5534,242 +5415,112 @@
           <w:i/>
           <w:iCs/>
         </w:rPr>
-        <w:t xml:space="preserve">(1) How confident are we that can correctly identify NOR immigrants? </w:t>
-      </w:r>
-    </w:p>
-    <w:p>
-      <w:pPr>
-        <w:pStyle w:val="EndNoteBibliography"/>
+        <w:t xml:space="preserve">(2) Are NOR immigrants representative of wild, locally-adapted salmon? </w:t>
+      </w:r>
+    </w:p>
+    <w:p>
+      <w:r>
+        <w:lastRenderedPageBreak/>
+        <w:tab/>
+      </w:r>
+      <w:r>
+        <w:t>A</w:t>
+      </w:r>
+      <w:r>
+        <w:t>ssum</w:t>
+      </w:r>
+      <w:r>
+        <w:t>ing</w:t>
+      </w:r>
+      <w:r>
+        <w:t xml:space="preserve"> NOR immigrants are correctly identified</w:t>
+      </w:r>
+      <w:r>
+        <w:t xml:space="preserve"> (see above), are they a good stand-in for wild, locally adapted salmon?</w:t>
+      </w:r>
+      <w:r>
+        <w:t xml:space="preserve"> And, importantly</w:t>
+      </w:r>
+      <w:r>
+        <w:t>,</w:t>
+      </w:r>
+      <w:r>
+        <w:t xml:space="preserve"> </w:t>
+      </w:r>
+      <w:r>
+        <w:t>is the NOR immigrant vs F1 comparison appropriate</w:t>
+      </w:r>
+      <w:r>
+        <w:t>?</w:t>
+      </w:r>
+      <w:r>
+        <w:t xml:space="preserve"> I’m inclined to believe that they are about as good as one can get given the history of hatchery influence in the region</w:t>
+      </w:r>
+      <w:r>
+        <w:t xml:space="preserve"> </w:t>
+      </w:r>
+      <w:r>
+        <w:t>and the limits of experimental design</w:t>
+      </w:r>
+      <w:r>
+        <w:t>,</w:t>
+      </w:r>
+      <w:r>
+        <w:t xml:space="preserve"> but I think this is up for debate. </w:t>
+      </w:r>
+    </w:p>
+    <w:p/>
+    <w:p>
+      <w:r>
+        <w:t>Hatchery Influence:</w:t>
+      </w:r>
+    </w:p>
+    <w:p>
+      <w:pPr>
         <w:ind w:firstLine="720"/>
       </w:pPr>
       <w:r>
-        <w:t xml:space="preserve">We are primarily focused on “non-exclusion probabilities” when we examine our assignment protocol, which describe type I error rates, e.g. how likely is a given offspring to be assigned spuriously to a parent. However, we do not carefully examine type II error, which </w:t>
-      </w:r>
-      <w:r>
-        <w:lastRenderedPageBreak/>
-        <w:t xml:space="preserve">would falsely identify NOR descendants of HOR salmon released above the dam as NOR immigrants. </w:t>
-      </w:r>
-      <w:r>
-        <w:t xml:space="preserve">While type II error rates for Colony are expected to be low given the information content of our dataset </w:t>
-      </w:r>
-      <w:r>
-        <w:fldChar w:fldCharType="begin"/>
-      </w:r>
-      <w:r>
-        <w:instrText xml:space="preserve"> ADDIN EN.CITE &lt;EndNote&gt;&lt;Cite&gt;&lt;Author&gt;Harrison&lt;/Author&gt;&lt;Year&gt;2013&lt;/Year&gt;&lt;RecNum&gt;1541&lt;/RecNum&gt;&lt;DisplayText&gt;(Harrison et al. 2013)&lt;/DisplayText&gt;&lt;record&gt;&lt;rec-number&gt;1541&lt;/rec-number&gt;&lt;foreign-keys&gt;&lt;key app="EN" db-id="fstdwt0t3xzrskewzvmxpsf80xx25990rfrd" timestamp="1665165757"&gt;1541&lt;/key&gt;&lt;/foreign-keys&gt;&lt;ref-type name="Journal Article"&gt;17&lt;/ref-type&gt;&lt;contributors&gt;&lt;authors&gt;&lt;author&gt;Harrison, Hugo B&lt;/author&gt;&lt;author&gt;Saenz‐Agudelo, Pablo&lt;/author&gt;&lt;author&gt;Planes, Serge&lt;/author&gt;&lt;author&gt;Jones, Geoffrey P&lt;/author&gt;&lt;author&gt;Berumen, Michael L&lt;/author&gt;&lt;/authors&gt;&lt;/contributors&gt;&lt;titles&gt;&lt;title&gt;Relative accuracy of three common methods of parentage analysis in natural populations&lt;/title&gt;&lt;secondary-title&gt;Molecular ecology&lt;/secondary-title&gt;&lt;/titles&gt;&lt;periodical&gt;&lt;full-title&gt;Molecular Ecology&lt;/full-title&gt;&lt;/periodical&gt;&lt;pages&gt;1158-1170&lt;/pages&gt;&lt;volume&gt;22&lt;/volume&gt;&lt;number&gt;4&lt;/number&gt;&lt;dates&gt;&lt;year&gt;2013&lt;/year&gt;&lt;/dates&gt;&lt;isbn&gt;0962-1083&lt;/isbn&gt;&lt;urls&gt;&lt;/urls&gt;&lt;/record&gt;&lt;/Cite&gt;&lt;/EndNote&gt;</w:instrText>
-      </w:r>
-      <w:r>
-        <w:fldChar w:fldCharType="separate"/>
-      </w:r>
-      <w:r>
-        <w:rPr>
-          <w:noProof/>
-        </w:rPr>
-        <w:t>(Harrison et al. 2013)</w:t>
-      </w:r>
-      <w:r>
-        <w:fldChar w:fldCharType="end"/>
-      </w:r>
-      <w:r>
-        <w:t xml:space="preserve">, our requirement of no more than a single mismatch per parent-offspring pair in addition to the assignments </w:t>
-      </w:r>
-      <w:r>
-        <w:t>cutoffs determined</w:t>
-      </w:r>
-      <w:r>
-        <w:t xml:space="preserve"> by Colony and Cervus may inflate our type II error rate. </w:t>
-      </w:r>
-    </w:p>
-    <w:p>
-      <w:pPr>
-        <w:pStyle w:val="EndNoteBibliography"/>
+        <w:t xml:space="preserve">Is there even such a thing as wild, locally-adapted salmon on the McKenzie? To what extent has hatchery influence and stock transfers eroded local adaptation? </w:t>
+      </w:r>
+    </w:p>
+    <w:p>
+      <w:pPr>
         <w:ind w:firstLine="720"/>
       </w:pPr>
       <w:r>
-        <w:t>While our ability to identify trends in the proportion of NOR immigrant over time at the Cougar trap suggests that many NOR immigrants are correctly identified, any F1s</w:t>
-      </w:r>
-      <w:r>
-        <w:t>/</w:t>
-      </w:r>
-      <w:r>
-        <w:t xml:space="preserve">F2s falsely called NOR immigrants would lead to type II error in our main question by reducing the apparent difference in fitness between F1s and NOR immigrants. </w:t>
-      </w:r>
-      <w:r>
-        <w:t>We would need to take some time to explore type II error rates</w:t>
-      </w:r>
-      <w:r>
-        <w:t xml:space="preserve"> in the final pedigree before being confident in our results.</w:t>
-      </w:r>
-    </w:p>
-    <w:p>
-      <w:pPr>
-        <w:pStyle w:val="EndNoteBibliography"/>
-        <w:ind w:firstLine="720"/>
-      </w:pPr>
-      <w:r>
-        <w:t xml:space="preserve">Another challenge is the presence of </w:t>
+        <w:t xml:space="preserve">The percent of hatchery origin spawners in </w:t>
+      </w:r>
+      <w:r>
+        <w:t xml:space="preserve">recent years in </w:t>
+      </w:r>
+      <w:r>
+        <w:t xml:space="preserve">the upper </w:t>
+      </w:r>
+      <w:r>
+        <w:t xml:space="preserve">(above </w:t>
       </w:r>
       <w:proofErr w:type="spellStart"/>
       <w:r>
-        <w:t>adfluvial</w:t>
+        <w:t>Leaburg</w:t>
       </w:r>
       <w:proofErr w:type="spellEnd"/>
       <w:r>
-        <w:t xml:space="preserve"> females and precocial males. I think we are okay here. While the small numbers of </w:t>
-      </w:r>
-      <w:proofErr w:type="spellStart"/>
-      <w:r>
-        <w:t>adfluvials</w:t>
-      </w:r>
-      <w:proofErr w:type="spellEnd"/>
-      <w:r>
-        <w:t xml:space="preserve"> and </w:t>
-      </w:r>
-      <w:proofErr w:type="spellStart"/>
-      <w:r>
-        <w:t>precocials</w:t>
-      </w:r>
-      <w:proofErr w:type="spellEnd"/>
-      <w:r>
-        <w:t xml:space="preserve"> are relevant to broader questions about the productivity of the above dam population, to falsely identify offspring of these fish as an NOR immigrant </w:t>
-      </w:r>
-      <w:r>
-        <w:t xml:space="preserve">because we don’t sample their </w:t>
-      </w:r>
-      <w:proofErr w:type="spellStart"/>
-      <w:r>
-        <w:t>adfluvial</w:t>
-      </w:r>
-      <w:proofErr w:type="spellEnd"/>
-      <w:r>
-        <w:t xml:space="preserve">/precocial parent </w:t>
-      </w:r>
-      <w:r>
-        <w:t xml:space="preserve">would require </w:t>
-      </w:r>
-      <w:r>
-        <w:t>both parents to be unsampled</w:t>
-      </w:r>
-      <w:r>
-        <w:t xml:space="preserve">. For example, even in the generous case where 10% of successful female spawners are </w:t>
-      </w:r>
-      <w:proofErr w:type="spellStart"/>
-      <w:r>
-        <w:t>adfluvial</w:t>
-      </w:r>
-      <w:proofErr w:type="spellEnd"/>
-      <w:r>
-        <w:t xml:space="preserve"> and 10% of successful male spawners are precocial, only 1% (e.g. 10% x 10%) of offspring would descend from </w:t>
-      </w:r>
-      <w:proofErr w:type="spellStart"/>
-      <w:r>
-        <w:t>adfluvial</w:t>
-      </w:r>
-      <w:proofErr w:type="spellEnd"/>
-      <w:r>
-        <w:t xml:space="preserve"> x precocial mate pairs and be falsely identified as NOR immigrants because of unsampled parents.</w:t>
-      </w:r>
-    </w:p>
-    <w:p/>
-    <w:p>
-      <w:pPr>
-        <w:rPr>
-          <w:i/>
-          <w:iCs/>
-        </w:rPr>
-      </w:pPr>
-      <w:r>
-        <w:rPr>
-          <w:i/>
-          <w:iCs/>
-        </w:rPr>
-        <w:t xml:space="preserve">(2) Are NOR immigrants representative of wild, locally-adapted salmon? </w:t>
-      </w:r>
-    </w:p>
-    <w:p>
-      <w:r>
-        <w:tab/>
-      </w:r>
-      <w:r>
-        <w:t>A</w:t>
-      </w:r>
-      <w:r>
-        <w:t>ssum</w:t>
-      </w:r>
-      <w:r>
-        <w:t>ing</w:t>
-      </w:r>
-      <w:r>
-        <w:t xml:space="preserve"> NOR immigrants are correctly identified</w:t>
-      </w:r>
-      <w:r>
-        <w:t xml:space="preserve"> (see above), are they a good stand-in for wild, locally adapted salmon?</w:t>
-      </w:r>
-      <w:r>
-        <w:t xml:space="preserve"> And, importantly</w:t>
-      </w:r>
-      <w:r>
-        <w:t>,</w:t>
-      </w:r>
-      <w:r>
-        <w:t xml:space="preserve"> </w:t>
-      </w:r>
-      <w:r>
-        <w:t>is the NOR immigrant vs F1 comparison appropriate</w:t>
-      </w:r>
-      <w:r>
-        <w:t>?</w:t>
-      </w:r>
-      <w:r>
-        <w:t xml:space="preserve"> I’m inclined to believe that they are about as good as one can get given the history of hatchery influence in the region,</w:t>
-      </w:r>
-      <w:r>
-        <w:t xml:space="preserve"> and the limits of experimental design</w:t>
-      </w:r>
-      <w:r>
-        <w:t xml:space="preserve"> but I think this is up for debate. </w:t>
-      </w:r>
-    </w:p>
-    <w:p/>
-    <w:p>
-      <w:r>
-        <w:t>Hatchery Influence:</w:t>
-      </w:r>
-    </w:p>
-    <w:p>
-      <w:pPr>
-        <w:ind w:firstLine="720"/>
-      </w:pPr>
-      <w:r>
-        <w:t xml:space="preserve">Is there even such a thing as wild, locally-adapted salmon on the McKenzie? To what extent has hatchery influence and stock transfers eroded local adaptation? </w:t>
-      </w:r>
-    </w:p>
-    <w:p>
-      <w:pPr>
-        <w:ind w:firstLine="720"/>
-      </w:pPr>
-      <w:r>
-        <w:t xml:space="preserve">The percent of hatchery origin spawners in </w:t>
-      </w:r>
-      <w:r>
-        <w:t xml:space="preserve">recent years in </w:t>
-      </w:r>
-      <w:r>
-        <w:t xml:space="preserve">the upper </w:t>
-      </w:r>
-      <w:r>
-        <w:t xml:space="preserve">(above </w:t>
-      </w:r>
-      <w:proofErr w:type="spellStart"/>
-      <w:r>
-        <w:t>Leaburg</w:t>
-      </w:r>
-      <w:proofErr w:type="spellEnd"/>
-      <w:r>
         <w:t xml:space="preserve"> Dam) </w:t>
       </w:r>
       <w:r>
-        <w:t>McKenzie is low (</w:t>
+        <w:t xml:space="preserve">McKenzie is </w:t>
+      </w:r>
+      <w:r>
+        <w:t xml:space="preserve">relatively </w:t>
+      </w:r>
+      <w:r>
+        <w:t>low</w:t>
+      </w:r>
+      <w:r>
+        <w:t xml:space="preserve"> for the region</w:t>
+      </w:r>
+      <w:r>
+        <w:t xml:space="preserve"> (</w:t>
       </w:r>
       <w:proofErr w:type="spellStart"/>
       <w:r>
@@ -5992,11 +5743,7 @@
         <w:t xml:space="preserve">always </w:t>
       </w:r>
       <w:r>
-        <w:t xml:space="preserve">preclude differentiation at genomic </w:t>
-      </w:r>
-      <w:r>
-        <w:lastRenderedPageBreak/>
-        <w:t>regions under selection</w:t>
+        <w:t>preclude differentiation at genomic regions under selection</w:t>
       </w:r>
       <w:r>
         <w:t xml:space="preserve">, a hard fought lesson learned by ecologists over the past </w:t>
@@ -6055,7 +5802,7 @@
       </w:r>
       <w:proofErr w:type="spellEnd"/>
       <w:r>
-        <w:t xml:space="preserve"> is certainly lower in the upper McKenzie than above Cougar, they are likely to be much later</w:t>
+        <w:t xml:space="preserve"> is lower in the upper McKenzie than above Cougar, they are likely to be much later</w:t>
       </w:r>
       <w:r>
         <w:t xml:space="preserve"> </w:t>
@@ -6073,7 +5820,30 @@
         <w:t xml:space="preserve">s </w:t>
       </w:r>
       <w:r>
-        <w:t xml:space="preserve">and (2) if there are no such thing as wild fish, then late generation NOR descendants of HORs are the closest thing we have. </w:t>
+        <w:t xml:space="preserve">and (2) if there are no such thing as </w:t>
+      </w:r>
+      <w:r>
+        <w:t>“</w:t>
+      </w:r>
+      <w:r>
+        <w:t>wild</w:t>
+      </w:r>
+      <w:r>
+        <w:t>”</w:t>
+      </w:r>
+      <w:r>
+        <w:t xml:space="preserve"> fish, then late generation NOR descendants of HORs are the closest thing we have.</w:t>
+      </w:r>
+      <w:r>
+        <w:t xml:space="preserve"> </w:t>
+      </w:r>
+    </w:p>
+    <w:p>
+      <w:r>
+        <w:t xml:space="preserve">An important note here: this problem calls into question how applicable our results are to other systems. There’s a possibility of promoting harm (eradication of local adaptation) in other systems, if locally adaptive variation is present in other systems but not among McKenzie NOR immigrants. </w:t>
+      </w:r>
+      <w:r>
+        <w:t xml:space="preserve">Similarly, our results depend on the genetic characteristics of the broodstock. F1s may be able to rapidly readapt because of the history of NOR integration into broodstock particular to this this stock and may not apply elsewhere. </w:t>
       </w:r>
     </w:p>
     <w:p/>
@@ -6093,19 +5863,11 @@
         <w:t>disperse</w:t>
       </w:r>
       <w:r>
-        <w:t xml:space="preserve"> for NORs not produced above the dam (i.e. </w:t>
-      </w:r>
-      <w:r>
-        <w:t xml:space="preserve">chance of </w:t>
-      </w:r>
-      <w:r>
-        <w:t>be</w:t>
-      </w:r>
-      <w:r>
-        <w:t>ing</w:t>
-      </w:r>
-      <w:r>
-        <w:t xml:space="preserve"> sampled at the Cougar Trap) is associated with lower fitness, then NOR immigrants may be a poor stand in for wild</w:t>
+        <w:t xml:space="preserve"> for NORs not </w:t>
+      </w:r>
+      <w:r>
+        <w:lastRenderedPageBreak/>
+        <w:t>produced above the dam (i.e. chance of being sampled at the Cougar Trap) is associated with lower fitness, then NOR immigrants may be a poor stand in for wild</w:t>
       </w:r>
       <w:r>
         <w:t>, l</w:t>
@@ -6133,13 +5895,7 @@
       </w:r>
       <w:proofErr w:type="spellEnd"/>
       <w:r>
-        <w:t xml:space="preserve"> 2014 is one example of this). Therefore</w:t>
-      </w:r>
-      <w:r>
-        <w:t>,</w:t>
-      </w:r>
-      <w:r>
-        <w:t xml:space="preserve"> it is not difficult to imagine </w:t>
+        <w:t xml:space="preserve"> 2014 is one example of this). Therefore, it is not difficult to imagine </w:t>
       </w:r>
       <w:r>
         <w:t xml:space="preserve">evolution of a reaction norm between </w:t>
@@ -6312,7 +6068,6 @@
     </w:p>
     <w:p>
       <w:r>
-        <w:lastRenderedPageBreak/>
         <w:tab/>
         <w:t xml:space="preserve">LSDR was implemented in 2013 and 2014, and downstream recycling was implemented in all subsequent years. Because both of these programs selectively limit the number NOR immigrants released upstream relative to NOR salmon produced above the dam, the majority of NOR immigrants in the dataset come from just one year, 2012. </w:t>
       </w:r>
@@ -6335,15 +6090,13 @@
         <w:t xml:space="preserve">be </w:t>
       </w:r>
       <w:r>
-        <w:t xml:space="preserve">reflected in large standard errors in the parameter estimates), it does warrant a closer examination of the pattern within each year. Here are the mean + </w:t>
-      </w:r>
-      <w:proofErr w:type="spellStart"/>
-      <w:r>
-        <w:t>sd</w:t>
-      </w:r>
-      <w:proofErr w:type="spellEnd"/>
-      <w:r>
-        <w:t xml:space="preserve"> for TLF across generations in each year. </w:t>
+        <w:t xml:space="preserve">reflected in large standard errors in the parameter estimates), it does warrant a closer examination of the pattern within each year. </w:t>
+      </w:r>
+    </w:p>
+    <w:p>
+      <w:r>
+        <w:tab/>
+        <w:t xml:space="preserve">It also means we are unlikely to get a clearer picture with more time. We have TLF estimates for parents up to 2015, the year that downstream recycling began. Very few NOR immigrants are released above the dam under downstream recycling so there a diminishing returns for waiting until we have more data. For example increasing the number of years in the dataset by 20% by adding 2016 parents, increases the total sample size of NOR immigrants by only 7% (16 additional individuals divided by 237 from 2012 – 2015). </w:t>
       </w:r>
     </w:p>
     <w:p/>
@@ -6488,7 +6241,7 @@
       </w:r>
     </w:p>
     <w:sectPr>
-      <w:headerReference w:type="default" r:id="rId10"/>
+      <w:headerReference w:type="default" r:id="rId11"/>
       <w:pgSz w:w="12240" w:h="15840"/>
       <w:pgMar w:top="1440" w:right="1440" w:bottom="1440" w:left="1440" w:header="720" w:footer="720" w:gutter="0"/>
       <w:cols w:space="720"/>
@@ -6500,7 +6253,7 @@
 
 <file path=word/comments.xml><?xml version="1.0" encoding="utf-8"?>
 <w:comments xmlns:wpc="http://schemas.microsoft.com/office/word/2010/wordprocessingCanvas" xmlns:cx="http://schemas.microsoft.com/office/drawing/2014/chartex" xmlns:cx1="http://schemas.microsoft.com/office/drawing/2015/9/8/chartex" xmlns:cx2="http://schemas.microsoft.com/office/drawing/2015/10/21/chartex" xmlns:cx3="http://schemas.microsoft.com/office/drawing/2016/5/9/chartex" xmlns:cx4="http://schemas.microsoft.com/office/drawing/2016/5/10/chartex" xmlns:cx5="http://schemas.microsoft.com/office/drawing/2016/5/11/chartex" xmlns:cx6="http://schemas.microsoft.com/office/drawing/2016/5/12/chartex" xmlns:cx7="http://schemas.microsoft.com/office/drawing/2016/5/13/chartex" xmlns:cx8="http://schemas.microsoft.com/office/drawing/2016/5/14/chartex" xmlns:mc="http://schemas.openxmlformats.org/markup-compatibility/2006" xmlns:aink="http://schemas.microsoft.com/office/drawing/2016/ink" xmlns:am3d="http://schemas.microsoft.com/office/drawing/2017/model3d" xmlns:o="urn:schemas-microsoft-com:office:office" xmlns:r="http://schemas.openxmlformats.org/officeDocument/2006/relationships" xmlns:m="http://schemas.openxmlformats.org/officeDocument/2006/math" xmlns:v="urn:schemas-microsoft-com:vml" xmlns:wp14="http://schemas.microsoft.com/office/word/2010/wordprocessingDrawing" xmlns:wp="http://schemas.openxmlformats.org/drawingml/2006/wordprocessingDrawing" xmlns:w10="urn:schemas-microsoft-com:office:word" xmlns:w="http://schemas.openxmlformats.org/wordprocessingml/2006/main" xmlns:w14="http://schemas.microsoft.com/office/word/2010/wordml" xmlns:w15="http://schemas.microsoft.com/office/word/2012/wordml" xmlns:w16cex="http://schemas.microsoft.com/office/word/2018/wordml/cex" xmlns:w16cid="http://schemas.microsoft.com/office/word/2016/wordml/cid" xmlns:w16="http://schemas.microsoft.com/office/word/2018/wordml" xmlns:w16se="http://schemas.microsoft.com/office/word/2015/wordml/symex" xmlns:wpg="http://schemas.microsoft.com/office/word/2010/wordprocessingGroup" xmlns:wpi="http://schemas.microsoft.com/office/word/2010/wordprocessingInk" xmlns:wne="http://schemas.microsoft.com/office/word/2006/wordml" xmlns:wps="http://schemas.microsoft.com/office/word/2010/wordprocessingShape" mc:Ignorable="w14 w15 w16se w16cid w16 w16cex wp14">
-  <w:comment w:id="0" w:author="David Dayan" w:date="2022-12-22T15:26:00Z" w:initials="DD">
+  <w:comment w:id="0" w:author="David Dayan" w:date="2023-01-04T13:11:00Z" w:initials="DD">
     <w:p>
       <w:pPr>
         <w:pStyle w:val="CommentText"/>
@@ -6512,7 +6265,36 @@
         <w:annotationRef/>
       </w:r>
       <w:r>
-        <w:t>From 2016 Banks “</w:t>
+        <w:t>Note that we’ve been using this terminology in the lab, but the 2012 Christie review advocates for defining F1 as the first outplanted generation (HOR in our tables below). In this case first generation NOR offspring of HOR outplants would be defined as F2s. Consider changing to match Christie 2012.</w:t>
+      </w:r>
+    </w:p>
+  </w:comment>
+  <w:comment w:id="1" w:author="David Dayan" w:date="2023-01-04T13:08:00Z" w:initials="DD">
+    <w:p>
+      <w:pPr>
+        <w:pStyle w:val="CommentText"/>
+      </w:pPr>
+      <w:r>
+        <w:rPr>
+          <w:rStyle w:val="CommentReference"/>
+        </w:rPr>
+        <w:annotationRef/>
+      </w:r>
+      <w:r>
+        <w:t xml:space="preserve">It looks like Banks et al 2016 also accepted this framing: </w:t>
+      </w:r>
+    </w:p>
+    <w:p>
+      <w:pPr>
+        <w:pStyle w:val="CommentText"/>
+      </w:pPr>
+    </w:p>
+    <w:p>
+      <w:pPr>
+        <w:pStyle w:val="CommentText"/>
+      </w:pPr>
+      <w:r>
+        <w:t xml:space="preserve"> “</w:t>
       </w:r>
       <w:r>
         <w:t xml:space="preserve">Because the reintroduced population of Chinook salmon above Cougar Dam was founded with only HOR adults and HOR supplementation has continued until present, we were able to compare the mean </w:t>
@@ -6537,8 +6319,13 @@
         <w:t>”</w:t>
       </w:r>
     </w:p>
+    <w:p>
+      <w:pPr>
+        <w:pStyle w:val="CommentText"/>
+      </w:pPr>
+    </w:p>
   </w:comment>
-  <w:comment w:id="1" w:author="David Dayan" w:date="2022-12-16T18:48:00Z" w:initials="DD">
+  <w:comment w:id="2" w:author="David Dayan" w:date="2022-12-16T18:48:00Z" w:initials="DD">
     <w:p>
       <w:pPr>
         <w:pStyle w:val="CommentText"/>
@@ -6559,21 +6346,24 @@
 
 <file path=word/commentsExtended.xml><?xml version="1.0" encoding="utf-8"?>
 <w15:commentsEx xmlns:wpc="http://schemas.microsoft.com/office/word/2010/wordprocessingCanvas" xmlns:cx="http://schemas.microsoft.com/office/drawing/2014/chartex" xmlns:cx1="http://schemas.microsoft.com/office/drawing/2015/9/8/chartex" xmlns:cx2="http://schemas.microsoft.com/office/drawing/2015/10/21/chartex" xmlns:cx3="http://schemas.microsoft.com/office/drawing/2016/5/9/chartex" xmlns:cx4="http://schemas.microsoft.com/office/drawing/2016/5/10/chartex" xmlns:cx5="http://schemas.microsoft.com/office/drawing/2016/5/11/chartex" xmlns:cx6="http://schemas.microsoft.com/office/drawing/2016/5/12/chartex" xmlns:cx7="http://schemas.microsoft.com/office/drawing/2016/5/13/chartex" xmlns:cx8="http://schemas.microsoft.com/office/drawing/2016/5/14/chartex" xmlns:mc="http://schemas.openxmlformats.org/markup-compatibility/2006" xmlns:aink="http://schemas.microsoft.com/office/drawing/2016/ink" xmlns:am3d="http://schemas.microsoft.com/office/drawing/2017/model3d" xmlns:o="urn:schemas-microsoft-com:office:office" xmlns:r="http://schemas.openxmlformats.org/officeDocument/2006/relationships" xmlns:m="http://schemas.openxmlformats.org/officeDocument/2006/math" xmlns:v="urn:schemas-microsoft-com:vml" xmlns:wp14="http://schemas.microsoft.com/office/word/2010/wordprocessingDrawing" xmlns:wp="http://schemas.openxmlformats.org/drawingml/2006/wordprocessingDrawing" xmlns:w10="urn:schemas-microsoft-com:office:word" xmlns:w="http://schemas.openxmlformats.org/wordprocessingml/2006/main" xmlns:w14="http://schemas.microsoft.com/office/word/2010/wordml" xmlns:w15="http://schemas.microsoft.com/office/word/2012/wordml" xmlns:w16cex="http://schemas.microsoft.com/office/word/2018/wordml/cex" xmlns:w16cid="http://schemas.microsoft.com/office/word/2016/wordml/cid" xmlns:w16="http://schemas.microsoft.com/office/word/2018/wordml" xmlns:w16se="http://schemas.microsoft.com/office/word/2015/wordml/symex" xmlns:wpg="http://schemas.microsoft.com/office/word/2010/wordprocessingGroup" xmlns:wpi="http://schemas.microsoft.com/office/word/2010/wordprocessingInk" xmlns:wne="http://schemas.microsoft.com/office/word/2006/wordml" xmlns:wps="http://schemas.microsoft.com/office/word/2010/wordprocessingShape" mc:Ignorable="w14 w15 w16se w16cid w16 w16cex wp14">
-  <w15:commentEx w15:paraId="57955CB4" w15:done="0"/>
+  <w15:commentEx w15:paraId="2E8D7AD5" w15:done="0"/>
+  <w15:commentEx w15:paraId="30862352" w15:done="0"/>
   <w15:commentEx w15:paraId="0883B3E9" w15:done="0"/>
 </w15:commentsEx>
 </file>
 
 <file path=word/commentsExtensible.xml><?xml version="1.0" encoding="utf-8"?>
 <w16cex:commentsExtensible xmlns:wpc="http://schemas.microsoft.com/office/word/2010/wordprocessingCanvas" xmlns:cx="http://schemas.microsoft.com/office/drawing/2014/chartex" xmlns:cx1="http://schemas.microsoft.com/office/drawing/2015/9/8/chartex" xmlns:cx2="http://schemas.microsoft.com/office/drawing/2015/10/21/chartex" xmlns:cx3="http://schemas.microsoft.com/office/drawing/2016/5/9/chartex" xmlns:cx4="http://schemas.microsoft.com/office/drawing/2016/5/10/chartex" xmlns:cx5="http://schemas.microsoft.com/office/drawing/2016/5/11/chartex" xmlns:cx6="http://schemas.microsoft.com/office/drawing/2016/5/12/chartex" xmlns:cx7="http://schemas.microsoft.com/office/drawing/2016/5/13/chartex" xmlns:cx8="http://schemas.microsoft.com/office/drawing/2016/5/14/chartex" xmlns:mc="http://schemas.openxmlformats.org/markup-compatibility/2006" xmlns:aink="http://schemas.microsoft.com/office/drawing/2016/ink" xmlns:am3d="http://schemas.microsoft.com/office/drawing/2017/model3d" xmlns:o="urn:schemas-microsoft-com:office:office" xmlns:r="http://schemas.openxmlformats.org/officeDocument/2006/relationships" xmlns:m="http://schemas.openxmlformats.org/officeDocument/2006/math" xmlns:v="urn:schemas-microsoft-com:vml" xmlns:wp14="http://schemas.microsoft.com/office/word/2010/wordprocessingDrawing" xmlns:wp="http://schemas.openxmlformats.org/drawingml/2006/wordprocessingDrawing" xmlns:w10="urn:schemas-microsoft-com:office:word" xmlns:w="http://schemas.openxmlformats.org/wordprocessingml/2006/main" xmlns:w14="http://schemas.microsoft.com/office/word/2010/wordml" xmlns:w15="http://schemas.microsoft.com/office/word/2012/wordml" xmlns:w16cex="http://schemas.microsoft.com/office/word/2018/wordml/cex" xmlns:w16cid="http://schemas.microsoft.com/office/word/2016/wordml/cid" xmlns:w16="http://schemas.microsoft.com/office/word/2018/wordml" xmlns:w16se="http://schemas.microsoft.com/office/word/2015/wordml/symex" xmlns:wpg="http://schemas.microsoft.com/office/word/2010/wordprocessingGroup" xmlns:wpi="http://schemas.microsoft.com/office/word/2010/wordprocessingInk" xmlns:wne="http://schemas.microsoft.com/office/word/2006/wordml" xmlns:wps="http://schemas.microsoft.com/office/word/2010/wordprocessingShape" mc:Ignorable="w14 w15 w16se w16cid w16 w16cex wp14">
-  <w16cex:commentExtensible w16cex:durableId="274EF5B9" w16cex:dateUtc="2022-12-22T23:26:00Z"/>
+  <w16cex:commentExtensible w16cex:durableId="275FF973" w16cex:dateUtc="2023-01-04T21:11:00Z"/>
+  <w16cex:commentExtensible w16cex:durableId="275FF8E6" w16cex:dateUtc="2023-01-04T21:08:00Z"/>
   <w16cex:commentExtensible w16cex:durableId="27473C16" w16cex:dateUtc="2022-12-17T02:48:00Z"/>
 </w16cex:commentsExtensible>
 </file>
 
 <file path=word/commentsIds.xml><?xml version="1.0" encoding="utf-8"?>
 <w16cid:commentsIds xmlns:wpc="http://schemas.microsoft.com/office/word/2010/wordprocessingCanvas" xmlns:cx="http://schemas.microsoft.com/office/drawing/2014/chartex" xmlns:cx1="http://schemas.microsoft.com/office/drawing/2015/9/8/chartex" xmlns:cx2="http://schemas.microsoft.com/office/drawing/2015/10/21/chartex" xmlns:cx3="http://schemas.microsoft.com/office/drawing/2016/5/9/chartex" xmlns:cx4="http://schemas.microsoft.com/office/drawing/2016/5/10/chartex" xmlns:cx5="http://schemas.microsoft.com/office/drawing/2016/5/11/chartex" xmlns:cx6="http://schemas.microsoft.com/office/drawing/2016/5/12/chartex" xmlns:cx7="http://schemas.microsoft.com/office/drawing/2016/5/13/chartex" xmlns:cx8="http://schemas.microsoft.com/office/drawing/2016/5/14/chartex" xmlns:mc="http://schemas.openxmlformats.org/markup-compatibility/2006" xmlns:aink="http://schemas.microsoft.com/office/drawing/2016/ink" xmlns:am3d="http://schemas.microsoft.com/office/drawing/2017/model3d" xmlns:o="urn:schemas-microsoft-com:office:office" xmlns:r="http://schemas.openxmlformats.org/officeDocument/2006/relationships" xmlns:m="http://schemas.openxmlformats.org/officeDocument/2006/math" xmlns:v="urn:schemas-microsoft-com:vml" xmlns:wp14="http://schemas.microsoft.com/office/word/2010/wordprocessingDrawing" xmlns:wp="http://schemas.openxmlformats.org/drawingml/2006/wordprocessingDrawing" xmlns:w10="urn:schemas-microsoft-com:office:word" xmlns:w="http://schemas.openxmlformats.org/wordprocessingml/2006/main" xmlns:w14="http://schemas.microsoft.com/office/word/2010/wordml" xmlns:w15="http://schemas.microsoft.com/office/word/2012/wordml" xmlns:w16cex="http://schemas.microsoft.com/office/word/2018/wordml/cex" xmlns:w16cid="http://schemas.microsoft.com/office/word/2016/wordml/cid" xmlns:w16="http://schemas.microsoft.com/office/word/2018/wordml" xmlns:w16se="http://schemas.microsoft.com/office/word/2015/wordml/symex" xmlns:wpg="http://schemas.microsoft.com/office/word/2010/wordprocessingGroup" xmlns:wpi="http://schemas.microsoft.com/office/word/2010/wordprocessingInk" xmlns:wne="http://schemas.microsoft.com/office/word/2006/wordml" xmlns:wps="http://schemas.microsoft.com/office/word/2010/wordprocessingShape" mc:Ignorable="w14 w15 w16se w16cid w16 w16cex wp14">
-  <w16cid:commentId w16cid:paraId="57955CB4" w16cid:durableId="274EF5B9"/>
+  <w16cid:commentId w16cid:paraId="2E8D7AD5" w16cid:durableId="275FF973"/>
+  <w16cid:commentId w16cid:paraId="30862352" w16cid:durableId="275FF8E6"/>
   <w16cid:commentId w16cid:paraId="0883B3E9" w16cid:durableId="27473C16"/>
 </w16cid:commentsIds>
 </file>
@@ -7035,6 +6825,7 @@
   <w:style w:type="character" w:default="1" w:styleId="DefaultParagraphFont">
     <w:name w:val="Default Paragraph Font"/>
     <w:uiPriority w:val="1"/>
+    <w:semiHidden/>
     <w:unhideWhenUsed/>
   </w:style>
   <w:style w:type="table" w:default="1" w:styleId="TableNormal">

</xml_diff>

<commit_message>
ms draft 1 backup
</commit_message>
<xml_diff>
--- a/notes/Re-Adaptation to the Wild.docx
+++ b/notes/Re-Adaptation to the Wild.docx
@@ -183,128 +183,365 @@
         <w:ind w:firstLine="720"/>
       </w:pPr>
       <w:r>
-        <w:t>Since the long-term goal of these reintroduction</w:t>
-      </w:r>
-      <w:r>
-        <w:t xml:space="preserve"> programs </w:t>
-      </w:r>
-      <w:r>
-        <w:t xml:space="preserve">is to </w:t>
-      </w:r>
-      <w:r>
-        <w:t>establish</w:t>
-      </w:r>
-      <w:r>
-        <w:t xml:space="preserve"> highly productive, self-sustaining</w:t>
-      </w:r>
+        <w:t>T</w:t>
+      </w:r>
+      <w:r>
+        <w:t>he lower fitness of HOR salmon in the wild relative to locally adapted, wild salmon presents a challenge</w:t>
+      </w:r>
+      <w:r>
+        <w:t xml:space="preserve"> to </w:t>
+      </w:r>
+      <w:r>
+        <w:t>reintroductions</w:t>
+      </w:r>
+      <w:r>
+        <w:t xml:space="preserve"> because their long-term goal is to establish highly productive, self-sustaining populations</w:t>
+      </w:r>
+      <w:r>
+        <w:t xml:space="preserve">. Overcoming this challenge depends critically on the capacity </w:t>
+      </w:r>
+      <w:r>
+        <w:t xml:space="preserve">of </w:t>
+      </w:r>
+      <w:r>
+        <w:t xml:space="preserve">the </w:t>
+      </w:r>
+      <w:r>
+        <w:t xml:space="preserve">naturally produced descendants of HOR salmon to </w:t>
+      </w:r>
+      <w:r>
+        <w:t xml:space="preserve">rapidly </w:t>
+      </w:r>
+      <w:r>
+        <w:t>adapt to natural conditions</w:t>
+      </w:r>
+      <w:r>
+        <w:t xml:space="preserve">. </w:t>
+      </w:r>
+      <w:r>
+        <w:t xml:space="preserve">However, </w:t>
+      </w:r>
+      <w:r>
+        <w:t>this</w:t>
+      </w:r>
+      <w:r>
+        <w:t xml:space="preserve"> rapid</w:t>
+      </w:r>
+      <w:r>
+        <w:t xml:space="preserve"> re-adaptation is </w:t>
+      </w:r>
+      <w:r>
+        <w:t>not</w:t>
+      </w:r>
+      <w:r>
+        <w:t xml:space="preserve"> assured, because it depends on the availability of beneficial variants in the standing genetic variation among HOR salmon</w:t>
+      </w:r>
+      <w:r>
+        <w:t xml:space="preserve"> used to seed the reintroduced population</w:t>
+      </w:r>
+      <w:r>
+        <w:t>.</w:t>
+      </w:r>
+    </w:p>
+    <w:p>
+      <w:pPr>
+        <w:ind w:firstLine="720"/>
+      </w:pPr>
+      <w:r>
+        <w:t xml:space="preserve"> To date, </w:t>
+      </w:r>
+      <w:r>
+        <w:t>there is little empirical evidence to suggest that adaptation to natural conditions among the natural-origin (NOR) descendents of HOR salmon occurs as rapidly as domestication</w:t>
+      </w:r>
+      <w:r>
+        <w:t xml:space="preserve">. </w:t>
+      </w:r>
+      <w:r>
+        <w:t xml:space="preserve">This gap in the literature stems from </w:t>
+      </w:r>
+      <w:r>
+        <w:t xml:space="preserve">multiple logistical and analytical challenges: (1) inferences require accurate pedigree data, necessitating sampling of a large portion of possible parents in the target habitat, (2) the variable of interest, fitness, has a negative binomial distribution and large variance, requiring </w:t>
+      </w:r>
+      <w:r>
+        <w:t>large</w:t>
+      </w:r>
+      <w:r>
+        <w:t xml:space="preserve"> sample sizes to detect ecologically relevant difference in fitness, (3) </w:t>
+      </w:r>
+      <w:r>
+        <w:t xml:space="preserve">the </w:t>
+      </w:r>
+      <w:r>
+        <w:t>pedigree must include 3 or more generations, in the case of Chinook salmon this may require longitudinal sampling efforts spanning 10 or more years</w:t>
+      </w:r>
+      <w:r>
+        <w:t>, and (4) confounding signals of adaptive phenotypic plasticity and genetic adaptation</w:t>
+      </w:r>
+      <w:r>
+        <w:t xml:space="preserve"> present experimental design challenges</w:t>
+      </w:r>
+      <w:r>
+        <w:t>.</w:t>
+      </w:r>
+    </w:p>
+    <w:p>
+      <w:pPr>
+        <w:ind w:firstLine="720"/>
+      </w:pPr>
       <w:r>
         <w:t xml:space="preserve"> </w:t>
       </w:r>
       <w:r>
-        <w:t>populations, the lower fitness of HOR salmon in the wild relative to locally adapted, wild salmon presents a challenge</w:t>
-      </w:r>
-      <w:r>
-        <w:t xml:space="preserve"> to </w:t>
-      </w:r>
-      <w:r>
-        <w:t>reintroductions</w:t>
-      </w:r>
-      <w:r>
-        <w:t xml:space="preserve">. Overcoming this challenge depends critically on the capacity </w:t>
-      </w:r>
-      <w:r>
-        <w:t xml:space="preserve">of </w:t>
-      </w:r>
-      <w:r>
-        <w:t xml:space="preserve">the </w:t>
-      </w:r>
-      <w:r>
-        <w:t xml:space="preserve">naturally produced descendants of HOR salmon to </w:t>
-      </w:r>
-      <w:r>
-        <w:t xml:space="preserve">rapidly </w:t>
-      </w:r>
-      <w:r>
-        <w:t>adapt to natural conditions</w:t>
-      </w:r>
-      <w:r>
-        <w:t xml:space="preserve">. </w:t>
-      </w:r>
-      <w:r>
-        <w:t xml:space="preserve">However, </w:t>
-      </w:r>
-      <w:r>
-        <w:t>this</w:t>
-      </w:r>
-      <w:r>
-        <w:t xml:space="preserve"> rapid</w:t>
-      </w:r>
-      <w:r>
-        <w:t xml:space="preserve"> re-adaptation is </w:t>
-      </w:r>
-      <w:r>
-        <w:t>not</w:t>
-      </w:r>
-      <w:r>
-        <w:t xml:space="preserve"> assured, because it depends on the availability of beneficial variants in the standing genetic variation among HOR salmon</w:t>
-      </w:r>
-      <w:r>
-        <w:t xml:space="preserve"> used to seed the reintroduced population</w:t>
+        <w:t xml:space="preserve">For nearly three decades, primarily hatchery-origin (HOR) spring Chinook salmon have been released above Cougar Dam on the South Fork McKenzie River to restore ecosystem functions and access to historically productive spawning grounds above the dam </w:t>
+      </w:r>
+      <w:r>
+        <w:fldChar w:fldCharType="begin"/>
+      </w:r>
+      <w:r>
+        <w:instrText xml:space="preserve"> ADDIN EN.CITE &lt;EndNote&gt;&lt;Cite&gt;&lt;Author&gt;NMFS&lt;/Author&gt;&lt;Year&gt;2008&lt;/Year&gt;&lt;RecNum&gt;1563&lt;/RecNum&gt;&lt;DisplayText&gt;(NMFS 2008)&lt;/DisplayText&gt;&lt;record&gt;&lt;rec-number&gt;1563&lt;/rec-number&gt;&lt;foreign-keys&gt;&lt;key app="EN" db-id="fstdwt0t3xzrskewzvmxpsf80xx25990rfrd" timestamp="1668472453"&gt;1563&lt;/key&gt;&lt;/foreign-keys&gt;&lt;ref-type name="Generic"&gt;13&lt;/ref-type&gt;&lt;contributors&gt;&lt;authors&gt;&lt;author&gt;NMFS&lt;/author&gt;&lt;/authors&gt;&lt;/contributors&gt;&lt;titles&gt;&lt;title&gt;Endangered species act section 7 (a)(2) consultation biological opinion and Magnuson‐Stevens fishery conservation and management act essential fish habitat consultation: consultation on the “Willamette River basin flood control project.”&lt;/title&gt;&lt;/titles&gt;&lt;dates&gt;&lt;year&gt;2008&lt;/year&gt;&lt;/dates&gt;&lt;publisher&gt;NMFS Portland, Oregon&lt;/publisher&gt;&lt;urls&gt;&lt;/urls&gt;&lt;/record&gt;&lt;/Cite&gt;&lt;/EndNote&gt;</w:instrText>
+      </w:r>
+      <w:r>
+        <w:fldChar w:fldCharType="separate"/>
+      </w:r>
+      <w:r>
+        <w:rPr>
+          <w:noProof/>
+        </w:rPr>
+        <w:t>(NMFS 2008)</w:t>
+      </w:r>
+      <w:r>
+        <w:fldChar w:fldCharType="end"/>
+      </w:r>
+      <w:r>
+        <w:t xml:space="preserve">. Since 2010, natural-origin (NOR) salmon have also been released above the dam. Genetic parentage analysis has been used to evaluate this reintroduction effort </w:t>
+      </w:r>
+      <w:r>
+        <w:fldChar w:fldCharType="begin">
+          <w:fldData xml:space="preserve">PEVuZE5vdGU+PENpdGU+PEF1dGhvcj5CYW5rczwvQXV0aG9yPjxZZWFyPjIwMTM8L1llYXI+PFJl
+Y051bT4xNTQyPC9SZWNOdW0+PERpc3BsYXlUZXh0PihCYW5rcyBldCBhbC4gMjAxMzsgQmFua3Mg
+ZXQgYWwuIDIwMTQ7IFNhcmQgZXQgYWwuIDIwMTU7IEJhbmtzIGV0IGFsLiAyMDE2OyBTYXJkIGV0
+IGFsLiAyMDE2KTwvRGlzcGxheVRleHQ+PHJlY29yZD48cmVjLW51bWJlcj4xNTQyPC9yZWMtbnVt
+YmVyPjxmb3JlaWduLWtleXM+PGtleSBhcHA9IkVOIiBkYi1pZD0iZnN0ZHd0MHQzeHpyc2tld3p2
+bXhwc2Y4MHh4MjU5OTByZnJkIiB0aW1lc3RhbXA9IjE2NjYyOTU2ODUiPjE1NDI8L2tleT48a2V5
+IGFwcD0iRU5XZWIiIGRiLWlkPSIiPjA8L2tleT48L2ZvcmVpZ24ta2V5cz48cmVmLXR5cGUgbmFt
+ZT0iSm91cm5hbCBBcnRpY2xlIj4xNzwvcmVmLXR5cGU+PGNvbnRyaWJ1dG9ycz48YXV0aG9ycz48
+YXV0aG9yPkJhbmtzLCBNLiBBLjwvYXV0aG9yPjxhdXRob3I+T+KAmU1hbGxleSwgSy4gRy48L2F1
+dGhvcj48YXV0aG9yPlNhcmQsIE4uIE0uPC9hdXRob3I+PGF1dGhvcj5KYWNvYnNvbiwgRC4gUC48
+L2F1dGhvcj48YXV0aG9yPkhvZ2Fuc2VuLCBNLiBKLjwvYXV0aG9yPjxhdXRob3I+U2Nocm9lZGVy
+LCBSLiBLLjwvYXV0aG9yPjxhdXRob3I+Sm9obnNvbiwgTS4gQS48L2F1dGhvcj48L2F1dGhvcnM+
+PC9jb250cmlidXRvcnM+PHRpdGxlcz48dGl0bGU+R2VuZXRpYyBwZWRpZ3JlZSBhbmFseXNpcyBv
+ZiBzcHJpbmcgQ2hpbm9vayBzYWxtb24gb3V0cGxhbnRlZCBhYm92ZSBDb3VnYXIgRGFtLCBTb3V0
+aCBGb3JrIE1jS2VuemllIFJpdmVyPC90aXRsZT48c2Vjb25kYXJ5LXRpdGxlPlUuUy4gQXJteSBD
+b3JwcyBvZiBFbmdpbmVlcnM8L3NlY29uZGFyeS10aXRsZT48L3RpdGxlcz48cGVyaW9kaWNhbD48
+ZnVsbC10aXRsZT5VLlMuIEFybXkgQ29ycHMgb2YgRW5naW5lZXJzPC9mdWxsLXRpdGxlPjwvcGVy
+aW9kaWNhbD48ZGF0ZXM+PHllYXI+MjAxMzwveWVhcj48L2RhdGVzPjx1cmxzPjwvdXJscz48L3Jl
+Y29yZD48L0NpdGU+PENpdGU+PEF1dGhvcj5CYW5rczwvQXV0aG9yPjxZZWFyPjIwMTY8L1llYXI+
+PFJlY051bT4xMzkzPC9SZWNOdW0+PHJlY29yZD48cmVjLW51bWJlcj4xMzkzPC9yZWMtbnVtYmVy
+Pjxmb3JlaWduLWtleXM+PGtleSBhcHA9IkVOIiBkYi1pZD0iZnN0ZHd0MHQzeHpyc2tld3p2bXhw
+c2Y4MHh4MjU5OTByZnJkIiB0aW1lc3RhbXA9IjE1OTkxNjIwMDMiPjEzOTM8L2tleT48a2V5IGFw
+cD0iRU5XZWIiIGRiLWlkPSIiPjA8L2tleT48L2ZvcmVpZ24ta2V5cz48cmVmLXR5cGUgbmFtZT0i
+Sm91cm5hbCBBcnRpY2xlIj4xNzwvcmVmLXR5cGU+PGNvbnRyaWJ1dG9ycz48YXV0aG9ycz48YXV0
+aG9yPkJhbmtzLCBNLiBBLjwvYXV0aG9yPjxhdXRob3I+U2FyZCwgTi4gTS48L2F1dGhvcj48YXV0
+aG9yPk/igJlNYWxsZXksIEsuIEcuPC9hdXRob3I+PGF1dGhvcj5KYWNvYnNvbiwgRC4gUC48L2F1
+dGhvcj48YXV0aG9yPkhvZ2Fuc2VuLCBNLiBKLjwvYXV0aG9yPjxhdXRob3I+Sm9obnNvbiwgTS4g
+QS48L2F1dGhvcj48L2F1dGhvcnM+PC9jb250cmlidXRvcnM+PHRpdGxlcz48dGl0bGU+QSBnZW5l
+dGljcy1iYXNlZCBldmFsdWF0aW9uIG9mIHRoZSBzcHJpbmcgQ2hpbm9vayBzYWxtb24gcmVpbnRy
+b2R1Y3Rpb24gcHJvZ3JhbSBhYm92ZSBDb3VnYXIgRGFtLCBTb3V0aCBGb3JrIE1jS2VuemllIFJp
+dmVyLCAyMDEzLTIwMTU8L3RpdGxlPjxzZWNvbmRhcnktdGl0bGU+VS5TLiBBcm15IENvcnBzIG9m
+IEVuZ2luZWVyczwvc2Vjb25kYXJ5LXRpdGxlPjwvdGl0bGVzPjxwZXJpb2RpY2FsPjxmdWxsLXRp
+dGxlPlUuUy4gQXJteSBDb3JwcyBvZiBFbmdpbmVlcnM8L2Z1bGwtdGl0bGU+PC9wZXJpb2RpY2Fs
+PjxkYXRlcz48eWVhcj4yMDE2PC95ZWFyPjwvZGF0ZXM+PHVybHM+PC91cmxzPjwvcmVjb3JkPjwv
+Q2l0ZT48Q2l0ZT48QXV0aG9yPkJhbmtzPC9BdXRob3I+PFllYXI+MjAxNDwvWWVhcj48UmVjTnVt
+PjEzNzY8L1JlY051bT48cmVjb3JkPjxyZWMtbnVtYmVyPjEzNzY8L3JlYy1udW1iZXI+PGZvcmVp
+Z24ta2V5cz48a2V5IGFwcD0iRU4iIGRiLWlkPSJmc3Rkd3QwdDN4enJza2V3enZteHBzZjgweHgy
+NTk5MHJmcmQiIHRpbWVzdGFtcD0iMTU5Mjg3MTIwMiI+MTM3Njwva2V5PjxrZXkgYXBwPSJFTldl
+YiIgZGItaWQ9IiI+MDwva2V5PjwvZm9yZWlnbi1rZXlzPjxyZWYtdHlwZSBuYW1lPSJKb3VybmFs
+IEFydGljbGUiPjE3PC9yZWYtdHlwZT48Y29udHJpYnV0b3JzPjxhdXRob3JzPjxhdXRob3I+QmFu
+a3MsIE0uIEEuPC9hdXRob3I+PGF1dGhvcj5TYXJkLCBOLiBNLjwvYXV0aG9yPjxhdXRob3I+T+KA
+mU1hbGxleSwgSy4gRy48L2F1dGhvcj48YXV0aG9yPkphY29ic29uLCBELiBQLjwvYXV0aG9yPjxh
+dXRob3I+SG9nYW5zZW4sIE0uIEouPC9hdXRob3I+PGF1dGhvcj5TY2hyb2VkZXIsIFIuIEsuPC9h
+dXRob3I+PGF1dGhvcj5Kb2huc29uLCBNLiBBLjwvYXV0aG9yPjwvYXV0aG9ycz48L2NvbnRyaWJ1
+dG9ycz48dGl0bGVzPjx0aXRsZT5BIGdlbmV0aWNzLWJhc2VkIGV2YWx1YXRpb24gb2YgdGhlIHNw
+cmluZyBDaGlub29rIHNhbG1vbiByZWludHJvZHVjdGlvbiBwcm9ncmFtIGFib3ZlIENvdWdhciBE
+YW0sIFNvdXRoIEZvcmsgTWNLZW56aWUgUml2ZXIsIDIwMDctIDIwMTM8L3RpdGxlPjxzZWNvbmRh
+cnktdGl0bGU+VS5TLiBBcm15IENvcnBzIG9mIEVuZ2luZWVycy48L3NlY29uZGFyeS10aXRsZT48
+L3RpdGxlcz48cGVyaW9kaWNhbD48ZnVsbC10aXRsZT5VLlMuIEFybXkgQ29ycHMgb2YgRW5naW5l
+ZXJzLjwvZnVsbC10aXRsZT48L3BlcmlvZGljYWw+PGRhdGVzPjx5ZWFyPjIwMTQ8L3llYXI+PC9k
+YXRlcz48dXJscz48L3VybHM+PC9yZWNvcmQ+PC9DaXRlPjxDaXRlPjxBdXRob3I+U2FyZDwvQXV0
+aG9yPjxZZWFyPjIwMTY8L1llYXI+PFJlY051bT4xMzY5PC9SZWNOdW0+PHJlY29yZD48cmVjLW51
+bWJlcj4xMzY5PC9yZWMtbnVtYmVyPjxmb3JlaWduLWtleXM+PGtleSBhcHA9IkVOIiBkYi1pZD0i
+ZnN0ZHd0MHQzeHpyc2tld3p2bXhwc2Y4MHh4MjU5OTByZnJkIiB0aW1lc3RhbXA9IjE1OTIzNDQ2
+NzAiPjEzNjk8L2tleT48a2V5IGFwcD0iRU5XZWIiIGRiLWlkPSIiPjA8L2tleT48L2ZvcmVpZ24t
+a2V5cz48cmVmLXR5cGUgbmFtZT0iSm91cm5hbCBBcnRpY2xlIj4xNzwvcmVmLXR5cGU+PGNvbnRy
+aWJ1dG9ycz48YXV0aG9ycz48YXV0aG9yPlNhcmQsIE4uIE0uPC9hdXRob3I+PGF1dGhvcj5Kb2hu
+c29uLCBNLiBBLjwvYXV0aG9yPjxhdXRob3I+SmFjb2Jzb24sIEQuIFAuPC9hdXRob3I+PGF1dGhv
+cj5Ib2dhbnNlbiwgTS4gSi48L2F1dGhvcj48YXV0aG9yPk8mYXBvcztNYWxsZXksIEsuIEcuPC9h
+dXRob3I+PGF1dGhvcj5CYW5rcywgTS4gQS48L2F1dGhvcj48L2F1dGhvcnM+PC9jb250cmlidXRv
+cnM+PHRpdGxlcz48dGl0bGU+R2VuZXRpYyBtb25pdG9yaW5nIGd1aWRlcyBhZGFwdGl2ZSBtYW5h
+Z2VtZW50IG9mIGEgbWlncmF0b3J5IGZpc2ggcmVpbnRyb2R1Y3Rpb24gcHJvZ3JhbTwvdGl0bGU+
+PHNlY29uZGFyeS10aXRsZT5BbmltYWwgQ29uc2VydmF0aW9uPC9zZWNvbmRhcnktdGl0bGU+PC90
+aXRsZXM+PHBlcmlvZGljYWw+PGZ1bGwtdGl0bGU+QW5pbWFsIENvbnNlcnZhdGlvbjwvZnVsbC10
+aXRsZT48L3BlcmlvZGljYWw+PHBhZ2VzPjU3MC01Nzc8L3BhZ2VzPjx2b2x1bWU+MTk8L3ZvbHVt
+ZT48bnVtYmVyPjY8L251bWJlcj48c2VjdGlvbj41NzA8L3NlY3Rpb24+PGRhdGVzPjx5ZWFyPjIw
+MTY8L3llYXI+PC9kYXRlcz48aXNibj4xMzY3OTQzMDwvaXNibj48dXJscz48L3VybHM+PGVsZWN0
+cm9uaWMtcmVzb3VyY2UtbnVtPjEwLjExMTEvYWN2LjEyMjc4PC9lbGVjdHJvbmljLXJlc291cmNl
+LW51bT48L3JlY29yZD48L0NpdGU+PENpdGU+PEF1dGhvcj5TYXJkPC9BdXRob3I+PFllYXI+MjAx
+NTwvWWVhcj48UmVjTnVtPjE1NzE8L1JlY051bT48cmVjb3JkPjxyZWMtbnVtYmVyPjE1NzE8L3Jl
+Yy1udW1iZXI+PGZvcmVpZ24ta2V5cz48a2V5IGFwcD0iRU4iIGRiLWlkPSJmc3Rkd3QwdDN4enJz
+a2V3enZteHBzZjgweHgyNTk5MHJmcmQiIHRpbWVzdGFtcD0iMTY2OTc1OTM4MiI+MTU3MTwva2V5
+PjwvZm9yZWlnbi1rZXlzPjxyZWYtdHlwZSBuYW1lPSJKb3VybmFsIEFydGljbGUiPjE3PC9yZWYt
+dHlwZT48Y29udHJpYnV0b3JzPjxhdXRob3JzPjxhdXRob3I+TmljaG9sYXMgTS4gU2FyZDwvYXV0
+aG9yPjxhdXRob3I+S2F0aGxlZW4gRy4gT+KAmU1hbGxleTwvYXV0aG9yPjxhdXRob3I+RGF2ZSBQ
+LiBKYWNvYnNvbjwvYXV0aG9yPjxhdXRob3I+TWljaGFlbCBKLiBIb2dhbnNlbjwvYXV0aG9yPjxh
+dXRob3I+TWFyYyBBLiBKb2huc29uPC9hdXRob3I+PGF1dGhvcj5NaWNoYWVsIEEuIEJhbmtzPC9h
+dXRob3I+PC9hdXRob3JzPjwvY29udHJpYnV0b3JzPjx0aXRsZXM+PHRpdGxlPkZhY3RvcnMgaW5m
+bHVlbmNpbmcgc3Bhd25lciBzdWNjZXNzIGluIGEgc3ByaW5nIENoaW5vb2sgc2FsbW9uIChPbmNv
+cmh5bmNodXMgdHNoYXd5dHNjaGEpIHJlaW50cm9kdWN0aW9uIHByb2dyYW08L3RpdGxlPjxzZWNv
+bmRhcnktdGl0bGU+Q2FuYWRpYW4gSm91cm5hbCBvZiBGaXNoZXJpZXMgYW5kIEFxdWF0aWMgU2Np
+ZW5jZXM8L3NlY29uZGFyeS10aXRsZT48L3RpdGxlcz48cGVyaW9kaWNhbD48ZnVsbC10aXRsZT5D
+YW5hZGlhbiBKb3VybmFsIG9mIEZpc2hlcmllcyBhbmQgQXF1YXRpYyBTY2llbmNlczwvZnVsbC10
+aXRsZT48L3BlcmlvZGljYWw+PHBhZ2VzPjEzOTAtMTM5NzwvcGFnZXM+PHZvbHVtZT43Mjwvdm9s
+dW1lPjxudW1iZXI+OTwvbnVtYmVyPjxkYXRlcz48eWVhcj4yMDE1PC95ZWFyPjwvZGF0ZXM+PHVy
+bHM+PHJlbGF0ZWQtdXJscz48dXJsPmh0dHBzOi8vY2Ruc2NpZW5jZXB1Yi5jb20vZG9pL2Ficy8x
+MC4xMTM5L2NqZmFzLTIwMTUtMDAwNzwvdXJsPjwvcmVsYXRlZC11cmxzPjwvdXJscz48ZWxlY3Ry
+b25pYy1yZXNvdXJjZS1udW0+MTAuMTEzOS9jamZhcy0yMDE1LTAwMDc8L2VsZWN0cm9uaWMtcmVz
+b3VyY2UtbnVtPjwvcmVjb3JkPjwvQ2l0ZT48L0VuZE5vdGU+
+</w:fldData>
+        </w:fldChar>
+      </w:r>
+      <w:r>
+        <w:instrText xml:space="preserve"> ADDIN EN.CITE </w:instrText>
+      </w:r>
+      <w:r>
+        <w:fldChar w:fldCharType="begin">
+          <w:fldData xml:space="preserve">PEVuZE5vdGU+PENpdGU+PEF1dGhvcj5CYW5rczwvQXV0aG9yPjxZZWFyPjIwMTM8L1llYXI+PFJl
+Y051bT4xNTQyPC9SZWNOdW0+PERpc3BsYXlUZXh0PihCYW5rcyBldCBhbC4gMjAxMzsgQmFua3Mg
+ZXQgYWwuIDIwMTQ7IFNhcmQgZXQgYWwuIDIwMTU7IEJhbmtzIGV0IGFsLiAyMDE2OyBTYXJkIGV0
+IGFsLiAyMDE2KTwvRGlzcGxheVRleHQ+PHJlY29yZD48cmVjLW51bWJlcj4xNTQyPC9yZWMtbnVt
+YmVyPjxmb3JlaWduLWtleXM+PGtleSBhcHA9IkVOIiBkYi1pZD0iZnN0ZHd0MHQzeHpyc2tld3p2
+bXhwc2Y4MHh4MjU5OTByZnJkIiB0aW1lc3RhbXA9IjE2NjYyOTU2ODUiPjE1NDI8L2tleT48a2V5
+IGFwcD0iRU5XZWIiIGRiLWlkPSIiPjA8L2tleT48L2ZvcmVpZ24ta2V5cz48cmVmLXR5cGUgbmFt
+ZT0iSm91cm5hbCBBcnRpY2xlIj4xNzwvcmVmLXR5cGU+PGNvbnRyaWJ1dG9ycz48YXV0aG9ycz48
+YXV0aG9yPkJhbmtzLCBNLiBBLjwvYXV0aG9yPjxhdXRob3I+T+KAmU1hbGxleSwgSy4gRy48L2F1
+dGhvcj48YXV0aG9yPlNhcmQsIE4uIE0uPC9hdXRob3I+PGF1dGhvcj5KYWNvYnNvbiwgRC4gUC48
+L2F1dGhvcj48YXV0aG9yPkhvZ2Fuc2VuLCBNLiBKLjwvYXV0aG9yPjxhdXRob3I+U2Nocm9lZGVy
+LCBSLiBLLjwvYXV0aG9yPjxhdXRob3I+Sm9obnNvbiwgTS4gQS48L2F1dGhvcj48L2F1dGhvcnM+
+PC9jb250cmlidXRvcnM+PHRpdGxlcz48dGl0bGU+R2VuZXRpYyBwZWRpZ3JlZSBhbmFseXNpcyBv
+ZiBzcHJpbmcgQ2hpbm9vayBzYWxtb24gb3V0cGxhbnRlZCBhYm92ZSBDb3VnYXIgRGFtLCBTb3V0
+aCBGb3JrIE1jS2VuemllIFJpdmVyPC90aXRsZT48c2Vjb25kYXJ5LXRpdGxlPlUuUy4gQXJteSBD
+b3JwcyBvZiBFbmdpbmVlcnM8L3NlY29uZGFyeS10aXRsZT48L3RpdGxlcz48cGVyaW9kaWNhbD48
+ZnVsbC10aXRsZT5VLlMuIEFybXkgQ29ycHMgb2YgRW5naW5lZXJzPC9mdWxsLXRpdGxlPjwvcGVy
+aW9kaWNhbD48ZGF0ZXM+PHllYXI+MjAxMzwveWVhcj48L2RhdGVzPjx1cmxzPjwvdXJscz48L3Jl
+Y29yZD48L0NpdGU+PENpdGU+PEF1dGhvcj5CYW5rczwvQXV0aG9yPjxZZWFyPjIwMTY8L1llYXI+
+PFJlY051bT4xMzkzPC9SZWNOdW0+PHJlY29yZD48cmVjLW51bWJlcj4xMzkzPC9yZWMtbnVtYmVy
+Pjxmb3JlaWduLWtleXM+PGtleSBhcHA9IkVOIiBkYi1pZD0iZnN0ZHd0MHQzeHpyc2tld3p2bXhw
+c2Y4MHh4MjU5OTByZnJkIiB0aW1lc3RhbXA9IjE1OTkxNjIwMDMiPjEzOTM8L2tleT48a2V5IGFw
+cD0iRU5XZWIiIGRiLWlkPSIiPjA8L2tleT48L2ZvcmVpZ24ta2V5cz48cmVmLXR5cGUgbmFtZT0i
+Sm91cm5hbCBBcnRpY2xlIj4xNzwvcmVmLXR5cGU+PGNvbnRyaWJ1dG9ycz48YXV0aG9ycz48YXV0
+aG9yPkJhbmtzLCBNLiBBLjwvYXV0aG9yPjxhdXRob3I+U2FyZCwgTi4gTS48L2F1dGhvcj48YXV0
+aG9yPk/igJlNYWxsZXksIEsuIEcuPC9hdXRob3I+PGF1dGhvcj5KYWNvYnNvbiwgRC4gUC48L2F1
+dGhvcj48YXV0aG9yPkhvZ2Fuc2VuLCBNLiBKLjwvYXV0aG9yPjxhdXRob3I+Sm9obnNvbiwgTS4g
+QS48L2F1dGhvcj48L2F1dGhvcnM+PC9jb250cmlidXRvcnM+PHRpdGxlcz48dGl0bGU+QSBnZW5l
+dGljcy1iYXNlZCBldmFsdWF0aW9uIG9mIHRoZSBzcHJpbmcgQ2hpbm9vayBzYWxtb24gcmVpbnRy
+b2R1Y3Rpb24gcHJvZ3JhbSBhYm92ZSBDb3VnYXIgRGFtLCBTb3V0aCBGb3JrIE1jS2VuemllIFJp
+dmVyLCAyMDEzLTIwMTU8L3RpdGxlPjxzZWNvbmRhcnktdGl0bGU+VS5TLiBBcm15IENvcnBzIG9m
+IEVuZ2luZWVyczwvc2Vjb25kYXJ5LXRpdGxlPjwvdGl0bGVzPjxwZXJpb2RpY2FsPjxmdWxsLXRp
+dGxlPlUuUy4gQXJteSBDb3JwcyBvZiBFbmdpbmVlcnM8L2Z1bGwtdGl0bGU+PC9wZXJpb2RpY2Fs
+PjxkYXRlcz48eWVhcj4yMDE2PC95ZWFyPjwvZGF0ZXM+PHVybHM+PC91cmxzPjwvcmVjb3JkPjwv
+Q2l0ZT48Q2l0ZT48QXV0aG9yPkJhbmtzPC9BdXRob3I+PFllYXI+MjAxNDwvWWVhcj48UmVjTnVt
+PjEzNzY8L1JlY051bT48cmVjb3JkPjxyZWMtbnVtYmVyPjEzNzY8L3JlYy1udW1iZXI+PGZvcmVp
+Z24ta2V5cz48a2V5IGFwcD0iRU4iIGRiLWlkPSJmc3Rkd3QwdDN4enJza2V3enZteHBzZjgweHgy
+NTk5MHJmcmQiIHRpbWVzdGFtcD0iMTU5Mjg3MTIwMiI+MTM3Njwva2V5PjxrZXkgYXBwPSJFTldl
+YiIgZGItaWQ9IiI+MDwva2V5PjwvZm9yZWlnbi1rZXlzPjxyZWYtdHlwZSBuYW1lPSJKb3VybmFs
+IEFydGljbGUiPjE3PC9yZWYtdHlwZT48Y29udHJpYnV0b3JzPjxhdXRob3JzPjxhdXRob3I+QmFu
+a3MsIE0uIEEuPC9hdXRob3I+PGF1dGhvcj5TYXJkLCBOLiBNLjwvYXV0aG9yPjxhdXRob3I+T+KA
+mU1hbGxleSwgSy4gRy48L2F1dGhvcj48YXV0aG9yPkphY29ic29uLCBELiBQLjwvYXV0aG9yPjxh
+dXRob3I+SG9nYW5zZW4sIE0uIEouPC9hdXRob3I+PGF1dGhvcj5TY2hyb2VkZXIsIFIuIEsuPC9h
+dXRob3I+PGF1dGhvcj5Kb2huc29uLCBNLiBBLjwvYXV0aG9yPjwvYXV0aG9ycz48L2NvbnRyaWJ1
+dG9ycz48dGl0bGVzPjx0aXRsZT5BIGdlbmV0aWNzLWJhc2VkIGV2YWx1YXRpb24gb2YgdGhlIHNw
+cmluZyBDaGlub29rIHNhbG1vbiByZWludHJvZHVjdGlvbiBwcm9ncmFtIGFib3ZlIENvdWdhciBE
+YW0sIFNvdXRoIEZvcmsgTWNLZW56aWUgUml2ZXIsIDIwMDctIDIwMTM8L3RpdGxlPjxzZWNvbmRh
+cnktdGl0bGU+VS5TLiBBcm15IENvcnBzIG9mIEVuZ2luZWVycy48L3NlY29uZGFyeS10aXRsZT48
+L3RpdGxlcz48cGVyaW9kaWNhbD48ZnVsbC10aXRsZT5VLlMuIEFybXkgQ29ycHMgb2YgRW5naW5l
+ZXJzLjwvZnVsbC10aXRsZT48L3BlcmlvZGljYWw+PGRhdGVzPjx5ZWFyPjIwMTQ8L3llYXI+PC9k
+YXRlcz48dXJscz48L3VybHM+PC9yZWNvcmQ+PC9DaXRlPjxDaXRlPjxBdXRob3I+U2FyZDwvQXV0
+aG9yPjxZZWFyPjIwMTY8L1llYXI+PFJlY051bT4xMzY5PC9SZWNOdW0+PHJlY29yZD48cmVjLW51
+bWJlcj4xMzY5PC9yZWMtbnVtYmVyPjxmb3JlaWduLWtleXM+PGtleSBhcHA9IkVOIiBkYi1pZD0i
+ZnN0ZHd0MHQzeHpyc2tld3p2bXhwc2Y4MHh4MjU5OTByZnJkIiB0aW1lc3RhbXA9IjE1OTIzNDQ2
+NzAiPjEzNjk8L2tleT48a2V5IGFwcD0iRU5XZWIiIGRiLWlkPSIiPjA8L2tleT48L2ZvcmVpZ24t
+a2V5cz48cmVmLXR5cGUgbmFtZT0iSm91cm5hbCBBcnRpY2xlIj4xNzwvcmVmLXR5cGU+PGNvbnRy
+aWJ1dG9ycz48YXV0aG9ycz48YXV0aG9yPlNhcmQsIE4uIE0uPC9hdXRob3I+PGF1dGhvcj5Kb2hu
+c29uLCBNLiBBLjwvYXV0aG9yPjxhdXRob3I+SmFjb2Jzb24sIEQuIFAuPC9hdXRob3I+PGF1dGhv
+cj5Ib2dhbnNlbiwgTS4gSi48L2F1dGhvcj48YXV0aG9yPk8mYXBvcztNYWxsZXksIEsuIEcuPC9h
+dXRob3I+PGF1dGhvcj5CYW5rcywgTS4gQS48L2F1dGhvcj48L2F1dGhvcnM+PC9jb250cmlidXRv
+cnM+PHRpdGxlcz48dGl0bGU+R2VuZXRpYyBtb25pdG9yaW5nIGd1aWRlcyBhZGFwdGl2ZSBtYW5h
+Z2VtZW50IG9mIGEgbWlncmF0b3J5IGZpc2ggcmVpbnRyb2R1Y3Rpb24gcHJvZ3JhbTwvdGl0bGU+
+PHNlY29uZGFyeS10aXRsZT5BbmltYWwgQ29uc2VydmF0aW9uPC9zZWNvbmRhcnktdGl0bGU+PC90
+aXRsZXM+PHBlcmlvZGljYWw+PGZ1bGwtdGl0bGU+QW5pbWFsIENvbnNlcnZhdGlvbjwvZnVsbC10
+aXRsZT48L3BlcmlvZGljYWw+PHBhZ2VzPjU3MC01Nzc8L3BhZ2VzPjx2b2x1bWU+MTk8L3ZvbHVt
+ZT48bnVtYmVyPjY8L251bWJlcj48c2VjdGlvbj41NzA8L3NlY3Rpb24+PGRhdGVzPjx5ZWFyPjIw
+MTY8L3llYXI+PC9kYXRlcz48aXNibj4xMzY3OTQzMDwvaXNibj48dXJscz48L3VybHM+PGVsZWN0
+cm9uaWMtcmVzb3VyY2UtbnVtPjEwLjExMTEvYWN2LjEyMjc4PC9lbGVjdHJvbmljLXJlc291cmNl
+LW51bT48L3JlY29yZD48L0NpdGU+PENpdGU+PEF1dGhvcj5TYXJkPC9BdXRob3I+PFllYXI+MjAx
+NTwvWWVhcj48UmVjTnVtPjE1NzE8L1JlY051bT48cmVjb3JkPjxyZWMtbnVtYmVyPjE1NzE8L3Jl
+Yy1udW1iZXI+PGZvcmVpZ24ta2V5cz48a2V5IGFwcD0iRU4iIGRiLWlkPSJmc3Rkd3QwdDN4enJz
+a2V3enZteHBzZjgweHgyNTk5MHJmcmQiIHRpbWVzdGFtcD0iMTY2OTc1OTM4MiI+MTU3MTwva2V5
+PjwvZm9yZWlnbi1rZXlzPjxyZWYtdHlwZSBuYW1lPSJKb3VybmFsIEFydGljbGUiPjE3PC9yZWYt
+dHlwZT48Y29udHJpYnV0b3JzPjxhdXRob3JzPjxhdXRob3I+TmljaG9sYXMgTS4gU2FyZDwvYXV0
+aG9yPjxhdXRob3I+S2F0aGxlZW4gRy4gT+KAmU1hbGxleTwvYXV0aG9yPjxhdXRob3I+RGF2ZSBQ
+LiBKYWNvYnNvbjwvYXV0aG9yPjxhdXRob3I+TWljaGFlbCBKLiBIb2dhbnNlbjwvYXV0aG9yPjxh
+dXRob3I+TWFyYyBBLiBKb2huc29uPC9hdXRob3I+PGF1dGhvcj5NaWNoYWVsIEEuIEJhbmtzPC9h
+dXRob3I+PC9hdXRob3JzPjwvY29udHJpYnV0b3JzPjx0aXRsZXM+PHRpdGxlPkZhY3RvcnMgaW5m
+bHVlbmNpbmcgc3Bhd25lciBzdWNjZXNzIGluIGEgc3ByaW5nIENoaW5vb2sgc2FsbW9uIChPbmNv
+cmh5bmNodXMgdHNoYXd5dHNjaGEpIHJlaW50cm9kdWN0aW9uIHByb2dyYW08L3RpdGxlPjxzZWNv
+bmRhcnktdGl0bGU+Q2FuYWRpYW4gSm91cm5hbCBvZiBGaXNoZXJpZXMgYW5kIEFxdWF0aWMgU2Np
+ZW5jZXM8L3NlY29uZGFyeS10aXRsZT48L3RpdGxlcz48cGVyaW9kaWNhbD48ZnVsbC10aXRsZT5D
+YW5hZGlhbiBKb3VybmFsIG9mIEZpc2hlcmllcyBhbmQgQXF1YXRpYyBTY2llbmNlczwvZnVsbC10
+aXRsZT48L3BlcmlvZGljYWw+PHBhZ2VzPjEzOTAtMTM5NzwvcGFnZXM+PHZvbHVtZT43Mjwvdm9s
+dW1lPjxudW1iZXI+OTwvbnVtYmVyPjxkYXRlcz48eWVhcj4yMDE1PC95ZWFyPjwvZGF0ZXM+PHVy
+bHM+PHJlbGF0ZWQtdXJscz48dXJsPmh0dHBzOi8vY2Ruc2NpZW5jZXB1Yi5jb20vZG9pL2Ficy8x
+MC4xMTM5L2NqZmFzLTIwMTUtMDAwNzwvdXJsPjwvcmVsYXRlZC11cmxzPjwvdXJscz48ZWxlY3Ry
+b25pYy1yZXNvdXJjZS1udW0+MTAuMTEzOS9jamZhcy0yMDE1LTAwMDc8L2VsZWN0cm9uaWMtcmVz
+b3VyY2UtbnVtPjwvcmVjb3JkPjwvQ2l0ZT48L0VuZE5vdGU+
+</w:fldData>
+        </w:fldChar>
+      </w:r>
+      <w:r>
+        <w:instrText xml:space="preserve"> ADDIN EN.CITE.DATA </w:instrText>
+      </w:r>
+      <w:r>
+        <w:fldChar w:fldCharType="end"/>
+      </w:r>
+      <w:r>
+        <w:fldChar w:fldCharType="separate"/>
+      </w:r>
+      <w:r>
+        <w:rPr>
+          <w:noProof/>
+        </w:rPr>
+        <w:t>(Banks et al. 2013; Banks et al. 2014; Sard et al. 2015; Banks et al. 2016; Sard et al. 2016)</w:t>
+      </w:r>
+      <w:r>
+        <w:fldChar w:fldCharType="end"/>
       </w:r>
       <w:r>
         <w:t>.</w:t>
       </w:r>
-    </w:p>
-    <w:p>
-      <w:pPr>
-        <w:ind w:firstLine="720"/>
-      </w:pPr>
-      <w:r>
-        <w:t xml:space="preserve"> To date, </w:t>
-      </w:r>
-      <w:r>
-        <w:t>there is little empirical evidence to suggest that adaptation to natural conditions among the natural-origin (NOR) descendents of HOR salmon occurs as rapidly as domestication</w:t>
-      </w:r>
-      <w:r>
-        <w:t xml:space="preserve">. </w:t>
-      </w:r>
-      <w:r>
-        <w:t xml:space="preserve">This gap in the literature stems from </w:t>
-      </w:r>
-      <w:r>
-        <w:t xml:space="preserve">multiple logistical and analytical challenges: (1) inferences require accurate pedigree data, necessitating sampling of a large portion of possible parents in the target habitat, (2) the variable of interest, fitness, has a negative binomial distribution and large variance, requiring </w:t>
-      </w:r>
-      <w:r>
-        <w:t>large</w:t>
-      </w:r>
-      <w:r>
-        <w:t xml:space="preserve"> sample sizes to detect ecologically relevant difference in fitness, (3) </w:t>
-      </w:r>
-      <w:r>
-        <w:t xml:space="preserve">the </w:t>
-      </w:r>
-      <w:r>
-        <w:t>pedigree must include 3 or more generations, in the case of Chinook salmon this may require longitudinal sampling efforts spanning 10 or more years</w:t>
-      </w:r>
-      <w:r>
-        <w:t>, and (4) confounding signals of adaptive phenotypic plasticity and genetic adaptation</w:t>
-      </w:r>
-      <w:r>
-        <w:t xml:space="preserve"> present experimental design challenges</w:t>
-      </w:r>
-      <w:r>
-        <w:t>.</w:t>
-      </w:r>
-    </w:p>
-    <w:p>
-      <w:pPr>
-        <w:ind w:firstLine="720"/>
-      </w:pPr>
       <w:r>
         <w:t xml:space="preserve"> </w:t>
       </w:r>
       <w:r>
-        <w:t>The South Fork McKenzie River spring Chinook salmon genetic pedigree includes nearly all candidate parents released above Cougar Dam from 2007-2015 and nearly all returning adult potential offspring from 2010-2020, resulting in a pedigree that spans 14 years and includes up to four generations. Importantly, releases of Chinook above Cougar Dam include not only HOR salmon and their NOR descendents</w:t>
+        <w:t xml:space="preserve">The </w:t>
+      </w:r>
+      <w:r>
+        <w:t xml:space="preserve">resulting </w:t>
+      </w:r>
+      <w:r>
+        <w:t xml:space="preserve">pedigree includes nearly all candidate parents released above Cougar Dam from 2007-2015 and nearly all returning adult potential offspring from 2010-2020, resulting in a pedigree that spans 14 years and includes up to four generations. Importantly, releases of Chinook above Cougar Dam </w:t>
+      </w:r>
+      <w:r>
+        <w:lastRenderedPageBreak/>
+        <w:t>include not only HOR salmon and their NOR descendents</w:t>
       </w:r>
       <w:r>
         <w:t xml:space="preserve">, </w:t>
@@ -346,11 +583,7 @@
         <w:t xml:space="preserve">. </w:t>
       </w:r>
       <w:r>
-        <w:t xml:space="preserve">First, </w:t>
-      </w:r>
-      <w:r>
-        <w:lastRenderedPageBreak/>
-        <w:t xml:space="preserve">we could compare fitness estimates of HOR salmon with that of their first, second and later generation NOR offspring (hereafter </w:t>
+        <w:t xml:space="preserve">First, we could compare fitness estimates of HOR salmon with that of their first, second and later generation NOR offspring (hereafter </w:t>
       </w:r>
       <w:commentRangeStart w:id="0"/>
       <w:r>
@@ -399,7 +632,22 @@
         <w:t xml:space="preserve"> fitness with each subsequent generation would provide an estimate of the pace of adaptation to the natural conditions above the dam.</w:t>
       </w:r>
       <w:r>
-        <w:t xml:space="preserve"> However, despite the long term nature of our pedigree, the number of identifiable F</w:t>
+        <w:t xml:space="preserve"> </w:t>
+      </w:r>
+      <w:r>
+        <w:t>The number of HORs and F</w:t>
+      </w:r>
+      <w:r>
+        <w:rPr>
+          <w:vertAlign w:val="subscript"/>
+        </w:rPr>
+        <w:t>1</w:t>
+      </w:r>
+      <w:r>
+        <w:t xml:space="preserve">s with fitness estimates in the pedigree is sufficient to identify changes in fitness after a single generation. </w:t>
+      </w:r>
+      <w:r>
+        <w:t>However, despite the long term nature of our pedigree, the number of identifiable F</w:t>
       </w:r>
       <w:r>
         <w:rPr>
@@ -608,34 +856,6 @@
           <w:szCs w:val="20"/>
         </w:rPr>
         <w:t xml:space="preserve"> parents</w:t>
-      </w:r>
-    </w:p>
-    <w:p>
-      <w:pPr>
-        <w:ind w:left="1800" w:right="1440"/>
-        <w:rPr>
-          <w:rFonts w:eastAsia="Times New Roman" w:cstheme="minorHAnsi"/>
-          <w:sz w:val="20"/>
-          <w:szCs w:val="20"/>
-        </w:rPr>
-      </w:pPr>
-      <w:proofErr w:type="spellStart"/>
-      <w:r>
-        <w:rPr>
-          <w:rFonts w:eastAsia="Times New Roman" w:cstheme="minorHAnsi"/>
-          <w:sz w:val="20"/>
-          <w:szCs w:val="20"/>
-        </w:rPr>
-        <w:t>HORxNOR</w:t>
-      </w:r>
-      <w:proofErr w:type="spellEnd"/>
-      <w:r>
-        <w:rPr>
-          <w:rFonts w:eastAsia="Times New Roman" w:cstheme="minorHAnsi"/>
-          <w:sz w:val="20"/>
-          <w:szCs w:val="20"/>
-        </w:rPr>
-        <w:t>: Candidate parents with one HOR and one NOR parent.</w:t>
       </w:r>
     </w:p>
     <w:p>
@@ -1621,10 +1841,28 @@
         <w:ind w:firstLine="720"/>
       </w:pPr>
       <w:r>
-        <w:t>Fortunately, we may be able to take a second approach to answer our question. NOR immigrants are defined as those NOR salmon in our dataset</w:t>
-      </w:r>
-      <w:r>
-        <w:t xml:space="preserve"> for which nearly all of their possible parents have been sampled three to five years earlier, but no assignment has been made. To the extent to which NOR immigrants are representative of wild, locally adapted salmon, comparisons between NOR immigrant fitness and the fitness of F</w:t>
+        <w:t>In addition to F</w:t>
+      </w:r>
+      <w:r>
+        <w:rPr>
+          <w:vertAlign w:val="subscript"/>
+        </w:rPr>
+        <w:t>1</w:t>
+      </w:r>
+      <w:r>
+        <w:t>s, another important source of information comes from the fitness of NOR immigrants</w:t>
+      </w:r>
+      <w:r>
+        <w:t>. NOR immigrants are defined as those NOR salmon in our dataset</w:t>
+      </w:r>
+      <w:r>
+        <w:t xml:space="preserve"> for which nearly all of their possible parents have been sampled three to five years earlier, but no assignment has been made. To the extent </w:t>
+      </w:r>
+      <w:r>
+        <w:t>that</w:t>
+      </w:r>
+      <w:r>
+        <w:t xml:space="preserve"> NOR immigrants are representative of wild, locally adapted salmon, comparisons between NOR immigrant fitness and the fitness of F</w:t>
       </w:r>
       <w:r>
         <w:rPr>
@@ -1738,7 +1976,20 @@
         </w:rPr>
       </w:pPr>
       <w:r>
-        <w:t xml:space="preserve">I believe we may be in a position to use accurately identify NOR immigrants and use them as stand-ins for wild, locally adapted salmon (see </w:t>
+        <w:lastRenderedPageBreak/>
+        <w:t xml:space="preserve">I believe we </w:t>
+      </w:r>
+      <w:r>
+        <w:t>are</w:t>
+      </w:r>
+      <w:r>
+        <w:t xml:space="preserve"> </w:t>
+      </w:r>
+      <w:r>
+        <w:t>able to</w:t>
+      </w:r>
+      <w:r>
+        <w:t xml:space="preserve"> accurately identify NOR immigrants and use them as stand-ins for wild, locally adapted salmon (see </w:t>
       </w:r>
       <w:r>
         <w:rPr>
@@ -1764,10 +2015,10 @@
         <w:t xml:space="preserve">and </w:t>
       </w:r>
       <w:r>
-        <w:t>are</w:t>
-      </w:r>
-      <w:r>
-        <w:t xml:space="preserve"> able to address</w:t>
+        <w:t>therefore we can</w:t>
+      </w:r>
+      <w:r>
+        <w:t xml:space="preserve"> to address</w:t>
       </w:r>
       <w:r>
         <w:t xml:space="preserve"> our main</w:t>
@@ -1776,26 +2027,18 @@
         <w:t xml:space="preserve"> question. </w:t>
       </w:r>
     </w:p>
+    <w:p/>
     <w:p>
       <w:pPr>
         <w:rPr>
           <w:rFonts w:ascii="Calibri" w:hAnsi="Calibri" w:cs="Calibri"/>
         </w:rPr>
-      </w:pPr>
-      <w:r>
-        <w:br w:type="page"/>
-      </w:r>
-    </w:p>
-    <w:p>
-      <w:pPr>
-        <w:pStyle w:val="EndNoteBibliography"/>
       </w:pPr>
       <w:r>
         <w:rPr>
           <w:b/>
           <w:bCs/>
         </w:rPr>
-        <w:lastRenderedPageBreak/>
         <w:t>Methods</w:t>
       </w:r>
       <w:r>
@@ -1837,7 +2080,13 @@
         <w:t>1</w:t>
       </w:r>
       <w:r>
-        <w:t>s as the NOR offspring of HOR salmon released above the dam. F</w:t>
+        <w:t xml:space="preserve">s as the </w:t>
+      </w:r>
+      <w:r>
+        <w:t xml:space="preserve">first generation </w:t>
+      </w:r>
+      <w:r>
+        <w:t>NOR offspring of HOR salmon released above the dam. F</w:t>
       </w:r>
       <w:r>
         <w:rPr>
@@ -1855,7 +2104,13 @@
       </w:pPr>
       <w:r>
         <w:tab/>
-        <w:t xml:space="preserve">We estimate fitness using total lifetime fitness (TLF) defined as the total number of adult offspring assigned to a parent. Because most (98%) returning adults are ages 3 to 5, we cannot accurately estimate TLF for an individual until 5 years have passed since it was released above the dam. Our latest year of offspring sampling is 2020. Therefore, our TLF estimates only extend for salmon released above the dam </w:t>
+        <w:t xml:space="preserve">We estimate fitness using total lifetime fitness (TLF) defined as the total number of </w:t>
+      </w:r>
+      <w:r>
+        <w:t xml:space="preserve">returning </w:t>
+      </w:r>
+      <w:r>
+        <w:t xml:space="preserve">adult offspring assigned to a parent. Because most (98%) returning adults are ages 3 to 5, we cannot accurately estimate TLF for an individual until 5 years have passed since it was released above the dam. Our latest year of offspring sampling is 2020. Therefore, our TLF estimates only extend for salmon released above the dam </w:t>
       </w:r>
       <w:r>
         <w:t xml:space="preserve">in 2015 and earlier years. </w:t>
@@ -1906,13 +2161,22 @@
         <w:t>1</w:t>
       </w:r>
       <w:r>
-        <w:t xml:space="preserve">s have different fitness from HOR salmon and NOR immigrants, we fit a generalized linear model on TLF using </w:t>
+        <w:t>s have different fitness from HOR salmon and</w:t>
+      </w:r>
+      <w:r>
+        <w:t>/or</w:t>
+      </w:r>
+      <w:r>
+        <w:t xml:space="preserve"> NOR immigrants, we fit a generalized linear model on TLF using </w:t>
       </w:r>
       <w:r>
         <w:t xml:space="preserve">a negative binomial distribution, log link function and </w:t>
       </w:r>
       <w:r>
-        <w:t>a predictor termed</w:t>
+        <w:t>a</w:t>
+      </w:r>
+      <w:r>
+        <w:t xml:space="preserve"> predictor termed</w:t>
       </w:r>
       <w:r>
         <w:t xml:space="preserve"> </w:t>
@@ -1978,7 +2242,13 @@
         <w:t>Length</w:t>
       </w:r>
       <w:r>
-        <w:t xml:space="preserve"> was fork length in cm. </w:t>
+        <w:t xml:space="preserve"> was </w:t>
+      </w:r>
+      <w:r>
+        <w:t>total</w:t>
+      </w:r>
+      <w:r>
+        <w:t xml:space="preserve"> length in cm. </w:t>
       </w:r>
       <w:r>
         <w:rPr>
@@ -1988,219 +2258,278 @@
         <w:t>Sex</w:t>
       </w:r>
       <w:r>
-        <w:t xml:space="preserve"> used the sex as determined at the genetic sex marker, if available, if not available sex was determined from gross morphology. </w:t>
+        <w:t xml:space="preserve"> used the sex as determined at the genetic sex marker, if available</w:t>
+      </w:r>
+      <w:r>
+        <w:t>.</w:t>
+      </w:r>
+      <w:r>
+        <w:t xml:space="preserve"> </w:t>
+      </w:r>
+      <w:r>
+        <w:t>I</w:t>
+      </w:r>
+      <w:r>
+        <w:t xml:space="preserve">f </w:t>
+      </w:r>
+      <w:r>
+        <w:t xml:space="preserve">genetic sex </w:t>
+      </w:r>
+      <w:r>
+        <w:t>not available</w:t>
+      </w:r>
+      <w:r>
+        <w:t>,</w:t>
+      </w:r>
+      <w:r>
+        <w:t xml:space="preserve"> sex was determined from gross morphology. </w:t>
+      </w:r>
+      <w:r>
+        <w:t>Because NOR immigrants tend to arrive later than F</w:t>
+      </w:r>
+      <w:r>
+        <w:rPr>
+          <w:vertAlign w:val="subscript"/>
+        </w:rPr>
+        <w:t>1</w:t>
+      </w:r>
+      <w:r>
+        <w:t xml:space="preserve">s at the trap and haul facility at the Cougar Dam, we also included an effect of </w:t>
       </w:r>
       <w:r>
         <w:rPr>
           <w:i/>
           <w:iCs/>
         </w:rPr>
-        <w:t>Release day</w:t>
-      </w:r>
-      <w:r>
-        <w:t xml:space="preserve"> was the centered Julian day of release. Model fit used the </w:t>
-      </w:r>
-      <w:proofErr w:type="spellStart"/>
-      <w:r>
-        <w:t>glm.nb</w:t>
-      </w:r>
-      <w:proofErr w:type="spellEnd"/>
-      <w:r>
-        <w:t xml:space="preserve"> function of the </w:t>
+        <w:t>release day</w:t>
+      </w:r>
+      <w:r>
+        <w:t xml:space="preserve">. </w:t>
       </w:r>
       <w:r>
         <w:rPr>
           <w:i/>
           <w:iCs/>
         </w:rPr>
-        <w:t>MASS</w:t>
-      </w:r>
-      <w:r>
-        <w:t xml:space="preserve"> package</w:t>
+        <w:t>Release day</w:t>
+      </w:r>
+      <w:r>
+        <w:t xml:space="preserve"> was the centered Julian day of release</w:t>
+      </w:r>
+      <w:r>
+        <w:t xml:space="preserve"> above the dam</w:t>
+      </w:r>
+      <w:r>
+        <w:t xml:space="preserve">. Model fit used the </w:t>
+      </w:r>
+      <w:proofErr w:type="spellStart"/>
+      <w:r>
+        <w:t>glm.nb</w:t>
+      </w:r>
+      <w:proofErr w:type="spellEnd"/>
+      <w:r>
+        <w:t xml:space="preserve"> function of the </w:t>
       </w:r>
       <w:r>
         <w:rPr>
           <w:i/>
           <w:iCs/>
         </w:rPr>
-        <w:t>.</w:t>
-      </w:r>
-      <w:r>
-        <w:t xml:space="preserve"> Model selection used backwards stepwise selection based on likelihood ratio tests and a critical p-value of 0.05. Multicollinearity was evaluated using GVIFs and a cutoff of </w:t>
-      </w:r>
-      <w:r>
-        <w:t xml:space="preserve">GVIF </w:t>
-      </w:r>
-      <w:r>
-        <w:t>or</w:t>
-      </w:r>
-      <w:r>
-        <w:t xml:space="preserve"> </w:t>
-      </w:r>
-      <w:r>
-        <w:t>GVIF</w:t>
-      </w:r>
-      <w:r>
-        <w:rPr>
-          <w:vertAlign w:val="superscript"/>
-        </w:rPr>
-        <w:t>(1/2*DF)</w:t>
-      </w:r>
-      <w:r>
-        <w:t xml:space="preserve"> &lt; </w:t>
-      </w:r>
-      <w:r>
-        <w:t>2</w:t>
-      </w:r>
-      <w:r>
-        <w:t xml:space="preserve">. </w:t>
-      </w:r>
-      <w:r>
-        <w:t xml:space="preserve">Model validation </w:t>
-      </w:r>
-      <w:r>
-        <w:t xml:space="preserve">on the final model </w:t>
-      </w:r>
-      <w:r>
-        <w:t xml:space="preserve">relied on simulated residuals using the </w:t>
+        <w:t>MASS</w:t>
+      </w:r>
+      <w:r>
+        <w:t xml:space="preserve"> package</w:t>
       </w:r>
       <w:r>
         <w:rPr>
           <w:i/>
           <w:iCs/>
         </w:rPr>
-        <w:t xml:space="preserve">DHARMA </w:t>
-      </w:r>
-      <w:r>
-        <w:t xml:space="preserve">package in R. </w:t>
-      </w:r>
-      <w:r>
-        <w:t xml:space="preserve">Post-hoc testing for different predicted fitness between levels of the predictor </w:t>
+        <w:t>.</w:t>
+      </w:r>
+      <w:r>
+        <w:t xml:space="preserve"> Model selection used backwards stepwise selection based on likelihood ratio tests and a critical p-value of 0.05. Multicollinearity was evaluated using GVIFs and a cutoff of </w:t>
+      </w:r>
+      <w:r>
+        <w:t xml:space="preserve">GVIF </w:t>
+      </w:r>
+      <w:r>
+        <w:t>or</w:t>
+      </w:r>
+      <w:r>
+        <w:t xml:space="preserve"> </w:t>
+      </w:r>
+      <w:r>
+        <w:t>GVIF</w:t>
+      </w:r>
+      <w:r>
+        <w:rPr>
+          <w:vertAlign w:val="superscript"/>
+        </w:rPr>
+        <w:t>(1/2*DF)</w:t>
+      </w:r>
+      <w:r>
+        <w:t xml:space="preserve"> &lt; </w:t>
+      </w:r>
+      <w:r>
+        <w:t>2</w:t>
+      </w:r>
+      <w:r>
+        <w:t xml:space="preserve">. </w:t>
+      </w:r>
+      <w:r>
+        <w:t xml:space="preserve">Model validation </w:t>
+      </w:r>
+      <w:r>
+        <w:t xml:space="preserve">on the final model </w:t>
+      </w:r>
+      <w:r>
+        <w:t xml:space="preserve">relied on simulated residuals using the </w:t>
       </w:r>
       <w:r>
         <w:rPr>
           <w:i/>
           <w:iCs/>
         </w:rPr>
-        <w:t>generation</w:t>
-      </w:r>
-      <w:r>
-        <w:t xml:space="preserve"> was conducted using Tukey’s HSD in the </w:t>
-      </w:r>
-      <w:proofErr w:type="spellStart"/>
+        <w:t xml:space="preserve">DHARMA </w:t>
+      </w:r>
+      <w:r>
+        <w:t xml:space="preserve">package in R. </w:t>
+      </w:r>
+      <w:r>
+        <w:t xml:space="preserve">Post-hoc testing for different predicted fitness between levels of the predictor </w:t>
+      </w:r>
       <w:r>
         <w:rPr>
           <w:i/>
           <w:iCs/>
         </w:rPr>
-        <w:t>emmeans</w:t>
-      </w:r>
-      <w:proofErr w:type="spellEnd"/>
+        <w:t>generation</w:t>
+      </w:r>
+      <w:r>
+        <w:t xml:space="preserve"> was conducted using Tukey’s HSD in the </w:t>
+      </w:r>
+      <w:proofErr w:type="spellStart"/>
       <w:r>
         <w:rPr>
           <w:i/>
           <w:iCs/>
         </w:rPr>
-        <w:t xml:space="preserve"> </w:t>
-      </w:r>
-      <w:r>
-        <w:t xml:space="preserve">package, and </w:t>
-      </w:r>
-      <w:proofErr w:type="spellStart"/>
+        <w:t>emmeans</w:t>
+      </w:r>
+      <w:proofErr w:type="spellEnd"/>
       <w:r>
         <w:rPr>
           <w:i/>
           <w:iCs/>
         </w:rPr>
-        <w:t>emmeans</w:t>
-      </w:r>
-      <w:proofErr w:type="spellEnd"/>
-      <w:r>
-        <w:t xml:space="preserve"> was also used to present the estimated marginal mean predicted TLF values for each level of </w:t>
-      </w:r>
+        <w:t xml:space="preserve"> </w:t>
+      </w:r>
+      <w:r>
+        <w:t xml:space="preserve">package, and </w:t>
+      </w:r>
+      <w:proofErr w:type="spellStart"/>
       <w:r>
         <w:rPr>
           <w:i/>
           <w:iCs/>
         </w:rPr>
-        <w:t xml:space="preserve">generation, </w:t>
-      </w:r>
-      <w:r>
-        <w:t xml:space="preserve">after controlling for the effect of </w:t>
-      </w:r>
-      <w:r>
-        <w:t>other significant predictors</w:t>
-      </w:r>
-    </w:p>
-    <w:p>
-      <w:pPr>
-        <w:pStyle w:val="EndNoteBibliography"/>
-      </w:pPr>
-    </w:p>
-    <w:p>
-      <w:pPr>
-        <w:pStyle w:val="EndNoteBibliography"/>
-      </w:pPr>
-      <w:r>
-        <w:tab/>
-      </w:r>
-      <w:r>
-        <w:t xml:space="preserve">The final model included an effect of </w:t>
+        <w:t>emmeans</w:t>
+      </w:r>
+      <w:proofErr w:type="spellEnd"/>
+      <w:r>
+        <w:t xml:space="preserve"> was also used to present the estimated marginal mean predicted TLF values for each level of </w:t>
       </w:r>
       <w:r>
         <w:rPr>
           <w:i/>
           <w:iCs/>
         </w:rPr>
-        <w:t xml:space="preserve">generation, length </w:t>
-      </w:r>
-      <w:r>
-        <w:t xml:space="preserve">and </w:t>
+        <w:t xml:space="preserve">generation, </w:t>
+      </w:r>
+      <w:r>
+        <w:t xml:space="preserve">after controlling for the effect of </w:t>
+      </w:r>
+      <w:r>
+        <w:t>other significant predictors</w:t>
+      </w:r>
+    </w:p>
+    <w:p>
+      <w:pPr>
+        <w:pStyle w:val="EndNoteBibliography"/>
+      </w:pPr>
+    </w:p>
+    <w:p>
+      <w:pPr>
+        <w:pStyle w:val="EndNoteBibliography"/>
+      </w:pPr>
+      <w:r>
+        <w:tab/>
+      </w:r>
+      <w:r>
+        <w:t xml:space="preserve">The final model </w:t>
+      </w:r>
+      <w:r>
+        <w:t xml:space="preserve">after model selection </w:t>
+      </w:r>
+      <w:r>
+        <w:t xml:space="preserve">included an effect of </w:t>
       </w:r>
       <w:r>
         <w:rPr>
           <w:i/>
           <w:iCs/>
         </w:rPr>
-        <w:t xml:space="preserve">year. </w:t>
-      </w:r>
-      <w:r>
-        <w:t>Model fit is presented in table 2</w:t>
-      </w:r>
-      <w:r>
-        <w:t xml:space="preserve">. </w:t>
+        <w:t xml:space="preserve">generation, length </w:t>
+      </w:r>
+      <w:r>
+        <w:t xml:space="preserve">and </w:t>
       </w:r>
       <w:r>
         <w:rPr>
           <w:i/>
           <w:iCs/>
         </w:rPr>
-        <w:t>Generation</w:t>
-      </w:r>
-      <w:r>
-        <w:t xml:space="preserve"> significantly improved fit to the data relative to a null model that only included the effect of </w:t>
+        <w:t xml:space="preserve">year. </w:t>
+      </w:r>
+      <w:r>
+        <w:t>Model fit is presented in table 2</w:t>
+      </w:r>
+      <w:r>
+        <w:t xml:space="preserve">. </w:t>
       </w:r>
       <w:r>
         <w:rPr>
           <w:i/>
           <w:iCs/>
         </w:rPr>
-        <w:t>year</w:t>
-      </w:r>
-      <w:r>
-        <w:t xml:space="preserve"> and </w:t>
+        <w:t>Generation</w:t>
+      </w:r>
+      <w:r>
+        <w:t xml:space="preserve"> significantly improved fit to the data relative to a null model that only included the effect of </w:t>
       </w:r>
       <w:r>
         <w:rPr>
           <w:i/>
           <w:iCs/>
         </w:rPr>
+        <w:t>year</w:t>
+      </w:r>
+      <w:r>
+        <w:t xml:space="preserve"> and </w:t>
+      </w:r>
+      <w:r>
+        <w:rPr>
+          <w:i/>
+          <w:iCs/>
+        </w:rPr>
         <w:t>length</w:t>
       </w:r>
       <w:r>
         <w:t xml:space="preserve"> according to both AIC (delta AIC = </w:t>
       </w:r>
       <w:r>
+        <w:lastRenderedPageBreak/>
         <w:t>23</w:t>
       </w:r>
       <w:r>
@@ -2272,7 +2601,6 @@
           <w:sz w:val="20"/>
           <w:szCs w:val="20"/>
         </w:rPr>
-        <w:lastRenderedPageBreak/>
         <w:t>Table 2</w:t>
       </w:r>
       <w:r>
@@ -2839,11 +3167,24 @@
               <w:jc w:val="center"/>
               <w:rPr>
                 <w:rFonts w:ascii="Calibri" w:hAnsi="Calibri" w:cs="Calibri"/>
-                <w:color w:val="000000"/>
-                <w:sz w:val="20"/>
-                <w:szCs w:val="20"/>
-              </w:rPr>
-            </w:pPr>
+                <w:b/>
+                <w:bCs/>
+                <w:color w:val="000000"/>
+                <w:sz w:val="20"/>
+                <w:szCs w:val="20"/>
+              </w:rPr>
+            </w:pPr>
+            <w:r>
+              <w:rPr>
+                <w:rFonts w:ascii="Calibri" w:hAnsi="Calibri" w:cs="Calibri"/>
+                <w:b/>
+                <w:bCs/>
+                <w:color w:val="000000"/>
+                <w:sz w:val="20"/>
+                <w:szCs w:val="20"/>
+              </w:rPr>
+              <w:t>1.36E-06</w:t>
+            </w:r>
           </w:p>
         </w:tc>
         <w:tc>
@@ -3217,11 +3558,46 @@
               <w:jc w:val="center"/>
               <w:rPr>
                 <w:rFonts w:ascii="Calibri" w:hAnsi="Calibri" w:cs="Calibri"/>
-                <w:color w:val="000000"/>
-                <w:sz w:val="20"/>
-                <w:szCs w:val="20"/>
-              </w:rPr>
-            </w:pPr>
+                <w:b/>
+                <w:bCs/>
+                <w:color w:val="000000"/>
+                <w:sz w:val="20"/>
+                <w:szCs w:val="20"/>
+              </w:rPr>
+            </w:pPr>
+            <w:r>
+              <w:rPr>
+                <w:rFonts w:ascii="Calibri" w:hAnsi="Calibri" w:cs="Calibri"/>
+                <w:b/>
+                <w:bCs/>
+                <w:color w:val="000000"/>
+                <w:sz w:val="20"/>
+                <w:szCs w:val="20"/>
+              </w:rPr>
+              <w:t>&lt; 2.2</w:t>
+            </w:r>
+            <w:r>
+              <w:rPr>
+                <w:rFonts w:ascii="Calibri" w:hAnsi="Calibri" w:cs="Calibri"/>
+                <w:b/>
+                <w:bCs/>
+                <w:color w:val="000000"/>
+                <w:sz w:val="20"/>
+                <w:szCs w:val="20"/>
+              </w:rPr>
+              <w:t>0E</w:t>
+            </w:r>
+            <w:r>
+              <w:rPr>
+                <w:rFonts w:ascii="Calibri" w:hAnsi="Calibri" w:cs="Calibri"/>
+                <w:b/>
+                <w:bCs/>
+                <w:color w:val="000000"/>
+                <w:sz w:val="20"/>
+                <w:szCs w:val="20"/>
+              </w:rPr>
+              <w:t>-16</w:t>
+            </w:r>
           </w:p>
         </w:tc>
         <w:tc>
@@ -3461,11 +3837,24 @@
               <w:jc w:val="center"/>
               <w:rPr>
                 <w:rFonts w:ascii="Calibri" w:hAnsi="Calibri" w:cs="Calibri"/>
-                <w:color w:val="000000"/>
-                <w:sz w:val="20"/>
-                <w:szCs w:val="20"/>
-              </w:rPr>
-            </w:pPr>
+                <w:b/>
+                <w:bCs/>
+                <w:color w:val="000000"/>
+                <w:sz w:val="20"/>
+                <w:szCs w:val="20"/>
+              </w:rPr>
+            </w:pPr>
+            <w:r>
+              <w:rPr>
+                <w:rFonts w:ascii="Calibri" w:hAnsi="Calibri" w:cs="Calibri"/>
+                <w:b/>
+                <w:bCs/>
+                <w:color w:val="000000"/>
+                <w:sz w:val="20"/>
+                <w:szCs w:val="20"/>
+              </w:rPr>
+              <w:t>5.71E-10</w:t>
+            </w:r>
           </w:p>
         </w:tc>
         <w:tc>
@@ -4106,31 +4495,7 @@
           <w:sz w:val="20"/>
           <w:szCs w:val="20"/>
         </w:rPr>
-        <w:t xml:space="preserve"> </w:t>
-      </w:r>
-      <w:commentRangeStart w:id="2"/>
-      <w:r>
-        <w:rPr>
-          <w:rFonts w:eastAsia="Times New Roman" w:cstheme="minorHAnsi"/>
-          <w:sz w:val="20"/>
-          <w:szCs w:val="20"/>
-        </w:rPr>
-        <w:t>Predicted</w:t>
-      </w:r>
-      <w:commentRangeEnd w:id="2"/>
-      <w:r>
-        <w:rPr>
-          <w:rStyle w:val="CommentReference"/>
-        </w:rPr>
-        <w:commentReference w:id="2"/>
-      </w:r>
-      <w:r>
-        <w:rPr>
-          <w:rFonts w:eastAsia="Times New Roman" w:cstheme="minorHAnsi"/>
-          <w:sz w:val="20"/>
-          <w:szCs w:val="20"/>
-        </w:rPr>
-        <w:t xml:space="preserve"> TLF according to </w:t>
+        <w:t xml:space="preserve"> Predicted TLF according to </w:t>
       </w:r>
       <w:r>
         <w:rPr>
@@ -4181,7 +4546,7 @@
           <w:sz w:val="20"/>
           <w:szCs w:val="20"/>
         </w:rPr>
-        <w:t>/NOR immigrant) after controlling for year. Error bars are 95% confidence limits for the predicted TLF.</w:t>
+        <w:t>/NOR immigrant) after controlling for year</w:t>
       </w:r>
       <w:r>
         <w:rPr>
@@ -4189,16 +4554,15 @@
           <w:sz w:val="20"/>
           <w:szCs w:val="20"/>
         </w:rPr>
-        <w:t xml:space="preserve"> F</w:t>
+        <w:t xml:space="preserve"> and length</w:t>
       </w:r>
       <w:r>
         <w:rPr>
           <w:rFonts w:eastAsia="Times New Roman" w:cstheme="minorHAnsi"/>
           <w:sz w:val="20"/>
           <w:szCs w:val="20"/>
-          <w:vertAlign w:val="subscript"/>
-        </w:rPr>
-        <w:t>0</w:t>
+        </w:rPr>
+        <w:t>. Error bars are 95% confidence limits for the predicted TLF.</w:t>
       </w:r>
       <w:r>
         <w:rPr>
@@ -4206,7 +4570,7 @@
           <w:sz w:val="20"/>
           <w:szCs w:val="20"/>
         </w:rPr>
-        <w:t xml:space="preserve"> is HOR</w:t>
+        <w:t xml:space="preserve"> </w:t>
       </w:r>
     </w:p>
     <w:p>
@@ -4218,31 +4582,6 @@
     <w:p>
       <w:pPr>
         <w:pStyle w:val="EndNoteBibliography"/>
-        <w:ind w:firstLine="720"/>
-      </w:pPr>
-    </w:p>
-    <w:p>
-      <w:pPr>
-        <w:pStyle w:val="EndNoteBibliography"/>
-        <w:ind w:firstLine="720"/>
-      </w:pPr>
-    </w:p>
-    <w:p>
-      <w:pPr>
-        <w:pStyle w:val="EndNoteBibliography"/>
-        <w:ind w:firstLine="720"/>
-      </w:pPr>
-    </w:p>
-    <w:p>
-      <w:pPr>
-        <w:pStyle w:val="EndNoteBibliography"/>
-        <w:ind w:firstLine="720"/>
-      </w:pPr>
-    </w:p>
-    <w:p>
-      <w:pPr>
-        <w:pStyle w:val="EndNoteBibliography"/>
-        <w:ind w:firstLine="720"/>
       </w:pPr>
     </w:p>
     <w:p>
@@ -4265,7 +4604,6 @@
           <w:sz w:val="20"/>
           <w:szCs w:val="20"/>
         </w:rPr>
-        <w:lastRenderedPageBreak/>
         <w:t>Table 3</w:t>
       </w:r>
       <w:r>
@@ -4323,7 +4661,21 @@
           <w:sz w:val="20"/>
           <w:szCs w:val="20"/>
         </w:rPr>
-        <w:t>ukey method for comparing a family of 4 estimates</w:t>
+        <w:t xml:space="preserve">ukey method for comparing a family of </w:t>
+      </w:r>
+      <w:r>
+        <w:rPr>
+          <w:sz w:val="20"/>
+          <w:szCs w:val="20"/>
+        </w:rPr>
+        <w:t>3</w:t>
+      </w:r>
+      <w:r>
+        <w:rPr>
+          <w:sz w:val="20"/>
+          <w:szCs w:val="20"/>
+        </w:rPr>
+        <w:t xml:space="preserve"> estimates</w:t>
       </w:r>
       <w:r>
         <w:rPr>
@@ -4339,7 +4691,32 @@
           <w:sz w:val="20"/>
           <w:szCs w:val="20"/>
         </w:rPr>
-        <w:t>year.</w:t>
+        <w:t>year</w:t>
+      </w:r>
+      <w:r>
+        <w:rPr>
+          <w:i/>
+          <w:iCs/>
+          <w:sz w:val="20"/>
+          <w:szCs w:val="20"/>
+        </w:rPr>
+        <w:t xml:space="preserve"> </w:t>
+      </w:r>
+      <w:r>
+        <w:rPr>
+          <w:sz w:val="20"/>
+          <w:szCs w:val="20"/>
+        </w:rPr>
+        <w:t>and length</w:t>
+      </w:r>
+      <w:r>
+        <w:rPr>
+          <w:i/>
+          <w:iCs/>
+          <w:sz w:val="20"/>
+          <w:szCs w:val="20"/>
+        </w:rPr>
+        <w:t>.</w:t>
       </w:r>
     </w:p>
     <w:tbl>
@@ -5173,7 +5550,13 @@
         <w:t>53</w:t>
       </w:r>
       <w:r>
-        <w:t>% of the returning adult offspring of F1s and NOR immigrants respectively from 2012 to 2015. While F</w:t>
+        <w:t>% of the returning adult offspring</w:t>
+      </w:r>
+      <w:r>
+        <w:t xml:space="preserve"> (TLF)</w:t>
+      </w:r>
+      <w:r>
+        <w:t xml:space="preserve"> of F1s and NOR immigrants respectively from 2012 to 2015. While F</w:t>
       </w:r>
       <w:r>
         <w:rPr>
@@ -5210,20 +5593,68 @@
           <w:bCs/>
         </w:rPr>
       </w:pPr>
-    </w:p>
-    <w:p>
-      <w:pPr>
-        <w:pStyle w:val="EndNoteBibliography"/>
+      <w:r>
         <w:rPr>
           <w:b/>
           <w:bCs/>
         </w:rPr>
-      </w:pPr>
-      <w:r>
-        <w:rPr>
+        <w:t>Conclusions</w:t>
+      </w:r>
+    </w:p>
+    <w:p>
+      <w:pPr>
+        <w:pStyle w:val="EndNoteBibliography"/>
+      </w:pPr>
+      <w:r>
+        <w:tab/>
+        <w:t xml:space="preserve">NOR immigrants produce nearly twice as many returning adult offspring as their HOR counterparts released above Cougar Dam. However, these fitness differences appear to diminish after just a single generation in natural conditions: the first generation NOR offspring of HOR salmon reintroduced above Cougar Dam are nearly as fit as NOR immigrants. While our data do not allow us to parse phenotypic plasticity from adaptation, these results suggest that </w:t>
+      </w:r>
+      <w:r>
+        <w:rPr>
+          <w:i/>
+          <w:iCs/>
+        </w:rPr>
+        <w:t xml:space="preserve">adaptation to natural conditions among the offspring of captive reared salmon may occur as rapidly as domestication occurs in the hatchery. </w:t>
+      </w:r>
+      <w:r>
+        <w:t xml:space="preserve">Importantly, the extent to which this finding applies to other reintroductions cannot be predicted, as it depends critically on the genetic characteristics of the hatchery broodstock and the extent to which NOR immigrants are representative of wild, locally-adapted salmon. </w:t>
+      </w:r>
+    </w:p>
+    <w:p>
+      <w:pPr>
+        <w:pStyle w:val="EndNoteBibliography"/>
+      </w:pPr>
+    </w:p>
+    <w:p>
+      <w:pPr>
+        <w:rPr>
+          <w:rFonts w:ascii="Calibri" w:hAnsi="Calibri" w:cs="Calibri"/>
           <w:b/>
           <w:bCs/>
         </w:rPr>
+      </w:pPr>
+      <w:r>
+        <w:rPr>
+          <w:b/>
+          <w:bCs/>
+        </w:rPr>
+        <w:br w:type="page"/>
+      </w:r>
+    </w:p>
+    <w:p>
+      <w:pPr>
+        <w:pStyle w:val="EndNoteBibliography"/>
+        <w:rPr>
+          <w:b/>
+          <w:bCs/>
+        </w:rPr>
+      </w:pPr>
+      <w:r>
+        <w:rPr>
+          <w:b/>
+          <w:bCs/>
+        </w:rPr>
+        <w:lastRenderedPageBreak/>
         <w:t>Caveats/Questions</w:t>
       </w:r>
     </w:p>
@@ -5300,7 +5731,13 @@
         <w:t>principal</w:t>
       </w:r>
       <w:r>
-        <w:t xml:space="preserve"> question by reducing the apparent difference in fitness between F1s and NOR immigrants. </w:t>
+        <w:t xml:space="preserve"> question by reducing the apparent difference in fitness between F1s and NOR immigrants</w:t>
+      </w:r>
+      <w:r>
+        <w:t xml:space="preserve"> (e.g. some F1s are spuriously lumped with NOR immigrants)</w:t>
+      </w:r>
+      <w:r>
+        <w:t xml:space="preserve">. </w:t>
       </w:r>
       <w:r>
         <w:t>We would need to take some time to explore type II error rates</w:t>
@@ -5420,7 +5857,6 @@
     </w:p>
     <w:p>
       <w:r>
-        <w:lastRenderedPageBreak/>
         <w:tab/>
       </w:r>
       <w:r>
@@ -5634,6 +6070,9 @@
       </w:r>
       <w:r>
         <w:t>.</w:t>
+      </w:r>
+      <w:r>
+        <w:t xml:space="preserve"> This suggests there is, at least, the potential for the retention of adaptive variants in the McKenzie.</w:t>
       </w:r>
     </w:p>
     <w:p>
@@ -5654,7 +6093,11 @@
         <w:t xml:space="preserve"> adaptati</w:t>
       </w:r>
       <w:r>
-        <w:t xml:space="preserve">ve genetic variants </w:t>
+        <w:t xml:space="preserve">ve genetic </w:t>
+      </w:r>
+      <w:r>
+        <w:lastRenderedPageBreak/>
+        <w:t xml:space="preserve">variants </w:t>
       </w:r>
       <w:r>
         <w:t xml:space="preserve">among </w:t>
@@ -5782,7 +6225,7 @@
     <w:p>
       <w:r>
         <w:tab/>
-        <w:t>In the case that there are no locally adaptive genetic variants among naturally produced fish at the sub-basin level, then NOR immigrants are arguably still the best group against which to compare HOR and F1 fitness</w:t>
+        <w:t>In the case that there are no locally adaptive genetic variants among naturally produced fish at the sub-basin level, then NOR immigrants are arguably the best group against which to compare HOR and F1 fitness</w:t>
       </w:r>
       <w:r>
         <w:t>: (1)</w:t>
@@ -5839,8 +6282,17 @@
       </w:r>
     </w:p>
     <w:p>
-      <w:r>
-        <w:t xml:space="preserve">An important note here: this problem calls into question how applicable our results are to other systems. There’s a possibility of promoting harm (eradication of local adaptation) in other systems, if locally adaptive variation is present in other systems but not among McKenzie NOR immigrants. </w:t>
+      <w:pPr>
+        <w:ind w:firstLine="720"/>
+      </w:pPr>
+      <w:r>
+        <w:t>An important note here: this problem calls into question how applicable our results are to other systems. There’s a possibility of promoting harm (eradication of local adaptation) in other systems, if locally adaptive variation is present in other systems but not among McKenzie NOR immigrants</w:t>
+      </w:r>
+      <w:r>
+        <w:t xml:space="preserve"> and these results are over-interpreted to apply to other systems</w:t>
+      </w:r>
+      <w:r>
+        <w:t xml:space="preserve">. </w:t>
       </w:r>
       <w:r>
         <w:t xml:space="preserve">Similarly, our results depend on the genetic characteristics of the broodstock. F1s may be able to rapidly readapt because of the history of NOR integration into broodstock particular to this this stock and may not apply elsewhere. </w:t>
@@ -5863,69 +6315,187 @@
         <w:t>disperse</w:t>
       </w:r>
       <w:r>
-        <w:t xml:space="preserve"> for NORs not </w:t>
+        <w:t xml:space="preserve"> for NORs not produced above the dam (i.e. chance of being sampled at the Cougar Trap) is associated with lower fitness, then NOR immigrants may be a poor stand in for wild</w:t>
+      </w:r>
+      <w:r>
+        <w:t>, l</w:t>
+      </w:r>
+      <w:r>
+        <w:t>ocally</w:t>
+      </w:r>
+      <w:r>
+        <w:t>-</w:t>
+      </w:r>
+      <w:r>
+        <w:t xml:space="preserve">adapted salmon. </w:t>
+      </w:r>
+    </w:p>
+    <w:p>
+      <w:pPr>
+        <w:ind w:firstLine="720"/>
+      </w:pPr>
+      <w:r>
+        <w:t>There is a tradeoff between the quality of spawning sites and the costs associated with competing for it (</w:t>
+      </w:r>
+      <w:proofErr w:type="spellStart"/>
+      <w:r>
+        <w:t>Adkinson</w:t>
+      </w:r>
+      <w:proofErr w:type="spellEnd"/>
+      <w:r>
+        <w:t xml:space="preserve"> 2014 is one example of this). Therefore, it is not difficult to imagine </w:t>
+      </w:r>
+      <w:r>
+        <w:t xml:space="preserve">evolution of a reaction norm between </w:t>
+      </w:r>
+      <w:r>
+        <w:t xml:space="preserve">competitive ability </w:t>
+      </w:r>
+      <w:r>
+        <w:t xml:space="preserve">and tendency to disperse: less competitive individuals </w:t>
+      </w:r>
+      <w:r>
+        <w:t>may tolerate increased risks of dispersing farther from natal spawning grounds to reduce intra-sexual competition.</w:t>
+      </w:r>
+      <w:r>
+        <w:t xml:space="preserve"> </w:t>
+      </w:r>
+      <w:r>
+        <w:t>However</w:t>
+      </w:r>
+      <w:r>
+        <w:t>, there is</w:t>
+      </w:r>
+      <w:r>
+        <w:t xml:space="preserve"> little empirical evidence to suggest that this is the case. Indeed, there is</w:t>
+      </w:r>
+      <w:r>
+        <w:t xml:space="preserve"> evidence that </w:t>
+      </w:r>
+      <w:r>
+        <w:t>larger and female</w:t>
+      </w:r>
+      <w:r>
+        <w:t xml:space="preserve"> fall Chinook salmon disperse farther from their natal spawning ground than </w:t>
+      </w:r>
+      <w:r>
+        <w:t>smaller</w:t>
+      </w:r>
+      <w:r>
+        <w:t xml:space="preserve"> </w:t>
+      </w:r>
+      <w:r>
+        <w:t xml:space="preserve">salmon and males </w:t>
+      </w:r>
+      <w:r>
+        <w:fldChar w:fldCharType="begin"/>
+      </w:r>
+      <w:r>
+        <w:instrText xml:space="preserve"> ADDIN EN.CITE &lt;EndNote&gt;&lt;Cite&gt;&lt;Author&gt;Pollock&lt;/Author&gt;&lt;Year&gt;2020&lt;/Year&gt;&lt;RecNum&gt;1587&lt;/RecNum&gt;&lt;DisplayText&gt;(Pollock et al. 2020)&lt;/DisplayText&gt;&lt;record&gt;&lt;rec-number&gt;1587&lt;/rec-number&gt;&lt;foreign-keys&gt;&lt;key app="EN" db-id="fstdwt0t3xzrskewzvmxpsf80xx25990rfrd" timestamp="1674766437"&gt;1587&lt;/key&gt;&lt;key app="ENWeb" db-id=""&gt;0&lt;/key&gt;&lt;/foreign-keys&gt;&lt;ref-type name="Journal Article"&gt;17&lt;/ref-type&gt;&lt;contributors&gt;&lt;authors&gt;&lt;author&gt;Pollock, Amanda M. M.&lt;/author&gt;&lt;author&gt;Kamran, Maryam&lt;/author&gt;&lt;author&gt;Dittman, Andrew H.&lt;/author&gt;&lt;author&gt;Johnson, Marc A.&lt;/author&gt;&lt;author&gt;Noakes, David L. G.&lt;/author&gt;&lt;/authors&gt;&lt;/contributors&gt;&lt;titles&gt;&lt;title&gt;Within-river straying: sex and size influence recovery location of hatchery Chinook salmon (Oncorhynchus tshawytscha)&lt;/title&gt;&lt;secondary-title&gt;Canadian Journal of Fisheries and Aquatic Sciences&lt;/secondary-title&gt;&lt;/titles&gt;&lt;periodical&gt;&lt;full-title&gt;Canadian Journal of Fisheries and Aquatic Sciences&lt;/full-title&gt;&lt;/periodical&gt;&lt;pages&gt;226-235&lt;/pages&gt;&lt;volume&gt;77&lt;/volume&gt;&lt;number&gt;2&lt;/number&gt;&lt;section&gt;226&lt;/section&gt;&lt;dates&gt;&lt;year&gt;2020&lt;/year&gt;&lt;/dates&gt;&lt;isbn&gt;0706-652X&amp;#xD;1205-7533&lt;/isbn&gt;&lt;urls&gt;&lt;/urls&gt;&lt;electronic-resource-num&gt;10.1139/cjfas-2018-0384&lt;/electronic-resource-num&gt;&lt;/record&gt;&lt;/Cite&gt;&lt;/EndNote&gt;</w:instrText>
+      </w:r>
+      <w:r>
+        <w:fldChar w:fldCharType="separate"/>
+      </w:r>
+      <w:r>
+        <w:rPr>
+          <w:noProof/>
+        </w:rPr>
+        <w:t>(Pollock et al. 2020)</w:t>
+      </w:r>
+      <w:r>
+        <w:fldChar w:fldCharType="end"/>
+      </w:r>
+      <w:r>
+        <w:t>.</w:t>
+      </w:r>
+      <w:r>
+        <w:t xml:space="preserve"> Since size at maturity is closely associated with fitness</w:t>
+      </w:r>
+      <w:r>
+        <w:t xml:space="preserve"> and competitive ability</w:t>
+      </w:r>
+      <w:r>
+        <w:t xml:space="preserve">, I checked to see if NOR immigrants </w:t>
+      </w:r>
+      <w:r>
+        <w:t>differed in size from</w:t>
+      </w:r>
+      <w:r>
+        <w:t xml:space="preserve"> NOR</w:t>
+      </w:r>
+      <w:r>
+        <w:t xml:space="preserve"> salmon</w:t>
+      </w:r>
+      <w:r>
+        <w:t xml:space="preserve"> sampled during carcass surveys on the South Fork below the dam. NOR immigrants did not differ in size</w:t>
+      </w:r>
+      <w:r>
+        <w:t xml:space="preserve"> from NOR salmon sampled during spawning ground surveys </w:t>
+      </w:r>
+      <w:r>
+        <w:t xml:space="preserve">during the same period (2012 – 2015, n = 139) </w:t>
+      </w:r>
+      <w:commentRangeStart w:id="2"/>
+      <w:r>
+        <w:t>dam</w:t>
+      </w:r>
+      <w:commentRangeEnd w:id="2"/>
+      <w:r>
+        <w:rPr>
+          <w:rStyle w:val="CommentReference"/>
+        </w:rPr>
+        <w:commentReference w:id="2"/>
+      </w:r>
+      <w:r>
+        <w:t xml:space="preserve">.  </w:t>
+      </w:r>
+    </w:p>
+    <w:p>
+      <w:pPr>
+        <w:ind w:firstLine="720"/>
+      </w:pPr>
+      <w:r>
+        <w:t xml:space="preserve">Finally, our previous modeling efforts for the 2023 USACE report suggest that later release day negatively influences fitness. Since NOR immigrants tend to arrive later at the trap and therefore are released later above the dam than F1s, I carefully examined the model fit in </w:t>
       </w:r>
       <w:r>
         <w:lastRenderedPageBreak/>
-        <w:t>produced above the dam (i.e. chance of being sampled at the Cougar Trap) is associated with lower fitness, then NOR immigrants may be a poor stand in for wild</w:t>
-      </w:r>
-      <w:r>
-        <w:t>, l</w:t>
-      </w:r>
-      <w:r>
-        <w:t>ocally</w:t>
-      </w:r>
-      <w:r>
-        <w:t>-</w:t>
-      </w:r>
-      <w:r>
-        <w:t xml:space="preserve">adapted salmon. </w:t>
-      </w:r>
-    </w:p>
-    <w:p>
-      <w:pPr>
-        <w:ind w:firstLine="720"/>
-      </w:pPr>
-      <w:r>
-        <w:t>There is a tradeoff between the quality of spawning sites and the costs associated with competing for it (</w:t>
-      </w:r>
-      <w:proofErr w:type="spellStart"/>
-      <w:r>
-        <w:t>Adkinson</w:t>
-      </w:r>
-      <w:proofErr w:type="spellEnd"/>
-      <w:r>
-        <w:t xml:space="preserve"> 2014 is one example of this). Therefore, it is not difficult to imagine </w:t>
-      </w:r>
-      <w:r>
-        <w:t xml:space="preserve">evolution of a reaction norm between </w:t>
-      </w:r>
-      <w:r>
-        <w:t xml:space="preserve">competitive ability </w:t>
-      </w:r>
-      <w:r>
-        <w:t xml:space="preserve">and tendency to disperse: less competitive individuals </w:t>
-      </w:r>
-      <w:r>
-        <w:t>may tolerate increased risks of dispersing farther from natal spawning grounds to reduce intra-sexual competition (although I’m not aware of any empirical study supporting this</w:t>
-      </w:r>
-      <w:r>
-        <w:t xml:space="preserve"> in salmon</w:t>
-      </w:r>
-      <w:r>
-        <w:t>). Since size at maturity is closely associated with fitness</w:t>
-      </w:r>
-      <w:r>
-        <w:t xml:space="preserve"> and competitive ability</w:t>
-      </w:r>
-      <w:r>
-        <w:t>, I checked to see if NOR immigrants were smaller than NOR sampled during carcass surveys in the mainstem McKenzie and on the South Fork below the dam. NOR immigrants did not differ in size</w:t>
-      </w:r>
-      <w:r>
-        <w:t xml:space="preserve"> from NOR salmon sampled during spawning ground surveys throughout the McKenzie and on the South Fork below the dam</w:t>
-      </w:r>
-      <w:r>
-        <w:t xml:space="preserve">.  </w:t>
+        <w:t>this analysis for evidence of multicollinearity using the GVIF. There was no evidence that confounding between release day and generation led to model instability, and release day did not sufficiently improve the model to warrant inclusion (delta AIC = 1.7, LRT p-value = 0.06). However, to fully explore the potential of multicollinearity between generation, release day and TLF I also fit a model that included release day. There was no qualitative change in the results. Although the difference between</w:t>
+      </w:r>
+      <w:r>
+        <w:t xml:space="preserve"> NOR immig</w:t>
+      </w:r>
+      <w:r>
+        <w:t>r</w:t>
+      </w:r>
+      <w:r>
+        <w:t xml:space="preserve">ant </w:t>
+      </w:r>
+      <w:r>
+        <w:rPr>
+          <w:i/>
+          <w:iCs/>
+        </w:rPr>
+        <w:t>vs</w:t>
+      </w:r>
+      <w:r>
+        <w:rPr>
+          <w:i/>
+          <w:iCs/>
+        </w:rPr>
+        <w:t>.</w:t>
+      </w:r>
+      <w:r>
+        <w:rPr>
+          <w:i/>
+          <w:iCs/>
+        </w:rPr>
+        <w:t xml:space="preserve"> </w:t>
+      </w:r>
+      <w:r>
+        <w:t xml:space="preserve">F1 </w:t>
+      </w:r>
+      <w:r>
+        <w:t>fitness increased, it was still not significant.</w:t>
       </w:r>
     </w:p>
     <w:p/>
@@ -6145,6 +6715,48 @@
         <w:rPr>
           <w:noProof/>
         </w:rPr>
+        <w:t>Banks MA, O’Malley KG, Sard NM, Jacobson DP, Hogansen MJ, Schroeder RK, Johnson MA (2013) Genetic pedigree analysis of spring Chinook salmon outplanted above Cougar Dam, South Fork McKenzie River. US Army Corps of Engineers.</w:t>
+      </w:r>
+    </w:p>
+    <w:p>
+      <w:pPr>
+        <w:pStyle w:val="EndNoteBibliography"/>
+        <w:rPr>
+          <w:noProof/>
+        </w:rPr>
+      </w:pPr>
+      <w:r>
+        <w:rPr>
+          <w:noProof/>
+        </w:rPr>
+        <w:t>Banks MA, Sard NM, O’Malley KG, Jacobson DP, Hogansen MJ, Johnson MA (2016) A genetics-based evaluation of the spring Chinook salmon reintroduction program above Cougar Dam, South Fork McKenzie River, 2013-2015. US Army Corps of Engineers.</w:t>
+      </w:r>
+    </w:p>
+    <w:p>
+      <w:pPr>
+        <w:pStyle w:val="EndNoteBibliography"/>
+        <w:rPr>
+          <w:noProof/>
+        </w:rPr>
+      </w:pPr>
+      <w:r>
+        <w:rPr>
+          <w:noProof/>
+        </w:rPr>
+        <w:t>Banks MA, Sard NM, O’Malley KG, Jacobson DP, Hogansen MJ, Schroeder RK, Johnson MA (2014) A genetics-based evaluation of the spring Chinook salmon reintroduction program above Cougar Dam, South Fork McKenzie River, 2007- 2013. US Army Corps of Engineers.</w:t>
+      </w:r>
+    </w:p>
+    <w:p>
+      <w:pPr>
+        <w:pStyle w:val="EndNoteBibliography"/>
+        <w:rPr>
+          <w:noProof/>
+        </w:rPr>
+      </w:pPr>
+      <w:r>
+        <w:rPr>
+          <w:noProof/>
+        </w:rPr>
         <w:t>Bowerman T, Roumasset A, Keefer ML, Sharpe CS, Caudill CC (2018) Prespawn mortality of female Chinook salmon increases with water temperature and percent hatchery origin. Transactions of the American Fisheries Society, 147, 31-42.</w:t>
       </w:r>
     </w:p>
@@ -6216,6 +6828,62 @@
           <w:noProof/>
         </w:rPr>
         <w:t>NMFS (2006) Historical Population Structure of Pacific Salmonids in the Willamette River and Lower Columbia River Basins NOAA Technical Memorandum NMFS-NWFSC-73.</w:t>
+      </w:r>
+    </w:p>
+    <w:p>
+      <w:pPr>
+        <w:pStyle w:val="EndNoteBibliography"/>
+        <w:rPr>
+          <w:noProof/>
+        </w:rPr>
+      </w:pPr>
+      <w:r>
+        <w:rPr>
+          <w:noProof/>
+        </w:rPr>
+        <w:t>NMFS (2008) Endangered species act section 7 (a)(2) consultation biological opinion and Magnuson‐Stevens fishery conservation and management act essential fish habitat consultation: consultation on the “Willamette River basin flood control project.”. NMFS Portland, Oregon.</w:t>
+      </w:r>
+    </w:p>
+    <w:p>
+      <w:pPr>
+        <w:pStyle w:val="EndNoteBibliography"/>
+        <w:rPr>
+          <w:noProof/>
+        </w:rPr>
+      </w:pPr>
+      <w:r>
+        <w:rPr>
+          <w:noProof/>
+        </w:rPr>
+        <w:t>Pollock AMM, Kamran M, Dittman AH, Johnson MA, Noakes DLG (2020) Within-river straying: sex and size influence recovery location of hatchery Chinook salmon (Oncorhynchus tshawytscha). Canadian Journal of Fisheries and Aquatic Sciences, 77, 226-235.</w:t>
+      </w:r>
+    </w:p>
+    <w:p>
+      <w:pPr>
+        <w:pStyle w:val="EndNoteBibliography"/>
+        <w:rPr>
+          <w:noProof/>
+        </w:rPr>
+      </w:pPr>
+      <w:r>
+        <w:rPr>
+          <w:noProof/>
+        </w:rPr>
+        <w:t>Sard NM, Johnson MA, Jacobson DP, Hogansen MJ, O'Malley KG, Banks MA (2016) Genetic monitoring guides adaptive management of a migratory fish reintroduction program. Animal Conservation, 19, 570-577.</w:t>
+      </w:r>
+    </w:p>
+    <w:p>
+      <w:pPr>
+        <w:pStyle w:val="EndNoteBibliography"/>
+        <w:rPr>
+          <w:noProof/>
+        </w:rPr>
+      </w:pPr>
+      <w:r>
+        <w:rPr>
+          <w:noProof/>
+        </w:rPr>
+        <w:t>Sard NM, O’Malley KG, Jacobson DP, Hogansen MJ, Johnson MA, Banks MA (2015) Factors influencing spawner success in a spring Chinook salmon (Oncorhynchus tshawytscha) reintroduction program. Canadian Journal of Fisheries and Aquatic Sciences, 72, 1390-1397.</w:t>
       </w:r>
     </w:p>
     <w:p>
@@ -6325,7 +6993,7 @@
       </w:pPr>
     </w:p>
   </w:comment>
-  <w:comment w:id="2" w:author="David Dayan" w:date="2022-12-16T18:48:00Z" w:initials="DD">
+  <w:comment w:id="2" w:author="David Dayan" w:date="2023-01-24T13:53:00Z" w:initials="DD">
     <w:p>
       <w:pPr>
         <w:pStyle w:val="CommentText"/>
@@ -6337,7 +7005,33 @@
         <w:annotationRef/>
       </w:r>
       <w:r>
-        <w:t xml:space="preserve">May want to exclude F2s from the model. Also, change F0 to HOR. </w:t>
+        <w:t xml:space="preserve">I also tried to fit release day as a predictor in the model. The </w:t>
+      </w:r>
+      <w:proofErr w:type="spellStart"/>
+      <w:r>
+        <w:t>GLMMtlf</w:t>
+      </w:r>
+      <w:proofErr w:type="spellEnd"/>
+      <w:r>
+        <w:t xml:space="preserve"> in the USACE report suggests that a later release day is associated with lower fitness. There was no evidence that release day was a </w:t>
+      </w:r>
+      <w:proofErr w:type="spellStart"/>
+      <w:r>
+        <w:t>signficiant</w:t>
+      </w:r>
+      <w:proofErr w:type="spellEnd"/>
+      <w:r>
+        <w:t xml:space="preserve"> predictor using this dataset. However, we should take some time to explore any possible confounding between </w:t>
+      </w:r>
+      <w:r>
+        <w:rPr>
+          <w:i/>
+          <w:iCs/>
+        </w:rPr>
+        <w:t xml:space="preserve">generation </w:t>
+      </w:r>
+      <w:r>
+        <w:t>and release day and how this might influence the model.</w:t>
       </w:r>
     </w:p>
   </w:comment>
@@ -6348,7 +7042,7 @@
 <w15:commentsEx xmlns:wpc="http://schemas.microsoft.com/office/word/2010/wordprocessingCanvas" xmlns:cx="http://schemas.microsoft.com/office/drawing/2014/chartex" xmlns:cx1="http://schemas.microsoft.com/office/drawing/2015/9/8/chartex" xmlns:cx2="http://schemas.microsoft.com/office/drawing/2015/10/21/chartex" xmlns:cx3="http://schemas.microsoft.com/office/drawing/2016/5/9/chartex" xmlns:cx4="http://schemas.microsoft.com/office/drawing/2016/5/10/chartex" xmlns:cx5="http://schemas.microsoft.com/office/drawing/2016/5/11/chartex" xmlns:cx6="http://schemas.microsoft.com/office/drawing/2016/5/12/chartex" xmlns:cx7="http://schemas.microsoft.com/office/drawing/2016/5/13/chartex" xmlns:cx8="http://schemas.microsoft.com/office/drawing/2016/5/14/chartex" xmlns:mc="http://schemas.openxmlformats.org/markup-compatibility/2006" xmlns:aink="http://schemas.microsoft.com/office/drawing/2016/ink" xmlns:am3d="http://schemas.microsoft.com/office/drawing/2017/model3d" xmlns:o="urn:schemas-microsoft-com:office:office" xmlns:r="http://schemas.openxmlformats.org/officeDocument/2006/relationships" xmlns:m="http://schemas.openxmlformats.org/officeDocument/2006/math" xmlns:v="urn:schemas-microsoft-com:vml" xmlns:wp14="http://schemas.microsoft.com/office/word/2010/wordprocessingDrawing" xmlns:wp="http://schemas.openxmlformats.org/drawingml/2006/wordprocessingDrawing" xmlns:w10="urn:schemas-microsoft-com:office:word" xmlns:w="http://schemas.openxmlformats.org/wordprocessingml/2006/main" xmlns:w14="http://schemas.microsoft.com/office/word/2010/wordml" xmlns:w15="http://schemas.microsoft.com/office/word/2012/wordml" xmlns:w16cex="http://schemas.microsoft.com/office/word/2018/wordml/cex" xmlns:w16cid="http://schemas.microsoft.com/office/word/2016/wordml/cid" xmlns:w16="http://schemas.microsoft.com/office/word/2018/wordml" xmlns:w16se="http://schemas.microsoft.com/office/word/2015/wordml/symex" xmlns:wpg="http://schemas.microsoft.com/office/word/2010/wordprocessingGroup" xmlns:wpi="http://schemas.microsoft.com/office/word/2010/wordprocessingInk" xmlns:wne="http://schemas.microsoft.com/office/word/2006/wordml" xmlns:wps="http://schemas.microsoft.com/office/word/2010/wordprocessingShape" mc:Ignorable="w14 w15 w16se w16cid w16 w16cex wp14">
   <w15:commentEx w15:paraId="2E8D7AD5" w15:done="0"/>
   <w15:commentEx w15:paraId="30862352" w15:done="0"/>
-  <w15:commentEx w15:paraId="0883B3E9" w15:done="0"/>
+  <w15:commentEx w15:paraId="5EE9AB37" w15:done="0"/>
 </w15:commentsEx>
 </file>
 
@@ -6356,7 +7050,7 @@
 <w16cex:commentsExtensible xmlns:wpc="http://schemas.microsoft.com/office/word/2010/wordprocessingCanvas" xmlns:cx="http://schemas.microsoft.com/office/drawing/2014/chartex" xmlns:cx1="http://schemas.microsoft.com/office/drawing/2015/9/8/chartex" xmlns:cx2="http://schemas.microsoft.com/office/drawing/2015/10/21/chartex" xmlns:cx3="http://schemas.microsoft.com/office/drawing/2016/5/9/chartex" xmlns:cx4="http://schemas.microsoft.com/office/drawing/2016/5/10/chartex" xmlns:cx5="http://schemas.microsoft.com/office/drawing/2016/5/11/chartex" xmlns:cx6="http://schemas.microsoft.com/office/drawing/2016/5/12/chartex" xmlns:cx7="http://schemas.microsoft.com/office/drawing/2016/5/13/chartex" xmlns:cx8="http://schemas.microsoft.com/office/drawing/2016/5/14/chartex" xmlns:mc="http://schemas.openxmlformats.org/markup-compatibility/2006" xmlns:aink="http://schemas.microsoft.com/office/drawing/2016/ink" xmlns:am3d="http://schemas.microsoft.com/office/drawing/2017/model3d" xmlns:o="urn:schemas-microsoft-com:office:office" xmlns:r="http://schemas.openxmlformats.org/officeDocument/2006/relationships" xmlns:m="http://schemas.openxmlformats.org/officeDocument/2006/math" xmlns:v="urn:schemas-microsoft-com:vml" xmlns:wp14="http://schemas.microsoft.com/office/word/2010/wordprocessingDrawing" xmlns:wp="http://schemas.openxmlformats.org/drawingml/2006/wordprocessingDrawing" xmlns:w10="urn:schemas-microsoft-com:office:word" xmlns:w="http://schemas.openxmlformats.org/wordprocessingml/2006/main" xmlns:w14="http://schemas.microsoft.com/office/word/2010/wordml" xmlns:w15="http://schemas.microsoft.com/office/word/2012/wordml" xmlns:w16cex="http://schemas.microsoft.com/office/word/2018/wordml/cex" xmlns:w16cid="http://schemas.microsoft.com/office/word/2016/wordml/cid" xmlns:w16="http://schemas.microsoft.com/office/word/2018/wordml" xmlns:w16se="http://schemas.microsoft.com/office/word/2015/wordml/symex" xmlns:wpg="http://schemas.microsoft.com/office/word/2010/wordprocessingGroup" xmlns:wpi="http://schemas.microsoft.com/office/word/2010/wordprocessingInk" xmlns:wne="http://schemas.microsoft.com/office/word/2006/wordml" xmlns:wps="http://schemas.microsoft.com/office/word/2010/wordprocessingShape" mc:Ignorable="w14 w15 w16se w16cid w16 w16cex wp14">
   <w16cex:commentExtensible w16cex:durableId="275FF973" w16cex:dateUtc="2023-01-04T21:11:00Z"/>
   <w16cex:commentExtensible w16cex:durableId="275FF8E6" w16cex:dateUtc="2023-01-04T21:08:00Z"/>
-  <w16cex:commentExtensible w16cex:durableId="27473C16" w16cex:dateUtc="2022-12-17T02:48:00Z"/>
+  <w16cex:commentExtensible w16cex:durableId="277A6169" w16cex:dateUtc="2023-01-24T21:53:00Z"/>
 </w16cex:commentsExtensible>
 </file>
 
@@ -6364,7 +7058,7 @@
 <w16cid:commentsIds xmlns:wpc="http://schemas.microsoft.com/office/word/2010/wordprocessingCanvas" xmlns:cx="http://schemas.microsoft.com/office/drawing/2014/chartex" xmlns:cx1="http://schemas.microsoft.com/office/drawing/2015/9/8/chartex" xmlns:cx2="http://schemas.microsoft.com/office/drawing/2015/10/21/chartex" xmlns:cx3="http://schemas.microsoft.com/office/drawing/2016/5/9/chartex" xmlns:cx4="http://schemas.microsoft.com/office/drawing/2016/5/10/chartex" xmlns:cx5="http://schemas.microsoft.com/office/drawing/2016/5/11/chartex" xmlns:cx6="http://schemas.microsoft.com/office/drawing/2016/5/12/chartex" xmlns:cx7="http://schemas.microsoft.com/office/drawing/2016/5/13/chartex" xmlns:cx8="http://schemas.microsoft.com/office/drawing/2016/5/14/chartex" xmlns:mc="http://schemas.openxmlformats.org/markup-compatibility/2006" xmlns:aink="http://schemas.microsoft.com/office/drawing/2016/ink" xmlns:am3d="http://schemas.microsoft.com/office/drawing/2017/model3d" xmlns:o="urn:schemas-microsoft-com:office:office" xmlns:r="http://schemas.openxmlformats.org/officeDocument/2006/relationships" xmlns:m="http://schemas.openxmlformats.org/officeDocument/2006/math" xmlns:v="urn:schemas-microsoft-com:vml" xmlns:wp14="http://schemas.microsoft.com/office/word/2010/wordprocessingDrawing" xmlns:wp="http://schemas.openxmlformats.org/drawingml/2006/wordprocessingDrawing" xmlns:w10="urn:schemas-microsoft-com:office:word" xmlns:w="http://schemas.openxmlformats.org/wordprocessingml/2006/main" xmlns:w14="http://schemas.microsoft.com/office/word/2010/wordml" xmlns:w15="http://schemas.microsoft.com/office/word/2012/wordml" xmlns:w16cex="http://schemas.microsoft.com/office/word/2018/wordml/cex" xmlns:w16cid="http://schemas.microsoft.com/office/word/2016/wordml/cid" xmlns:w16="http://schemas.microsoft.com/office/word/2018/wordml" xmlns:w16se="http://schemas.microsoft.com/office/word/2015/wordml/symex" xmlns:wpg="http://schemas.microsoft.com/office/word/2010/wordprocessingGroup" xmlns:wpi="http://schemas.microsoft.com/office/word/2010/wordprocessingInk" xmlns:wne="http://schemas.microsoft.com/office/word/2006/wordml" xmlns:wps="http://schemas.microsoft.com/office/word/2010/wordprocessingShape" mc:Ignorable="w14 w15 w16se w16cid w16 w16cex wp14">
   <w16cid:commentId w16cid:paraId="2E8D7AD5" w16cid:durableId="275FF973"/>
   <w16cid:commentId w16cid:paraId="30862352" w16cid:durableId="275FF8E6"/>
-  <w16cid:commentId w16cid:paraId="0883B3E9" w16cid:durableId="27473C16"/>
+  <w16cid:commentId w16cid:paraId="5EE9AB37" w16cid:durableId="277A6169"/>
 </w16cid:commentsIds>
 </file>
 
@@ -6414,6 +7108,14 @@
     </w:pPr>
     <w:r>
       <w:t>Re-Adaptation to the Wild</w:t>
+    </w:r>
+  </w:p>
+  <w:p>
+    <w:pPr>
+      <w:pStyle w:val="Header"/>
+    </w:pPr>
+    <w:r>
+      <w:t>David Dayan</w:t>
     </w:r>
   </w:p>
 </w:hdr>
@@ -6825,7 +7527,6 @@
   <w:style w:type="character" w:default="1" w:styleId="DefaultParagraphFont">
     <w:name w:val="Default Paragraph Font"/>
     <w:uiPriority w:val="1"/>
-    <w:semiHidden/>
     <w:unhideWhenUsed/>
   </w:style>
   <w:style w:type="table" w:default="1" w:styleId="TableNormal">

</xml_diff>